<commit_message>
Update with Node Installation steps
</commit_message>
<xml_diff>
--- a/Editor steps Draft.docx
+++ b/Editor steps Draft.docx
@@ -2,119 +2,238 @@
 <file path=word/document.xml><?xml version="1.0" encoding="utf-8"?>
 <w:document xmlns:wpc="http://schemas.microsoft.com/office/word/2010/wordprocessingCanvas" xmlns:cx="http://schemas.microsoft.com/office/drawing/2014/chartex" xmlns:cx1="http://schemas.microsoft.com/office/drawing/2015/9/8/chartex" xmlns:cx2="http://schemas.microsoft.com/office/drawing/2015/10/21/chartex" xmlns:cx3="http://schemas.microsoft.com/office/drawing/2016/5/9/chartex" xmlns:cx4="http://schemas.microsoft.com/office/drawing/2016/5/10/chartex" xmlns:cx5="http://schemas.microsoft.com/office/drawing/2016/5/11/chartex" xmlns:cx6="http://schemas.microsoft.com/office/drawing/2016/5/12/chartex" xmlns:cx7="http://schemas.microsoft.com/office/drawing/2016/5/13/chartex" xmlns:cx8="http://schemas.microsoft.com/office/drawing/2016/5/14/chartex" xmlns:mc="http://schemas.openxmlformats.org/markup-compatibility/2006" xmlns:aink="http://schemas.microsoft.com/office/drawing/2016/ink" xmlns:am3d="http://schemas.microsoft.com/office/drawing/2017/model3d" xmlns:o="urn:schemas-microsoft-com:office:office" xmlns:r="http://schemas.openxmlformats.org/officeDocument/2006/relationships" xmlns:m="http://schemas.openxmlformats.org/officeDocument/2006/math" xmlns:v="urn:schemas-microsoft-com:vml" xmlns:wp14="http://schemas.microsoft.com/office/word/2010/wordprocessingDrawing" xmlns:wp="http://schemas.openxmlformats.org/drawingml/2006/wordprocessingDrawing" xmlns:w10="urn:schemas-microsoft-com:office:word" xmlns:w="http://schemas.openxmlformats.org/wordprocessingml/2006/main" xmlns:w14="http://schemas.microsoft.com/office/word/2010/wordml" xmlns:w15="http://schemas.microsoft.com/office/word/2012/wordml" xmlns:w16cid="http://schemas.microsoft.com/office/word/2016/wordml/cid" xmlns:w16se="http://schemas.microsoft.com/office/word/2015/wordml/symex" xmlns:wpg="http://schemas.microsoft.com/office/word/2010/wordprocessingGroup" xmlns:wpi="http://schemas.microsoft.com/office/word/2010/wordprocessingInk" xmlns:wne="http://schemas.microsoft.com/office/word/2006/wordml" xmlns:wps="http://schemas.microsoft.com/office/word/2010/wordprocessingShape" mc:Ignorable="w14 w15 w16se w16cid wp14">
   <w:body>
-    <w:p/>
+    <w:p>
+      <w:pPr>
+        <w:rPr>
+          <w:rFonts w:ascii="Times New Roman" w:hAnsi="Times New Roman" w:cs="Times New Roman"/>
+          <w:sz w:val="24"/>
+          <w:szCs w:val="24"/>
+        </w:rPr>
+      </w:pPr>
+    </w:p>
     <w:p>
       <w:pPr>
         <w:pStyle w:val="CoverProjectName"/>
-      </w:pPr>
-      <w:r>
+        <w:rPr>
+          <w:rFonts w:ascii="Times New Roman" w:hAnsi="Times New Roman"/>
+          <w:sz w:val="36"/>
+          <w:szCs w:val="36"/>
+        </w:rPr>
+      </w:pPr>
+      <w:r>
+        <w:rPr>
+          <w:rFonts w:ascii="Times New Roman" w:hAnsi="Times New Roman"/>
+          <w:sz w:val="36"/>
+          <w:szCs w:val="36"/>
+        </w:rPr>
         <w:t>Moore Digital Archive</w:t>
       </w:r>
     </w:p>
     <w:p>
       <w:pPr>
         <w:pStyle w:val="Heading1"/>
+        <w:rPr>
+          <w:rFonts w:ascii="Times New Roman" w:hAnsi="Times New Roman" w:cs="Times New Roman"/>
+          <w:sz w:val="24"/>
+          <w:szCs w:val="24"/>
+        </w:rPr>
       </w:pPr>
       <w:bookmarkStart w:id="0" w:name="_Toc483895409"/>
       <w:r>
-        <w:t>Editing Description</w:t>
-      </w:r>
-      <w:r>
-        <w:t xml:space="preserve"> Document</w:t>
+        <w:rPr>
+          <w:rFonts w:ascii="Times New Roman" w:hAnsi="Times New Roman" w:cs="Times New Roman"/>
+          <w:sz w:val="24"/>
+          <w:szCs w:val="24"/>
+        </w:rPr>
+        <w:t>Editing Description Document</w:t>
       </w:r>
       <w:bookmarkEnd w:id="0"/>
     </w:p>
     <w:p>
       <w:pPr>
         <w:pStyle w:val="CoverText"/>
-      </w:pPr>
-      <w:r>
-        <w:t xml:space="preserve">Version </w:t>
-      </w:r>
-      <w:r>
-        <w:t>1.0</w:t>
+        <w:rPr>
+          <w:rFonts w:ascii="Times New Roman" w:hAnsi="Times New Roman" w:cs="Times New Roman"/>
+          <w:sz w:val="24"/>
+          <w:szCs w:val="24"/>
+        </w:rPr>
+      </w:pPr>
+      <w:r>
+        <w:rPr>
+          <w:rFonts w:ascii="Times New Roman" w:hAnsi="Times New Roman" w:cs="Times New Roman"/>
+          <w:sz w:val="24"/>
+          <w:szCs w:val="24"/>
+        </w:rPr>
+        <w:t>Version 1.0</w:t>
       </w:r>
     </w:p>
     <w:p>
       <w:pPr>
         <w:pStyle w:val="CoverTextDate"/>
-      </w:pPr>
-      <w:r>
-        <w:t>01</w:t>
-      </w:r>
-      <w:r>
-        <w:t>/</w:t>
-      </w:r>
-      <w:r>
-        <w:t>16</w:t>
-      </w:r>
-      <w:r>
-        <w:t>/</w:t>
-      </w:r>
-      <w:r>
-        <w:t>2020</w:t>
+        <w:rPr>
+          <w:rFonts w:ascii="Times New Roman" w:hAnsi="Times New Roman" w:cs="Times New Roman"/>
+          <w:sz w:val="24"/>
+          <w:szCs w:val="24"/>
+        </w:rPr>
+      </w:pPr>
+      <w:r>
+        <w:rPr>
+          <w:rFonts w:ascii="Times New Roman" w:hAnsi="Times New Roman" w:cs="Times New Roman"/>
+          <w:sz w:val="24"/>
+          <w:szCs w:val="24"/>
+        </w:rPr>
+        <w:t>01/16/2020</w:t>
       </w:r>
     </w:p>
     <w:p>
       <w:pPr>
         <w:pStyle w:val="BodyText"/>
+        <w:rPr>
+          <w:rFonts w:ascii="Times New Roman" w:hAnsi="Times New Roman"/>
+          <w:sz w:val="24"/>
+          <w:szCs w:val="24"/>
+        </w:rPr>
       </w:pPr>
       <w:r>
         <w:rPr>
           <w:rStyle w:val="BodyTextBoldChar"/>
-          <w:rFonts w:cs="Times New Roman"/>
+          <w:rFonts w:ascii="Times New Roman" w:hAnsi="Times New Roman" w:cs="Times New Roman"/>
+          <w:sz w:val="24"/>
+          <w:szCs w:val="24"/>
         </w:rPr>
         <w:t>Document Number</w:t>
       </w:r>
       <w:r>
-        <w:t xml:space="preserve">: </w:t>
-      </w:r>
-      <w:r>
-        <w:t>1A</w:t>
+        <w:rPr>
+          <w:rFonts w:ascii="Times New Roman" w:hAnsi="Times New Roman"/>
+          <w:sz w:val="24"/>
+          <w:szCs w:val="24"/>
+        </w:rPr>
+        <w:t>: 1A</w:t>
       </w:r>
     </w:p>
     <w:p>
       <w:pPr>
         <w:pStyle w:val="BodyText"/>
+        <w:rPr>
+          <w:rFonts w:ascii="Times New Roman" w:hAnsi="Times New Roman"/>
+          <w:sz w:val="24"/>
+          <w:szCs w:val="24"/>
+        </w:rPr>
       </w:pPr>
       <w:r>
         <w:rPr>
           <w:rStyle w:val="BodyTextBoldChar"/>
-          <w:rFonts w:cs="Times New Roman"/>
-        </w:rPr>
-        <w:t xml:space="preserve">Contract </w:t>
-      </w:r>
-      <w:r>
-        <w:rPr>
-          <w:rStyle w:val="BodyTextBoldChar"/>
-          <w:rFonts w:cs="Times New Roman"/>
-        </w:rPr>
-        <w:t xml:space="preserve">Name and </w:t>
-      </w:r>
-      <w:r>
-        <w:rPr>
-          <w:rStyle w:val="BodyTextBoldChar"/>
-          <w:rFonts w:cs="Times New Roman"/>
-        </w:rPr>
-        <w:t>Number</w:t>
-      </w:r>
-      <w:r>
-        <w:t xml:space="preserve">: </w:t>
-      </w:r>
-      <w:r>
-        <w:t>Tejas Magar (716-4792695)</w:t>
-      </w:r>
-    </w:p>
-    <w:p/>
-    <w:p/>
-    <w:p/>
-    <w:p/>
-    <w:p/>
-    <w:p/>
-    <w:p/>
-    <w:p/>
-    <w:p>
-      <w:r>
+          <w:rFonts w:ascii="Times New Roman" w:hAnsi="Times New Roman" w:cs="Times New Roman"/>
+          <w:sz w:val="24"/>
+          <w:szCs w:val="24"/>
+        </w:rPr>
+        <w:t>Contract Name and Number</w:t>
+      </w:r>
+      <w:r>
+        <w:rPr>
+          <w:rFonts w:ascii="Times New Roman" w:hAnsi="Times New Roman"/>
+          <w:sz w:val="24"/>
+          <w:szCs w:val="24"/>
+        </w:rPr>
+        <w:t>: Tejas Magar (716-4792695)</w:t>
+      </w:r>
+    </w:p>
+    <w:p>
+      <w:pPr>
+        <w:rPr>
+          <w:rFonts w:ascii="Times New Roman" w:hAnsi="Times New Roman" w:cs="Times New Roman"/>
+          <w:sz w:val="24"/>
+          <w:szCs w:val="24"/>
+        </w:rPr>
+      </w:pPr>
+    </w:p>
+    <w:p>
+      <w:pPr>
+        <w:rPr>
+          <w:rFonts w:ascii="Times New Roman" w:hAnsi="Times New Roman" w:cs="Times New Roman"/>
+          <w:sz w:val="24"/>
+          <w:szCs w:val="24"/>
+        </w:rPr>
+      </w:pPr>
+    </w:p>
+    <w:p>
+      <w:pPr>
+        <w:rPr>
+          <w:rFonts w:ascii="Times New Roman" w:hAnsi="Times New Roman" w:cs="Times New Roman"/>
+          <w:sz w:val="24"/>
+          <w:szCs w:val="24"/>
+        </w:rPr>
+      </w:pPr>
+    </w:p>
+    <w:p>
+      <w:pPr>
+        <w:rPr>
+          <w:rFonts w:ascii="Times New Roman" w:hAnsi="Times New Roman" w:cs="Times New Roman"/>
+          <w:sz w:val="24"/>
+          <w:szCs w:val="24"/>
+        </w:rPr>
+      </w:pPr>
+    </w:p>
+    <w:p>
+      <w:pPr>
+        <w:rPr>
+          <w:rFonts w:ascii="Times New Roman" w:hAnsi="Times New Roman" w:cs="Times New Roman"/>
+          <w:sz w:val="24"/>
+          <w:szCs w:val="24"/>
+        </w:rPr>
+      </w:pPr>
+    </w:p>
+    <w:p>
+      <w:pPr>
+        <w:rPr>
+          <w:rFonts w:ascii="Times New Roman" w:hAnsi="Times New Roman" w:cs="Times New Roman"/>
+          <w:sz w:val="24"/>
+          <w:szCs w:val="24"/>
+        </w:rPr>
+      </w:pPr>
+    </w:p>
+    <w:p>
+      <w:pPr>
+        <w:rPr>
+          <w:rFonts w:ascii="Times New Roman" w:hAnsi="Times New Roman" w:cs="Times New Roman"/>
+          <w:sz w:val="24"/>
+          <w:szCs w:val="24"/>
+        </w:rPr>
+      </w:pPr>
+    </w:p>
+    <w:p>
+      <w:pPr>
+        <w:rPr>
+          <w:rFonts w:ascii="Times New Roman" w:hAnsi="Times New Roman" w:cs="Times New Roman"/>
+          <w:sz w:val="24"/>
+          <w:szCs w:val="24"/>
+        </w:rPr>
+      </w:pPr>
+    </w:p>
+    <w:p>
+      <w:pPr>
+        <w:rPr>
+          <w:rFonts w:ascii="Times New Roman" w:hAnsi="Times New Roman" w:cs="Times New Roman"/>
+          <w:sz w:val="24"/>
+          <w:szCs w:val="24"/>
+        </w:rPr>
+      </w:pPr>
+    </w:p>
+    <w:p>
+      <w:pPr>
+        <w:rPr>
+          <w:rFonts w:ascii="Times New Roman" w:hAnsi="Times New Roman" w:cs="Times New Roman"/>
+          <w:sz w:val="24"/>
+          <w:szCs w:val="24"/>
+        </w:rPr>
+      </w:pPr>
+      <w:r>
+        <w:rPr>
+          <w:rFonts w:ascii="Times New Roman" w:hAnsi="Times New Roman" w:cs="Times New Roman"/>
+          <w:sz w:val="24"/>
+          <w:szCs w:val="24"/>
+        </w:rPr>
         <w:lastRenderedPageBreak/>
         <w:t>Please follow the steps below for editing the documents: -</w:t>
       </w:r>
@@ -126,14 +245,27 @@
           <w:ilvl w:val="0"/>
           <w:numId w:val="1"/>
         </w:numPr>
-      </w:pPr>
-      <w:r>
+        <w:rPr>
+          <w:rFonts w:ascii="Times New Roman" w:hAnsi="Times New Roman" w:cs="Times New Roman"/>
+          <w:sz w:val="24"/>
+          <w:szCs w:val="24"/>
+        </w:rPr>
+      </w:pPr>
+      <w:r>
+        <w:rPr>
+          <w:rFonts w:ascii="Times New Roman" w:hAnsi="Times New Roman" w:cs="Times New Roman"/>
+          <w:sz w:val="24"/>
+          <w:szCs w:val="24"/>
+        </w:rPr>
         <w:t xml:space="preserve">Go to the CWRC site: - </w:t>
       </w:r>
       <w:hyperlink r:id="rId5" w:history="1">
         <w:r>
           <w:rPr>
             <w:rStyle w:val="Hyperlink"/>
+            <w:rFonts w:ascii="Times New Roman" w:hAnsi="Times New Roman" w:cs="Times New Roman"/>
+            <w:sz w:val="24"/>
+            <w:szCs w:val="24"/>
           </w:rPr>
           <w:t>https://cwrc-writer.cwrc.ca/</w:t>
         </w:r>
@@ -146,12 +278,27 @@
           <w:ilvl w:val="0"/>
           <w:numId w:val="1"/>
         </w:numPr>
-      </w:pPr>
-      <w:r>
+        <w:rPr>
+          <w:rFonts w:ascii="Times New Roman" w:hAnsi="Times New Roman" w:cs="Times New Roman"/>
+          <w:sz w:val="24"/>
+          <w:szCs w:val="24"/>
+        </w:rPr>
+      </w:pPr>
+      <w:r>
+        <w:rPr>
+          <w:rFonts w:ascii="Times New Roman" w:hAnsi="Times New Roman" w:cs="Times New Roman"/>
+          <w:sz w:val="24"/>
+          <w:szCs w:val="24"/>
+        </w:rPr>
         <w:t>After that a screen will appear showing the various repositories (like below screenshot</w:t>
       </w:r>
       <w:proofErr w:type="gramStart"/>
       <w:r>
+        <w:rPr>
+          <w:rFonts w:ascii="Times New Roman" w:hAnsi="Times New Roman" w:cs="Times New Roman"/>
+          <w:sz w:val="24"/>
+          <w:szCs w:val="24"/>
+        </w:rPr>
         <w:t>):-</w:t>
       </w:r>
       <w:proofErr w:type="gramEnd"/>
@@ -159,15 +306,23 @@
     <w:p>
       <w:pPr>
         <w:pStyle w:val="ListParagraph"/>
-      </w:pPr>
-      <w:r>
-        <w:rPr>
+        <w:rPr>
+          <w:rFonts w:ascii="Times New Roman" w:hAnsi="Times New Roman" w:cs="Times New Roman"/>
+          <w:sz w:val="24"/>
+          <w:szCs w:val="24"/>
+        </w:rPr>
+      </w:pPr>
+      <w:r>
+        <w:rPr>
+          <w:rFonts w:ascii="Times New Roman" w:hAnsi="Times New Roman" w:cs="Times New Roman"/>
           <w:noProof/>
+          <w:sz w:val="24"/>
+          <w:szCs w:val="24"/>
         </w:rPr>
         <w:drawing>
-          <wp:inline distT="0" distB="0" distL="0" distR="0" wp14:anchorId="53C715BC" wp14:editId="3150C0A8">
-            <wp:extent cx="5943600" cy="2783205"/>
-            <wp:effectExtent l="76200" t="76200" r="133350" b="131445"/>
+          <wp:inline distT="0" distB="0" distL="0" distR="0" wp14:anchorId="53C715BC" wp14:editId="46582D9C">
+            <wp:extent cx="5943600" cy="2641600"/>
+            <wp:effectExtent l="76200" t="76200" r="133350" b="139700"/>
             <wp:docPr id="1" name="Picture 1"/>
             <wp:cNvGraphicFramePr>
               <a:graphicFrameLocks xmlns:a="http://schemas.openxmlformats.org/drawingml/2006/main" noChangeAspect="1"/>
@@ -188,7 +343,7 @@
                   <pic:spPr>
                     <a:xfrm>
                       <a:off x="0" y="0"/>
-                      <a:ext cx="5943600" cy="2783205"/>
+                      <a:ext cx="5943600" cy="2641600"/>
                     </a:xfrm>
                     <a:prstGeom prst="rect">
                       <a:avLst/>
@@ -218,20 +373,55 @@
     <w:p>
       <w:pPr>
         <w:pStyle w:val="ListParagraph"/>
-      </w:pPr>
-      <w:r>
+        <w:rPr>
+          <w:rFonts w:ascii="Times New Roman" w:hAnsi="Times New Roman" w:cs="Times New Roman"/>
+          <w:sz w:val="24"/>
+          <w:szCs w:val="24"/>
+        </w:rPr>
+      </w:pPr>
+      <w:r>
+        <w:rPr>
+          <w:rFonts w:ascii="Times New Roman" w:hAnsi="Times New Roman" w:cs="Times New Roman"/>
+          <w:sz w:val="24"/>
+          <w:szCs w:val="24"/>
+        </w:rPr>
         <w:tab/>
       </w:r>
       <w:r>
+        <w:rPr>
+          <w:rFonts w:ascii="Times New Roman" w:hAnsi="Times New Roman" w:cs="Times New Roman"/>
+          <w:sz w:val="24"/>
+          <w:szCs w:val="24"/>
+        </w:rPr>
         <w:tab/>
       </w:r>
       <w:r>
+        <w:rPr>
+          <w:rFonts w:ascii="Times New Roman" w:hAnsi="Times New Roman" w:cs="Times New Roman"/>
+          <w:sz w:val="24"/>
+          <w:szCs w:val="24"/>
+        </w:rPr>
         <w:tab/>
       </w:r>
       <w:r>
+        <w:rPr>
+          <w:rFonts w:ascii="Times New Roman" w:hAnsi="Times New Roman" w:cs="Times New Roman"/>
+          <w:sz w:val="24"/>
+          <w:szCs w:val="24"/>
+        </w:rPr>
         <w:tab/>
         <w:t>Fig 1. Loading a document in editor</w:t>
       </w:r>
+    </w:p>
+    <w:p>
+      <w:pPr>
+        <w:pStyle w:val="ListParagraph"/>
+        <w:rPr>
+          <w:rFonts w:ascii="Times New Roman" w:hAnsi="Times New Roman" w:cs="Times New Roman"/>
+          <w:sz w:val="24"/>
+          <w:szCs w:val="24"/>
+        </w:rPr>
+      </w:pPr>
     </w:p>
     <w:p>
       <w:pPr>
@@ -240,23 +430,97 @@
           <w:ilvl w:val="0"/>
           <w:numId w:val="1"/>
         </w:numPr>
+        <w:rPr>
+          <w:rFonts w:ascii="Times New Roman" w:hAnsi="Times New Roman" w:cs="Times New Roman"/>
+          <w:sz w:val="24"/>
+          <w:szCs w:val="24"/>
+        </w:rPr>
       </w:pPr>
       <w:proofErr w:type="gramStart"/>
       <w:r>
+        <w:rPr>
+          <w:rFonts w:ascii="Times New Roman" w:hAnsi="Times New Roman" w:cs="Times New Roman"/>
+          <w:sz w:val="24"/>
+          <w:szCs w:val="24"/>
+        </w:rPr>
         <w:t>Next ,</w:t>
       </w:r>
       <w:proofErr w:type="gramEnd"/>
       <w:r>
-        <w:t xml:space="preserve"> click on GitHub Repositories &gt; </w:t>
+        <w:rPr>
+          <w:rFonts w:ascii="Times New Roman" w:hAnsi="Times New Roman" w:cs="Times New Roman"/>
+          <w:sz w:val="24"/>
+          <w:szCs w:val="24"/>
+        </w:rPr>
+        <w:t xml:space="preserve"> click on GitHub Repositories &gt;</w:t>
+      </w:r>
+      <w:r>
+        <w:rPr>
+          <w:rFonts w:ascii="Times New Roman" w:hAnsi="Times New Roman" w:cs="Times New Roman"/>
+          <w:sz w:val="24"/>
+          <w:szCs w:val="24"/>
+        </w:rPr>
+        <w:t xml:space="preserve">Under My Repositories&gt; </w:t>
+      </w:r>
+      <w:r>
+        <w:rPr>
+          <w:rFonts w:ascii="Arial" w:hAnsi="Arial" w:cs="Arial"/>
+          <w:color w:val="222222"/>
+          <w:shd w:val="clear" w:color="auto" w:fill="FFFFFF"/>
+        </w:rPr>
+        <w:t>"Show repositories for which I am:"</w:t>
+      </w:r>
+      <w:r>
+        <w:rPr>
+          <w:rFonts w:ascii="Arial" w:hAnsi="Arial" w:cs="Arial"/>
+          <w:color w:val="222222"/>
+          <w:shd w:val="clear" w:color="auto" w:fill="FFFFFF"/>
+        </w:rPr>
+        <w:t xml:space="preserve"> </w:t>
+      </w:r>
+      <w:r>
+        <w:rPr>
+          <w:rFonts w:ascii="Times New Roman" w:hAnsi="Times New Roman" w:cs="Times New Roman"/>
+          <w:sz w:val="24"/>
+          <w:szCs w:val="24"/>
+        </w:rPr>
+        <w:t xml:space="preserve">Click on </w:t>
+      </w:r>
+      <w:r>
+        <w:rPr>
+          <w:rFonts w:ascii="Times New Roman" w:hAnsi="Times New Roman" w:cs="Times New Roman"/>
+          <w:b/>
+          <w:sz w:val="24"/>
+          <w:szCs w:val="24"/>
+        </w:rPr>
+        <w:t>Collaborator</w:t>
+      </w:r>
+      <w:r>
+        <w:rPr>
+          <w:rFonts w:ascii="Times New Roman" w:hAnsi="Times New Roman" w:cs="Times New Roman"/>
+          <w:sz w:val="24"/>
+          <w:szCs w:val="24"/>
+        </w:rPr>
+        <w:t>&gt;</w:t>
+      </w:r>
+      <w:r>
+        <w:rPr>
+          <w:rFonts w:ascii="Times New Roman" w:hAnsi="Times New Roman" w:cs="Times New Roman"/>
+          <w:sz w:val="24"/>
+          <w:szCs w:val="24"/>
+        </w:rPr>
+        <w:t xml:space="preserve"> </w:t>
       </w:r>
       <w:hyperlink r:id="rId7" w:history="1">
         <w:proofErr w:type="spellStart"/>
         <w:r>
           <w:rPr>
             <w:rStyle w:val="Hyperlink"/>
-            <w:rFonts w:ascii="Arial" w:hAnsi="Arial" w:cs="Arial"/>
+            <w:rFonts w:ascii="Times New Roman" w:hAnsi="Times New Roman" w:cs="Times New Roman"/>
             <w:b/>
             <w:bCs/>
+            <w:sz w:val="24"/>
+            <w:szCs w:val="24"/>
             <w:shd w:val="clear" w:color="auto" w:fill="F5F5F5"/>
           </w:rPr>
           <w:t>tejasmagar</w:t>
@@ -265,9 +529,11 @@
         <w:r>
           <w:rPr>
             <w:rStyle w:val="Hyperlink"/>
-            <w:rFonts w:ascii="Arial" w:hAnsi="Arial" w:cs="Arial"/>
+            <w:rFonts w:ascii="Times New Roman" w:hAnsi="Times New Roman" w:cs="Times New Roman"/>
             <w:b/>
             <w:bCs/>
+            <w:sz w:val="24"/>
+            <w:szCs w:val="24"/>
             <w:shd w:val="clear" w:color="auto" w:fill="F5F5F5"/>
           </w:rPr>
           <w:t>/CWRC-</w:t>
@@ -276,9 +542,11 @@
         <w:r>
           <w:rPr>
             <w:rStyle w:val="Hyperlink"/>
-            <w:rFonts w:ascii="Arial" w:hAnsi="Arial" w:cs="Arial"/>
+            <w:rFonts w:ascii="Times New Roman" w:hAnsi="Times New Roman" w:cs="Times New Roman"/>
             <w:b/>
             <w:bCs/>
+            <w:sz w:val="24"/>
+            <w:szCs w:val="24"/>
             <w:shd w:val="clear" w:color="auto" w:fill="F5F5F5"/>
           </w:rPr>
           <w:t>GitServer</w:t>
@@ -286,22 +554,69 @@
         <w:proofErr w:type="spellEnd"/>
       </w:hyperlink>
       <w:r>
-        <w:t xml:space="preserve"> &gt;mmda_tei_samplenew.xml</w:t>
+        <w:rPr>
+          <w:rFonts w:ascii="Times New Roman" w:hAnsi="Times New Roman" w:cs="Times New Roman"/>
+          <w:sz w:val="24"/>
+          <w:szCs w:val="24"/>
+        </w:rPr>
+        <w:t xml:space="preserve"> </w:t>
+      </w:r>
+      <w:r>
+        <w:rPr>
+          <w:rFonts w:ascii="Times New Roman" w:hAnsi="Times New Roman" w:cs="Times New Roman"/>
+          <w:sz w:val="24"/>
+          <w:szCs w:val="24"/>
+        </w:rPr>
+        <w:t xml:space="preserve"> and then </w:t>
+      </w:r>
+      <w:r>
+        <w:rPr>
+          <w:rFonts w:ascii="Arial" w:hAnsi="Arial" w:cs="Arial"/>
+          <w:color w:val="222222"/>
+          <w:shd w:val="clear" w:color="auto" w:fill="FFFFFF"/>
+        </w:rPr>
+        <w:t>Next, follow this file path to load the sample document:</w:t>
+      </w:r>
+      <w:r>
+        <w:rPr>
+          <w:rFonts w:ascii="Arial" w:hAnsi="Arial" w:cs="Arial"/>
+          <w:color w:val="222222"/>
+          <w:shd w:val="clear" w:color="auto" w:fill="FFFFFF"/>
+        </w:rPr>
+        <w:t xml:space="preserve"> </w:t>
+      </w:r>
+      <w:r>
+        <w:rPr>
+          <w:rFonts w:ascii="Times New Roman" w:hAnsi="Times New Roman" w:cs="Times New Roman"/>
+          <w:b/>
+          <w:color w:val="1F3864" w:themeColor="accent1" w:themeShade="80"/>
+          <w:sz w:val="24"/>
+          <w:szCs w:val="24"/>
+        </w:rPr>
+        <w:t>mmda_tei_samplenew.xml</w:t>
       </w:r>
     </w:p>
     <w:p>
       <w:pPr>
         <w:pStyle w:val="ListParagraph"/>
         <w:jc w:val="center"/>
-      </w:pPr>
-      <w:r>
-        <w:rPr>
+        <w:rPr>
+          <w:rFonts w:ascii="Times New Roman" w:hAnsi="Times New Roman" w:cs="Times New Roman"/>
+          <w:sz w:val="24"/>
+          <w:szCs w:val="24"/>
+        </w:rPr>
+      </w:pPr>
+      <w:r>
+        <w:rPr>
+          <w:rFonts w:ascii="Times New Roman" w:hAnsi="Times New Roman" w:cs="Times New Roman"/>
           <w:noProof/>
+          <w:sz w:val="24"/>
+          <w:szCs w:val="24"/>
         </w:rPr>
         <w:drawing>
-          <wp:inline distT="0" distB="0" distL="0" distR="0" wp14:anchorId="7DA9913E" wp14:editId="0C6D64C9">
-            <wp:extent cx="5943600" cy="3414395"/>
-            <wp:effectExtent l="76200" t="76200" r="133350" b="128905"/>
+          <wp:inline distT="0" distB="0" distL="0" distR="0" wp14:anchorId="7DA9913E" wp14:editId="6C9E805D">
+            <wp:extent cx="5943600" cy="3232150"/>
+            <wp:effectExtent l="76200" t="76200" r="133350" b="139700"/>
             <wp:docPr id="2" name="Picture 2"/>
             <wp:cNvGraphicFramePr>
               <a:graphicFrameLocks xmlns:a="http://schemas.openxmlformats.org/drawingml/2006/main" noChangeAspect="1"/>
@@ -322,7 +637,7 @@
                   <pic:spPr>
                     <a:xfrm>
                       <a:off x="0" y="0"/>
-                      <a:ext cx="5943600" cy="3414395"/>
+                      <a:ext cx="5943600" cy="3232150"/>
                     </a:xfrm>
                     <a:prstGeom prst="rect">
                       <a:avLst/>
@@ -352,42 +667,68 @@
     <w:p>
       <w:pPr>
         <w:pStyle w:val="ListParagraph"/>
-      </w:pPr>
-      <w:r>
-        <w:t xml:space="preserve">   </w:t>
-      </w:r>
-      <w:r>
-        <w:tab/>
-      </w:r>
-      <w:r>
-        <w:tab/>
-      </w:r>
-      <w:r>
-        <w:tab/>
+        <w:jc w:val="center"/>
+        <w:rPr>
+          <w:rFonts w:ascii="Times New Roman" w:hAnsi="Times New Roman" w:cs="Times New Roman"/>
+          <w:sz w:val="24"/>
+          <w:szCs w:val="24"/>
+        </w:rPr>
+      </w:pPr>
+      <w:r>
+        <w:rPr>
+          <w:rFonts w:ascii="Times New Roman" w:hAnsi="Times New Roman" w:cs="Times New Roman"/>
+          <w:sz w:val="24"/>
+          <w:szCs w:val="24"/>
+        </w:rPr>
         <w:t>Fig 2.</w:t>
       </w:r>
       <w:r>
+        <w:rPr>
+          <w:rFonts w:ascii="Times New Roman" w:hAnsi="Times New Roman" w:cs="Times New Roman"/>
+          <w:sz w:val="24"/>
+          <w:szCs w:val="24"/>
+        </w:rPr>
         <w:t xml:space="preserve"> Path to xml file</w:t>
       </w:r>
     </w:p>
     <w:p>
       <w:pPr>
         <w:pStyle w:val="ListParagraph"/>
-      </w:pPr>
-    </w:p>
-    <w:p>
-      <w:pPr>
-        <w:pStyle w:val="ListParagraph"/>
-      </w:pPr>
-    </w:p>
-    <w:p>
-      <w:pPr>
-        <w:pStyle w:val="ListParagraph"/>
-      </w:pPr>
-    </w:p>
-    <w:p>
-      <w:pPr>
-        <w:pStyle w:val="ListParagraph"/>
+        <w:rPr>
+          <w:rFonts w:ascii="Times New Roman" w:hAnsi="Times New Roman" w:cs="Times New Roman"/>
+          <w:sz w:val="24"/>
+          <w:szCs w:val="24"/>
+        </w:rPr>
+      </w:pPr>
+    </w:p>
+    <w:p>
+      <w:pPr>
+        <w:pStyle w:val="ListParagraph"/>
+        <w:rPr>
+          <w:rFonts w:ascii="Times New Roman" w:hAnsi="Times New Roman" w:cs="Times New Roman"/>
+          <w:sz w:val="24"/>
+          <w:szCs w:val="24"/>
+        </w:rPr>
+      </w:pPr>
+    </w:p>
+    <w:p>
+      <w:pPr>
+        <w:pStyle w:val="ListParagraph"/>
+        <w:rPr>
+          <w:rFonts w:ascii="Times New Roman" w:hAnsi="Times New Roman" w:cs="Times New Roman"/>
+          <w:sz w:val="24"/>
+          <w:szCs w:val="24"/>
+        </w:rPr>
+      </w:pPr>
+    </w:p>
+    <w:p>
+      <w:pPr>
+        <w:pStyle w:val="ListParagraph"/>
+        <w:rPr>
+          <w:rFonts w:ascii="Times New Roman" w:hAnsi="Times New Roman" w:cs="Times New Roman"/>
+          <w:sz w:val="24"/>
+          <w:szCs w:val="24"/>
+        </w:rPr>
       </w:pPr>
     </w:p>
     <w:p>
@@ -397,27 +738,54 @@
           <w:ilvl w:val="0"/>
           <w:numId w:val="1"/>
         </w:numPr>
-      </w:pPr>
-      <w:r>
+        <w:rPr>
+          <w:rFonts w:ascii="Times New Roman" w:hAnsi="Times New Roman" w:cs="Times New Roman"/>
+          <w:sz w:val="24"/>
+          <w:szCs w:val="24"/>
+        </w:rPr>
+      </w:pPr>
+      <w:r>
+        <w:rPr>
+          <w:rFonts w:ascii="Times New Roman" w:hAnsi="Times New Roman" w:cs="Times New Roman"/>
+          <w:sz w:val="24"/>
+          <w:szCs w:val="24"/>
+        </w:rPr>
         <w:t xml:space="preserve">The editor will open with the tags and the </w:t>
       </w:r>
       <w:proofErr w:type="gramStart"/>
       <w:r>
+        <w:rPr>
+          <w:rFonts w:ascii="Times New Roman" w:hAnsi="Times New Roman" w:cs="Times New Roman"/>
+          <w:sz w:val="24"/>
+          <w:szCs w:val="24"/>
+        </w:rPr>
         <w:t>images ,</w:t>
       </w:r>
       <w:proofErr w:type="gramEnd"/>
       <w:r>
+        <w:rPr>
+          <w:rFonts w:ascii="Times New Roman" w:hAnsi="Times New Roman" w:cs="Times New Roman"/>
+          <w:sz w:val="24"/>
+          <w:szCs w:val="24"/>
+        </w:rPr>
         <w:t xml:space="preserve"> after which the editing actions could be performed. </w:t>
       </w:r>
     </w:p>
     <w:p>
       <w:pPr>
         <w:pStyle w:val="ListParagraph"/>
-      </w:pPr>
-      <w:bookmarkStart w:id="1" w:name="_GoBack"/>
-      <w:r>
-        <w:rPr>
+        <w:rPr>
+          <w:rFonts w:ascii="Times New Roman" w:hAnsi="Times New Roman" w:cs="Times New Roman"/>
+          <w:sz w:val="24"/>
+          <w:szCs w:val="24"/>
+        </w:rPr>
+      </w:pPr>
+      <w:r>
+        <w:rPr>
+          <w:rFonts w:ascii="Times New Roman" w:hAnsi="Times New Roman" w:cs="Times New Roman"/>
           <w:noProof/>
+          <w:sz w:val="24"/>
+          <w:szCs w:val="24"/>
         </w:rPr>
         <w:drawing>
           <wp:inline distT="0" distB="0" distL="0" distR="0" wp14:anchorId="22522FAF" wp14:editId="33960459">
@@ -470,19 +838,1261 @@
         </w:drawing>
       </w:r>
     </w:p>
-    <w:bookmarkEnd w:id="1"/>
-    <w:p>
-      <w:pPr>
-        <w:pStyle w:val="ListParagraph"/>
-      </w:pPr>
-      <w:r>
-        <w:t xml:space="preserve">                                           Fig 3.  Editor in CWRC</w:t>
-      </w:r>
-    </w:p>
-    <w:p>
-      <w:pPr>
-        <w:pStyle w:val="ListParagraph"/>
-      </w:pPr>
+    <w:p>
+      <w:pPr>
+        <w:pStyle w:val="ListParagraph"/>
+        <w:jc w:val="center"/>
+        <w:rPr>
+          <w:rFonts w:ascii="Times New Roman" w:hAnsi="Times New Roman" w:cs="Times New Roman"/>
+          <w:sz w:val="24"/>
+          <w:szCs w:val="24"/>
+        </w:rPr>
+      </w:pPr>
+      <w:r>
+        <w:rPr>
+          <w:rFonts w:ascii="Times New Roman" w:hAnsi="Times New Roman" w:cs="Times New Roman"/>
+          <w:sz w:val="24"/>
+          <w:szCs w:val="24"/>
+        </w:rPr>
+        <w:t>Fig 3.  Editor in CWRC</w:t>
+      </w:r>
+    </w:p>
+    <w:p>
+      <w:pPr>
+        <w:pStyle w:val="ListParagraph"/>
+        <w:rPr>
+          <w:rFonts w:ascii="Times New Roman" w:hAnsi="Times New Roman" w:cs="Times New Roman"/>
+          <w:sz w:val="24"/>
+          <w:szCs w:val="24"/>
+        </w:rPr>
+      </w:pPr>
+    </w:p>
+    <w:p>
+      <w:pPr>
+        <w:pStyle w:val="ListParagraph"/>
+        <w:rPr>
+          <w:rFonts w:ascii="Times New Roman" w:hAnsi="Times New Roman" w:cs="Times New Roman"/>
+          <w:sz w:val="24"/>
+          <w:szCs w:val="24"/>
+        </w:rPr>
+      </w:pPr>
+    </w:p>
+    <w:p>
+      <w:pPr>
+        <w:pStyle w:val="ListParagraph"/>
+        <w:rPr>
+          <w:rFonts w:ascii="Times New Roman" w:hAnsi="Times New Roman" w:cs="Times New Roman"/>
+          <w:sz w:val="24"/>
+          <w:szCs w:val="24"/>
+        </w:rPr>
+      </w:pPr>
+    </w:p>
+    <w:p>
+      <w:pPr>
+        <w:pStyle w:val="ListParagraph"/>
+        <w:rPr>
+          <w:rFonts w:ascii="Times New Roman" w:hAnsi="Times New Roman" w:cs="Times New Roman"/>
+          <w:sz w:val="24"/>
+          <w:szCs w:val="24"/>
+        </w:rPr>
+      </w:pPr>
+    </w:p>
+    <w:p>
+      <w:pPr>
+        <w:pStyle w:val="ListParagraph"/>
+        <w:rPr>
+          <w:rFonts w:ascii="Times New Roman" w:hAnsi="Times New Roman" w:cs="Times New Roman"/>
+          <w:sz w:val="24"/>
+          <w:szCs w:val="24"/>
+        </w:rPr>
+      </w:pPr>
+    </w:p>
+    <w:p>
+      <w:pPr>
+        <w:pStyle w:val="ListParagraph"/>
+        <w:rPr>
+          <w:rFonts w:ascii="Times New Roman" w:hAnsi="Times New Roman" w:cs="Times New Roman"/>
+          <w:sz w:val="24"/>
+          <w:szCs w:val="24"/>
+        </w:rPr>
+      </w:pPr>
+    </w:p>
+    <w:p>
+      <w:pPr>
+        <w:pStyle w:val="ListParagraph"/>
+        <w:rPr>
+          <w:rFonts w:ascii="Times New Roman" w:hAnsi="Times New Roman" w:cs="Times New Roman"/>
+          <w:sz w:val="24"/>
+          <w:szCs w:val="24"/>
+        </w:rPr>
+      </w:pPr>
+    </w:p>
+    <w:p>
+      <w:pPr>
+        <w:pStyle w:val="ListParagraph"/>
+        <w:rPr>
+          <w:rFonts w:ascii="Times New Roman" w:hAnsi="Times New Roman" w:cs="Times New Roman"/>
+          <w:sz w:val="24"/>
+          <w:szCs w:val="24"/>
+        </w:rPr>
+      </w:pPr>
+    </w:p>
+    <w:p>
+      <w:pPr>
+        <w:pStyle w:val="ListParagraph"/>
+        <w:rPr>
+          <w:rFonts w:ascii="Times New Roman" w:hAnsi="Times New Roman" w:cs="Times New Roman"/>
+          <w:sz w:val="24"/>
+          <w:szCs w:val="24"/>
+        </w:rPr>
+      </w:pPr>
+    </w:p>
+    <w:p>
+      <w:pPr>
+        <w:pStyle w:val="ListParagraph"/>
+        <w:rPr>
+          <w:rFonts w:ascii="Times New Roman" w:hAnsi="Times New Roman" w:cs="Times New Roman"/>
+          <w:sz w:val="24"/>
+          <w:szCs w:val="24"/>
+        </w:rPr>
+      </w:pPr>
+    </w:p>
+    <w:p>
+      <w:pPr>
+        <w:pStyle w:val="ListParagraph"/>
+        <w:rPr>
+          <w:rFonts w:ascii="Times New Roman" w:hAnsi="Times New Roman" w:cs="Times New Roman"/>
+          <w:sz w:val="24"/>
+          <w:szCs w:val="24"/>
+        </w:rPr>
+      </w:pPr>
+    </w:p>
+    <w:p>
+      <w:pPr>
+        <w:pStyle w:val="ListParagraph"/>
+        <w:rPr>
+          <w:rFonts w:ascii="Times New Roman" w:hAnsi="Times New Roman" w:cs="Times New Roman"/>
+          <w:sz w:val="24"/>
+          <w:szCs w:val="24"/>
+        </w:rPr>
+      </w:pPr>
+    </w:p>
+    <w:p>
+      <w:pPr>
+        <w:pStyle w:val="ListParagraph"/>
+        <w:rPr>
+          <w:rFonts w:ascii="Times New Roman" w:hAnsi="Times New Roman" w:cs="Times New Roman"/>
+          <w:sz w:val="24"/>
+          <w:szCs w:val="24"/>
+        </w:rPr>
+      </w:pPr>
+    </w:p>
+    <w:p>
+      <w:pPr>
+        <w:pStyle w:val="ListParagraph"/>
+        <w:rPr>
+          <w:rFonts w:ascii="Times New Roman" w:hAnsi="Times New Roman" w:cs="Times New Roman"/>
+          <w:sz w:val="24"/>
+          <w:szCs w:val="24"/>
+        </w:rPr>
+      </w:pPr>
+    </w:p>
+    <w:p>
+      <w:pPr>
+        <w:pStyle w:val="ListParagraph"/>
+        <w:rPr>
+          <w:rFonts w:ascii="Times New Roman" w:hAnsi="Times New Roman" w:cs="Times New Roman"/>
+          <w:sz w:val="24"/>
+          <w:szCs w:val="24"/>
+        </w:rPr>
+      </w:pPr>
+    </w:p>
+    <w:p>
+      <w:pPr>
+        <w:pStyle w:val="ListParagraph"/>
+        <w:rPr>
+          <w:rFonts w:ascii="Times New Roman" w:hAnsi="Times New Roman" w:cs="Times New Roman"/>
+          <w:sz w:val="24"/>
+          <w:szCs w:val="24"/>
+        </w:rPr>
+      </w:pPr>
+    </w:p>
+    <w:p>
+      <w:pPr>
+        <w:pStyle w:val="ListParagraph"/>
+        <w:rPr>
+          <w:rFonts w:ascii="Times New Roman" w:hAnsi="Times New Roman" w:cs="Times New Roman"/>
+          <w:sz w:val="24"/>
+          <w:szCs w:val="24"/>
+        </w:rPr>
+      </w:pPr>
+    </w:p>
+    <w:p>
+      <w:pPr>
+        <w:pStyle w:val="ListParagraph"/>
+        <w:rPr>
+          <w:rFonts w:ascii="Times New Roman" w:hAnsi="Times New Roman" w:cs="Times New Roman"/>
+          <w:sz w:val="24"/>
+          <w:szCs w:val="24"/>
+        </w:rPr>
+      </w:pPr>
+    </w:p>
+    <w:p>
+      <w:pPr>
+        <w:pStyle w:val="ListParagraph"/>
+        <w:rPr>
+          <w:rFonts w:ascii="Times New Roman" w:hAnsi="Times New Roman" w:cs="Times New Roman"/>
+          <w:sz w:val="24"/>
+          <w:szCs w:val="24"/>
+        </w:rPr>
+      </w:pPr>
+    </w:p>
+    <w:p>
+      <w:pPr>
+        <w:rPr>
+          <w:rFonts w:ascii="Times New Roman" w:hAnsi="Times New Roman" w:cs="Times New Roman"/>
+          <w:b/>
+          <w:sz w:val="24"/>
+          <w:szCs w:val="24"/>
+        </w:rPr>
+      </w:pPr>
+      <w:r>
+        <w:rPr>
+          <w:rFonts w:ascii="Times New Roman" w:hAnsi="Times New Roman" w:cs="Times New Roman"/>
+          <w:b/>
+          <w:sz w:val="24"/>
+          <w:szCs w:val="24"/>
+        </w:rPr>
+        <w:lastRenderedPageBreak/>
+        <w:t xml:space="preserve">Installation of Node </w:t>
+      </w:r>
+      <w:proofErr w:type="spellStart"/>
+      <w:r>
+        <w:rPr>
+          <w:rFonts w:ascii="Times New Roman" w:hAnsi="Times New Roman" w:cs="Times New Roman"/>
+          <w:b/>
+          <w:sz w:val="24"/>
+          <w:szCs w:val="24"/>
+        </w:rPr>
+        <w:t>Npm</w:t>
+      </w:r>
+      <w:proofErr w:type="spellEnd"/>
+      <w:r>
+        <w:rPr>
+          <w:rFonts w:ascii="Times New Roman" w:hAnsi="Times New Roman" w:cs="Times New Roman"/>
+          <w:b/>
+          <w:sz w:val="24"/>
+          <w:szCs w:val="24"/>
+        </w:rPr>
+        <w:t xml:space="preserve"> on Remote Server (Through </w:t>
+      </w:r>
+      <w:proofErr w:type="spellStart"/>
+      <w:r>
+        <w:rPr>
+          <w:rFonts w:ascii="Times New Roman" w:hAnsi="Times New Roman" w:cs="Times New Roman"/>
+          <w:b/>
+          <w:sz w:val="24"/>
+          <w:szCs w:val="24"/>
+        </w:rPr>
+        <w:t>PuttyGen</w:t>
+      </w:r>
+      <w:proofErr w:type="spellEnd"/>
+      <w:r>
+        <w:rPr>
+          <w:rFonts w:ascii="Times New Roman" w:hAnsi="Times New Roman" w:cs="Times New Roman"/>
+          <w:b/>
+          <w:sz w:val="24"/>
+          <w:szCs w:val="24"/>
+        </w:rPr>
+        <w:t>)</w:t>
+      </w:r>
+    </w:p>
+    <w:p>
+      <w:pPr>
+        <w:rPr>
+          <w:rFonts w:ascii="Times New Roman" w:hAnsi="Times New Roman" w:cs="Times New Roman"/>
+          <w:sz w:val="24"/>
+          <w:szCs w:val="24"/>
+        </w:rPr>
+      </w:pPr>
+      <w:r>
+        <w:rPr>
+          <w:rFonts w:ascii="Times New Roman" w:hAnsi="Times New Roman" w:cs="Times New Roman"/>
+          <w:sz w:val="24"/>
+          <w:szCs w:val="24"/>
+        </w:rPr>
+        <w:t xml:space="preserve">1.  To install </w:t>
+      </w:r>
+      <w:proofErr w:type="gramStart"/>
+      <w:r>
+        <w:rPr>
+          <w:rFonts w:ascii="Times New Roman" w:hAnsi="Times New Roman" w:cs="Times New Roman"/>
+          <w:sz w:val="24"/>
+          <w:szCs w:val="24"/>
+        </w:rPr>
+        <w:t>node ,</w:t>
+      </w:r>
+      <w:proofErr w:type="gramEnd"/>
+      <w:r>
+        <w:rPr>
+          <w:rFonts w:ascii="Times New Roman" w:hAnsi="Times New Roman" w:cs="Times New Roman"/>
+          <w:sz w:val="24"/>
+          <w:szCs w:val="24"/>
+        </w:rPr>
+        <w:t xml:space="preserve"> connect to the server using Putty software . Enter the host name of the server</w:t>
+      </w:r>
+      <w:r>
+        <w:rPr>
+          <w:rFonts w:ascii="Times New Roman" w:hAnsi="Times New Roman" w:cs="Times New Roman"/>
+          <w:sz w:val="24"/>
+          <w:szCs w:val="24"/>
+        </w:rPr>
+        <w:t>-</w:t>
+      </w:r>
+      <w:r>
+        <w:rPr>
+          <w:rFonts w:ascii="Times New Roman" w:hAnsi="Times New Roman" w:cs="Times New Roman"/>
+          <w:sz w:val="24"/>
+          <w:szCs w:val="24"/>
+        </w:rPr>
+        <w:t xml:space="preserve"> moore.cedar.buffalo.edu and Port 22 and click on open.</w:t>
+      </w:r>
+    </w:p>
+    <w:p>
+      <w:pPr>
+        <w:pStyle w:val="ListParagraph"/>
+        <w:rPr>
+          <w:rFonts w:ascii="Times New Roman" w:hAnsi="Times New Roman" w:cs="Times New Roman"/>
+          <w:sz w:val="24"/>
+          <w:szCs w:val="24"/>
+        </w:rPr>
+      </w:pPr>
+      <w:r>
+        <w:rPr>
+          <w:rFonts w:ascii="Times New Roman" w:hAnsi="Times New Roman" w:cs="Times New Roman"/>
+          <w:noProof/>
+          <w:sz w:val="24"/>
+          <w:szCs w:val="24"/>
+        </w:rPr>
+        <w:drawing>
+          <wp:inline distT="0" distB="0" distL="0" distR="0" wp14:anchorId="65977701" wp14:editId="2E2E6DCE">
+            <wp:extent cx="5943600" cy="4635500"/>
+            <wp:effectExtent l="0" t="0" r="0" b="0"/>
+            <wp:docPr id="4" name="Picture 4"/>
+            <wp:cNvGraphicFramePr>
+              <a:graphicFrameLocks xmlns:a="http://schemas.openxmlformats.org/drawingml/2006/main" noChangeAspect="1"/>
+            </wp:cNvGraphicFramePr>
+            <a:graphic xmlns:a="http://schemas.openxmlformats.org/drawingml/2006/main">
+              <a:graphicData uri="http://schemas.openxmlformats.org/drawingml/2006/picture">
+                <pic:pic xmlns:pic="http://schemas.openxmlformats.org/drawingml/2006/picture">
+                  <pic:nvPicPr>
+                    <pic:cNvPr id="1" name=""/>
+                    <pic:cNvPicPr/>
+                  </pic:nvPicPr>
+                  <pic:blipFill>
+                    <a:blip r:embed="rId10"/>
+                    <a:stretch>
+                      <a:fillRect/>
+                    </a:stretch>
+                  </pic:blipFill>
+                  <pic:spPr>
+                    <a:xfrm>
+                      <a:off x="0" y="0"/>
+                      <a:ext cx="5943600" cy="4635500"/>
+                    </a:xfrm>
+                    <a:prstGeom prst="rect">
+                      <a:avLst/>
+                    </a:prstGeom>
+                  </pic:spPr>
+                </pic:pic>
+              </a:graphicData>
+            </a:graphic>
+          </wp:inline>
+        </w:drawing>
+      </w:r>
+    </w:p>
+    <w:p>
+      <w:pPr>
+        <w:pStyle w:val="ListParagraph"/>
+        <w:rPr>
+          <w:rFonts w:ascii="Times New Roman" w:hAnsi="Times New Roman" w:cs="Times New Roman"/>
+          <w:sz w:val="24"/>
+          <w:szCs w:val="24"/>
+        </w:rPr>
+      </w:pPr>
+    </w:p>
+    <w:p>
+      <w:pPr>
+        <w:pStyle w:val="ListParagraph"/>
+        <w:rPr>
+          <w:rFonts w:ascii="Times New Roman" w:hAnsi="Times New Roman" w:cs="Times New Roman"/>
+          <w:sz w:val="24"/>
+          <w:szCs w:val="24"/>
+        </w:rPr>
+      </w:pPr>
+      <w:r>
+        <w:rPr>
+          <w:rFonts w:ascii="Times New Roman" w:hAnsi="Times New Roman" w:cs="Times New Roman"/>
+          <w:sz w:val="24"/>
+          <w:szCs w:val="24"/>
+        </w:rPr>
+        <w:t>2. Then enter your username and password in order to connect to the server.</w:t>
+      </w:r>
+    </w:p>
+    <w:p>
+      <w:pPr>
+        <w:pStyle w:val="ListParagraph"/>
+        <w:rPr>
+          <w:rFonts w:ascii="Times New Roman" w:hAnsi="Times New Roman" w:cs="Times New Roman"/>
+          <w:sz w:val="24"/>
+          <w:szCs w:val="24"/>
+        </w:rPr>
+      </w:pPr>
+      <w:r>
+        <w:rPr>
+          <w:rFonts w:ascii="Times New Roman" w:hAnsi="Times New Roman" w:cs="Times New Roman"/>
+          <w:noProof/>
+          <w:sz w:val="24"/>
+          <w:szCs w:val="24"/>
+        </w:rPr>
+        <w:drawing>
+          <wp:inline distT="0" distB="0" distL="0" distR="0" wp14:anchorId="2DBFEA4B" wp14:editId="519B2D16">
+            <wp:extent cx="5943600" cy="2207260"/>
+            <wp:effectExtent l="0" t="0" r="0" b="2540"/>
+            <wp:docPr id="6" name="Picture 6"/>
+            <wp:cNvGraphicFramePr>
+              <a:graphicFrameLocks xmlns:a="http://schemas.openxmlformats.org/drawingml/2006/main" noChangeAspect="1"/>
+            </wp:cNvGraphicFramePr>
+            <a:graphic xmlns:a="http://schemas.openxmlformats.org/drawingml/2006/main">
+              <a:graphicData uri="http://schemas.openxmlformats.org/drawingml/2006/picture">
+                <pic:pic xmlns:pic="http://schemas.openxmlformats.org/drawingml/2006/picture">
+                  <pic:nvPicPr>
+                    <pic:cNvPr id="1" name=""/>
+                    <pic:cNvPicPr/>
+                  </pic:nvPicPr>
+                  <pic:blipFill>
+                    <a:blip r:embed="rId11"/>
+                    <a:stretch>
+                      <a:fillRect/>
+                    </a:stretch>
+                  </pic:blipFill>
+                  <pic:spPr>
+                    <a:xfrm>
+                      <a:off x="0" y="0"/>
+                      <a:ext cx="5943600" cy="2207260"/>
+                    </a:xfrm>
+                    <a:prstGeom prst="rect">
+                      <a:avLst/>
+                    </a:prstGeom>
+                  </pic:spPr>
+                </pic:pic>
+              </a:graphicData>
+            </a:graphic>
+          </wp:inline>
+        </w:drawing>
+      </w:r>
+    </w:p>
+    <w:p>
+      <w:pPr>
+        <w:pStyle w:val="ListParagraph"/>
+        <w:rPr>
+          <w:rFonts w:ascii="Times New Roman" w:hAnsi="Times New Roman" w:cs="Times New Roman"/>
+          <w:sz w:val="24"/>
+          <w:szCs w:val="24"/>
+        </w:rPr>
+      </w:pPr>
+    </w:p>
+    <w:p>
+      <w:pPr>
+        <w:rPr>
+          <w:rFonts w:ascii="Times New Roman" w:hAnsi="Times New Roman" w:cs="Times New Roman"/>
+          <w:sz w:val="24"/>
+          <w:szCs w:val="24"/>
+        </w:rPr>
+      </w:pPr>
+      <w:r>
+        <w:rPr>
+          <w:rFonts w:ascii="Times New Roman" w:hAnsi="Times New Roman" w:cs="Times New Roman"/>
+          <w:sz w:val="24"/>
+          <w:szCs w:val="24"/>
+        </w:rPr>
+        <w:lastRenderedPageBreak/>
+        <w:t xml:space="preserve">3. To install node, we will have to be </w:t>
+      </w:r>
+      <w:r>
+        <w:rPr>
+          <w:rFonts w:ascii="Times New Roman" w:hAnsi="Times New Roman" w:cs="Times New Roman"/>
+          <w:sz w:val="24"/>
+          <w:szCs w:val="24"/>
+        </w:rPr>
+        <w:t>root</w:t>
+      </w:r>
+      <w:r>
+        <w:rPr>
+          <w:rFonts w:ascii="Times New Roman" w:hAnsi="Times New Roman" w:cs="Times New Roman"/>
+          <w:sz w:val="24"/>
+          <w:szCs w:val="24"/>
+        </w:rPr>
+        <w:t xml:space="preserve"> user on the server, type the following </w:t>
+      </w:r>
+      <w:r>
+        <w:rPr>
+          <w:rFonts w:ascii="Times New Roman" w:hAnsi="Times New Roman" w:cs="Times New Roman"/>
+          <w:sz w:val="24"/>
+          <w:szCs w:val="24"/>
+        </w:rPr>
+        <w:t>commands: -</w:t>
+      </w:r>
+    </w:p>
+    <w:p>
+      <w:pPr>
+        <w:pStyle w:val="ListParagraph"/>
+        <w:rPr>
+          <w:rFonts w:ascii="Times New Roman" w:hAnsi="Times New Roman" w:cs="Times New Roman"/>
+          <w:b/>
+          <w:sz w:val="24"/>
+          <w:szCs w:val="24"/>
+        </w:rPr>
+      </w:pPr>
+      <w:r>
+        <w:rPr>
+          <w:rFonts w:ascii="Times New Roman" w:hAnsi="Times New Roman" w:cs="Times New Roman"/>
+          <w:b/>
+          <w:sz w:val="24"/>
+          <w:szCs w:val="24"/>
+        </w:rPr>
+        <w:t xml:space="preserve">  </w:t>
+      </w:r>
+      <w:proofErr w:type="spellStart"/>
+      <w:r>
+        <w:rPr>
+          <w:rFonts w:ascii="Times New Roman" w:hAnsi="Times New Roman" w:cs="Times New Roman"/>
+          <w:b/>
+          <w:sz w:val="24"/>
+          <w:szCs w:val="24"/>
+        </w:rPr>
+        <w:t>sudo</w:t>
+      </w:r>
+      <w:proofErr w:type="spellEnd"/>
+      <w:r>
+        <w:rPr>
+          <w:rFonts w:ascii="Times New Roman" w:hAnsi="Times New Roman" w:cs="Times New Roman"/>
+          <w:b/>
+          <w:sz w:val="24"/>
+          <w:szCs w:val="24"/>
+        </w:rPr>
+        <w:t xml:space="preserve"> </w:t>
+      </w:r>
+      <w:proofErr w:type="spellStart"/>
+      <w:r>
+        <w:rPr>
+          <w:rFonts w:ascii="Times New Roman" w:hAnsi="Times New Roman" w:cs="Times New Roman"/>
+          <w:b/>
+          <w:sz w:val="24"/>
+          <w:szCs w:val="24"/>
+        </w:rPr>
+        <w:t>su</w:t>
+      </w:r>
+      <w:proofErr w:type="spellEnd"/>
+    </w:p>
+    <w:p>
+      <w:pPr>
+        <w:pStyle w:val="ListParagraph"/>
+        <w:rPr>
+          <w:rFonts w:ascii="Times New Roman" w:hAnsi="Times New Roman" w:cs="Times New Roman"/>
+          <w:sz w:val="24"/>
+          <w:szCs w:val="24"/>
+        </w:rPr>
+      </w:pPr>
+      <w:r>
+        <w:rPr>
+          <w:rFonts w:ascii="Times New Roman" w:hAnsi="Times New Roman" w:cs="Times New Roman"/>
+          <w:sz w:val="24"/>
+          <w:szCs w:val="24"/>
+        </w:rPr>
+        <w:t xml:space="preserve">  and password of the root user.</w:t>
+      </w:r>
+    </w:p>
+    <w:p>
+      <w:pPr>
+        <w:pStyle w:val="ListParagraph"/>
+        <w:rPr>
+          <w:rFonts w:ascii="Times New Roman" w:hAnsi="Times New Roman" w:cs="Times New Roman"/>
+          <w:sz w:val="24"/>
+          <w:szCs w:val="24"/>
+        </w:rPr>
+      </w:pPr>
+      <w:r>
+        <w:rPr>
+          <w:rFonts w:ascii="Times New Roman" w:hAnsi="Times New Roman" w:cs="Times New Roman"/>
+          <w:sz w:val="24"/>
+          <w:szCs w:val="24"/>
+        </w:rPr>
+        <w:t>(Note if you not added in the list of root user you will not to able to install node.js and will get the below message).</w:t>
+      </w:r>
+    </w:p>
+    <w:p>
+      <w:pPr>
+        <w:pStyle w:val="ListParagraph"/>
+        <w:rPr>
+          <w:rFonts w:ascii="Times New Roman" w:hAnsi="Times New Roman" w:cs="Times New Roman"/>
+          <w:sz w:val="24"/>
+          <w:szCs w:val="24"/>
+        </w:rPr>
+      </w:pPr>
+      <w:r>
+        <w:rPr>
+          <w:rFonts w:ascii="Times New Roman" w:hAnsi="Times New Roman" w:cs="Times New Roman"/>
+          <w:noProof/>
+          <w:sz w:val="24"/>
+          <w:szCs w:val="24"/>
+        </w:rPr>
+        <w:drawing>
+          <wp:inline distT="0" distB="0" distL="0" distR="0" wp14:anchorId="73A1AE7E" wp14:editId="6484BE54">
+            <wp:extent cx="5943600" cy="3309620"/>
+            <wp:effectExtent l="0" t="0" r="0" b="5080"/>
+            <wp:docPr id="7" name="Picture 7"/>
+            <wp:cNvGraphicFramePr>
+              <a:graphicFrameLocks xmlns:a="http://schemas.openxmlformats.org/drawingml/2006/main" noChangeAspect="1"/>
+            </wp:cNvGraphicFramePr>
+            <a:graphic xmlns:a="http://schemas.openxmlformats.org/drawingml/2006/main">
+              <a:graphicData uri="http://schemas.openxmlformats.org/drawingml/2006/picture">
+                <pic:pic xmlns:pic="http://schemas.openxmlformats.org/drawingml/2006/picture">
+                  <pic:nvPicPr>
+                    <pic:cNvPr id="1" name=""/>
+                    <pic:cNvPicPr/>
+                  </pic:nvPicPr>
+                  <pic:blipFill>
+                    <a:blip r:embed="rId12"/>
+                    <a:stretch>
+                      <a:fillRect/>
+                    </a:stretch>
+                  </pic:blipFill>
+                  <pic:spPr>
+                    <a:xfrm>
+                      <a:off x="0" y="0"/>
+                      <a:ext cx="5943600" cy="3309620"/>
+                    </a:xfrm>
+                    <a:prstGeom prst="rect">
+                      <a:avLst/>
+                    </a:prstGeom>
+                  </pic:spPr>
+                </pic:pic>
+              </a:graphicData>
+            </a:graphic>
+          </wp:inline>
+        </w:drawing>
+      </w:r>
+    </w:p>
+    <w:p>
+      <w:pPr>
+        <w:pStyle w:val="ListParagraph"/>
+        <w:rPr>
+          <w:rFonts w:ascii="Times New Roman" w:hAnsi="Times New Roman" w:cs="Times New Roman"/>
+          <w:sz w:val="24"/>
+          <w:szCs w:val="24"/>
+        </w:rPr>
+      </w:pPr>
+    </w:p>
+    <w:p>
+      <w:pPr>
+        <w:pStyle w:val="ListParagraph"/>
+        <w:rPr>
+          <w:rFonts w:ascii="Times New Roman" w:hAnsi="Times New Roman" w:cs="Times New Roman"/>
+          <w:sz w:val="24"/>
+          <w:szCs w:val="24"/>
+        </w:rPr>
+      </w:pPr>
+      <w:r>
+        <w:rPr>
+          <w:rFonts w:ascii="Times New Roman" w:hAnsi="Times New Roman" w:cs="Times New Roman"/>
+          <w:sz w:val="24"/>
+          <w:szCs w:val="24"/>
+        </w:rPr>
+        <w:t>4. Once you are logged in as root, perform the following commands: -</w:t>
+      </w:r>
+    </w:p>
+    <w:p>
+      <w:pPr>
+        <w:pStyle w:val="ListParagraph"/>
+        <w:rPr>
+          <w:rFonts w:ascii="Times New Roman" w:hAnsi="Times New Roman" w:cs="Times New Roman"/>
+          <w:color w:val="0D0D0D"/>
+          <w:sz w:val="24"/>
+          <w:szCs w:val="24"/>
+          <w:shd w:val="clear" w:color="auto" w:fill="F9F9F9"/>
+        </w:rPr>
+      </w:pPr>
+      <w:proofErr w:type="gramStart"/>
+      <w:r>
+        <w:rPr>
+          <w:rFonts w:ascii="Times New Roman" w:hAnsi="Times New Roman" w:cs="Times New Roman"/>
+          <w:color w:val="0D0D0D"/>
+          <w:sz w:val="24"/>
+          <w:szCs w:val="24"/>
+          <w:shd w:val="clear" w:color="auto" w:fill="F9F9F9"/>
+        </w:rPr>
+        <w:t>commands:</w:t>
+      </w:r>
+      <w:r>
+        <w:rPr>
+          <w:rFonts w:ascii="Times New Roman" w:hAnsi="Times New Roman" w:cs="Times New Roman"/>
+          <w:color w:val="0D0D0D"/>
+          <w:sz w:val="24"/>
+          <w:szCs w:val="24"/>
+          <w:shd w:val="clear" w:color="auto" w:fill="F9F9F9"/>
+        </w:rPr>
+        <w:t>-</w:t>
+      </w:r>
+      <w:proofErr w:type="gramEnd"/>
+      <w:r>
+        <w:rPr>
+          <w:rFonts w:ascii="Times New Roman" w:hAnsi="Times New Roman" w:cs="Times New Roman"/>
+          <w:color w:val="0D0D0D"/>
+          <w:sz w:val="24"/>
+          <w:szCs w:val="24"/>
+          <w:shd w:val="clear" w:color="auto" w:fill="F9F9F9"/>
+        </w:rPr>
+        <w:t xml:space="preserve"> </w:t>
+      </w:r>
+    </w:p>
+    <w:p>
+      <w:pPr>
+        <w:pStyle w:val="ListParagraph"/>
+        <w:rPr>
+          <w:rFonts w:ascii="Times New Roman" w:hAnsi="Times New Roman" w:cs="Times New Roman"/>
+          <w:sz w:val="24"/>
+          <w:szCs w:val="24"/>
+        </w:rPr>
+      </w:pPr>
+      <w:r>
+        <w:rPr>
+          <w:rFonts w:ascii="Times New Roman" w:hAnsi="Times New Roman" w:cs="Times New Roman"/>
+          <w:sz w:val="24"/>
+          <w:szCs w:val="24"/>
+        </w:rPr>
+        <w:t>[</w:t>
+      </w:r>
+      <w:proofErr w:type="spellStart"/>
+      <w:r>
+        <w:rPr>
+          <w:rFonts w:ascii="Times New Roman" w:hAnsi="Times New Roman" w:cs="Times New Roman"/>
+          <w:sz w:val="24"/>
+          <w:szCs w:val="24"/>
+        </w:rPr>
+        <w:t>sudo</w:t>
+      </w:r>
+      <w:proofErr w:type="spellEnd"/>
+      <w:r>
+        <w:rPr>
+          <w:rFonts w:ascii="Times New Roman" w:hAnsi="Times New Roman" w:cs="Times New Roman"/>
+          <w:sz w:val="24"/>
+          <w:szCs w:val="24"/>
+        </w:rPr>
+        <w:t xml:space="preserve">] apt-get install python-software-properties </w:t>
+      </w:r>
+    </w:p>
+    <w:p>
+      <w:pPr>
+        <w:pStyle w:val="ListParagraph"/>
+        <w:rPr>
+          <w:rFonts w:ascii="Times New Roman" w:hAnsi="Times New Roman" w:cs="Times New Roman"/>
+          <w:sz w:val="24"/>
+          <w:szCs w:val="24"/>
+        </w:rPr>
+      </w:pPr>
+      <w:r>
+        <w:rPr>
+          <w:rFonts w:ascii="Times New Roman" w:hAnsi="Times New Roman" w:cs="Times New Roman"/>
+          <w:sz w:val="24"/>
+          <w:szCs w:val="24"/>
+        </w:rPr>
+        <w:t>[</w:t>
+      </w:r>
+      <w:proofErr w:type="spellStart"/>
+      <w:r>
+        <w:rPr>
+          <w:rFonts w:ascii="Times New Roman" w:hAnsi="Times New Roman" w:cs="Times New Roman"/>
+          <w:sz w:val="24"/>
+          <w:szCs w:val="24"/>
+        </w:rPr>
+        <w:t>sudo</w:t>
+      </w:r>
+      <w:proofErr w:type="spellEnd"/>
+      <w:r>
+        <w:rPr>
+          <w:rFonts w:ascii="Times New Roman" w:hAnsi="Times New Roman" w:cs="Times New Roman"/>
+          <w:sz w:val="24"/>
+          <w:szCs w:val="24"/>
+        </w:rPr>
+        <w:t xml:space="preserve">] apt-add-repository </w:t>
+      </w:r>
+      <w:proofErr w:type="spellStart"/>
+      <w:proofErr w:type="gramStart"/>
+      <w:r>
+        <w:rPr>
+          <w:rFonts w:ascii="Times New Roman" w:hAnsi="Times New Roman" w:cs="Times New Roman"/>
+          <w:sz w:val="24"/>
+          <w:szCs w:val="24"/>
+        </w:rPr>
+        <w:t>ppa:chris-lea</w:t>
+      </w:r>
+      <w:proofErr w:type="spellEnd"/>
+      <w:r>
+        <w:rPr>
+          <w:rFonts w:ascii="Times New Roman" w:hAnsi="Times New Roman" w:cs="Times New Roman"/>
+          <w:sz w:val="24"/>
+          <w:szCs w:val="24"/>
+        </w:rPr>
+        <w:t>/node.js</w:t>
+      </w:r>
+      <w:proofErr w:type="gramEnd"/>
+      <w:r>
+        <w:rPr>
+          <w:rFonts w:ascii="Times New Roman" w:hAnsi="Times New Roman" w:cs="Times New Roman"/>
+          <w:sz w:val="24"/>
+          <w:szCs w:val="24"/>
+        </w:rPr>
+        <w:t xml:space="preserve"> </w:t>
+      </w:r>
+    </w:p>
+    <w:p>
+      <w:pPr>
+        <w:pStyle w:val="ListParagraph"/>
+        <w:rPr>
+          <w:rFonts w:ascii="Times New Roman" w:hAnsi="Times New Roman" w:cs="Times New Roman"/>
+          <w:sz w:val="24"/>
+          <w:szCs w:val="24"/>
+        </w:rPr>
+      </w:pPr>
+      <w:r>
+        <w:rPr>
+          <w:rFonts w:ascii="Times New Roman" w:hAnsi="Times New Roman" w:cs="Times New Roman"/>
+          <w:sz w:val="24"/>
+          <w:szCs w:val="24"/>
+        </w:rPr>
+        <w:t>[</w:t>
+      </w:r>
+      <w:proofErr w:type="spellStart"/>
+      <w:r>
+        <w:rPr>
+          <w:rFonts w:ascii="Times New Roman" w:hAnsi="Times New Roman" w:cs="Times New Roman"/>
+          <w:sz w:val="24"/>
+          <w:szCs w:val="24"/>
+        </w:rPr>
+        <w:t>sudo</w:t>
+      </w:r>
+      <w:proofErr w:type="spellEnd"/>
+      <w:r>
+        <w:rPr>
+          <w:rFonts w:ascii="Times New Roman" w:hAnsi="Times New Roman" w:cs="Times New Roman"/>
+          <w:sz w:val="24"/>
+          <w:szCs w:val="24"/>
+        </w:rPr>
+        <w:t>] apt-get update node.js installation</w:t>
+      </w:r>
+    </w:p>
+    <w:p>
+      <w:pPr>
+        <w:pStyle w:val="ListParagraph"/>
+        <w:rPr>
+          <w:rFonts w:ascii="Times New Roman" w:hAnsi="Times New Roman" w:cs="Times New Roman"/>
+          <w:sz w:val="24"/>
+          <w:szCs w:val="24"/>
+        </w:rPr>
+      </w:pPr>
+      <w:r>
+        <w:rPr>
+          <w:rFonts w:ascii="Times New Roman" w:hAnsi="Times New Roman" w:cs="Times New Roman"/>
+          <w:sz w:val="24"/>
+          <w:szCs w:val="24"/>
+        </w:rPr>
+        <w:t>[</w:t>
+      </w:r>
+      <w:proofErr w:type="spellStart"/>
+      <w:r>
+        <w:rPr>
+          <w:rFonts w:ascii="Times New Roman" w:hAnsi="Times New Roman" w:cs="Times New Roman"/>
+          <w:sz w:val="24"/>
+          <w:szCs w:val="24"/>
+        </w:rPr>
+        <w:t>sudo</w:t>
+      </w:r>
+      <w:proofErr w:type="spellEnd"/>
+      <w:r>
+        <w:rPr>
+          <w:rFonts w:ascii="Times New Roman" w:hAnsi="Times New Roman" w:cs="Times New Roman"/>
+          <w:sz w:val="24"/>
+          <w:szCs w:val="24"/>
+        </w:rPr>
+        <w:t xml:space="preserve">] apt-get install </w:t>
+      </w:r>
+      <w:proofErr w:type="spellStart"/>
+      <w:r>
+        <w:rPr>
+          <w:rFonts w:ascii="Times New Roman" w:hAnsi="Times New Roman" w:cs="Times New Roman"/>
+          <w:sz w:val="24"/>
+          <w:szCs w:val="24"/>
+        </w:rPr>
+        <w:t>nodejs</w:t>
+      </w:r>
+      <w:proofErr w:type="spellEnd"/>
+      <w:r>
+        <w:rPr>
+          <w:rFonts w:ascii="Times New Roman" w:hAnsi="Times New Roman" w:cs="Times New Roman"/>
+          <w:sz w:val="24"/>
+          <w:szCs w:val="24"/>
+        </w:rPr>
+        <w:t xml:space="preserve"> </w:t>
+      </w:r>
+    </w:p>
+    <w:p>
+      <w:pPr>
+        <w:pStyle w:val="ListParagraph"/>
+        <w:rPr>
+          <w:rFonts w:ascii="Times New Roman" w:hAnsi="Times New Roman" w:cs="Times New Roman"/>
+          <w:sz w:val="24"/>
+          <w:szCs w:val="24"/>
+        </w:rPr>
+      </w:pPr>
+    </w:p>
+    <w:p>
+      <w:pPr>
+        <w:pStyle w:val="ListParagraph"/>
+        <w:rPr>
+          <w:rFonts w:ascii="Times New Roman" w:hAnsi="Times New Roman" w:cs="Times New Roman"/>
+          <w:sz w:val="24"/>
+          <w:szCs w:val="24"/>
+        </w:rPr>
+      </w:pPr>
+      <w:r>
+        <w:rPr>
+          <w:rFonts w:ascii="Times New Roman" w:hAnsi="Times New Roman" w:cs="Times New Roman"/>
+          <w:sz w:val="24"/>
+          <w:szCs w:val="24"/>
+        </w:rPr>
+        <w:t xml:space="preserve">Now checking node.js version </w:t>
+      </w:r>
+    </w:p>
+    <w:p>
+      <w:pPr>
+        <w:pStyle w:val="ListParagraph"/>
+        <w:rPr>
+          <w:rFonts w:ascii="Times New Roman" w:hAnsi="Times New Roman" w:cs="Times New Roman"/>
+          <w:sz w:val="24"/>
+          <w:szCs w:val="24"/>
+        </w:rPr>
+      </w:pPr>
+      <w:r>
+        <w:rPr>
+          <w:rFonts w:ascii="Times New Roman" w:hAnsi="Times New Roman" w:cs="Times New Roman"/>
+          <w:sz w:val="24"/>
+          <w:szCs w:val="24"/>
+        </w:rPr>
+        <w:t>node -v</w:t>
+      </w:r>
+    </w:p>
+    <w:p>
+      <w:pPr>
+        <w:pStyle w:val="ListParagraph"/>
+        <w:rPr>
+          <w:rFonts w:ascii="Times New Roman" w:hAnsi="Times New Roman" w:cs="Times New Roman"/>
+          <w:sz w:val="24"/>
+          <w:szCs w:val="24"/>
+        </w:rPr>
+      </w:pPr>
+    </w:p>
+    <w:p>
+      <w:pPr>
+        <w:pStyle w:val="ListParagraph"/>
+        <w:rPr>
+          <w:rFonts w:ascii="Times New Roman" w:hAnsi="Times New Roman" w:cs="Times New Roman"/>
+          <w:sz w:val="24"/>
+          <w:szCs w:val="24"/>
+        </w:rPr>
+      </w:pPr>
+    </w:p>
+    <w:p>
+      <w:pPr>
+        <w:pStyle w:val="ListParagraph"/>
+        <w:rPr>
+          <w:rFonts w:ascii="Times New Roman" w:hAnsi="Times New Roman" w:cs="Times New Roman"/>
+          <w:sz w:val="24"/>
+          <w:szCs w:val="24"/>
+        </w:rPr>
+      </w:pPr>
+    </w:p>
+    <w:p>
+      <w:pPr>
+        <w:pStyle w:val="ListParagraph"/>
+        <w:rPr>
+          <w:rFonts w:ascii="Times New Roman" w:hAnsi="Times New Roman" w:cs="Times New Roman"/>
+          <w:sz w:val="24"/>
+          <w:szCs w:val="24"/>
+        </w:rPr>
+      </w:pPr>
+    </w:p>
+    <w:p>
+      <w:pPr>
+        <w:pStyle w:val="ListParagraph"/>
+        <w:rPr>
+          <w:rFonts w:ascii="Times New Roman" w:hAnsi="Times New Roman" w:cs="Times New Roman"/>
+          <w:sz w:val="24"/>
+          <w:szCs w:val="24"/>
+        </w:rPr>
+      </w:pPr>
+    </w:p>
+    <w:p>
+      <w:pPr>
+        <w:pStyle w:val="ListParagraph"/>
+        <w:rPr>
+          <w:rFonts w:ascii="Times New Roman" w:hAnsi="Times New Roman" w:cs="Times New Roman"/>
+          <w:sz w:val="24"/>
+          <w:szCs w:val="24"/>
+        </w:rPr>
+      </w:pPr>
+    </w:p>
+    <w:p>
+      <w:pPr>
+        <w:pStyle w:val="ListParagraph"/>
+        <w:rPr>
+          <w:rFonts w:ascii="Times New Roman" w:hAnsi="Times New Roman" w:cs="Times New Roman"/>
+          <w:sz w:val="24"/>
+          <w:szCs w:val="24"/>
+        </w:rPr>
+      </w:pPr>
+    </w:p>
+    <w:p>
+      <w:pPr>
+        <w:rPr>
+          <w:rFonts w:ascii="Times New Roman" w:hAnsi="Times New Roman" w:cs="Times New Roman"/>
+          <w:sz w:val="24"/>
+          <w:szCs w:val="24"/>
+        </w:rPr>
+      </w:pPr>
+    </w:p>
+    <w:p>
+      <w:pPr>
+        <w:rPr>
+          <w:rFonts w:ascii="Times New Roman" w:hAnsi="Times New Roman" w:cs="Times New Roman"/>
+          <w:sz w:val="24"/>
+          <w:szCs w:val="24"/>
+        </w:rPr>
+      </w:pPr>
+      <w:r>
+        <w:rPr>
+          <w:rFonts w:ascii="Times New Roman" w:hAnsi="Times New Roman" w:cs="Times New Roman"/>
+          <w:sz w:val="24"/>
+          <w:szCs w:val="24"/>
+        </w:rPr>
+        <w:lastRenderedPageBreak/>
+        <w:t>5. Once node.js is installed we can create an instance of CWRC git on the remote server by performing the following steps: -</w:t>
+      </w:r>
+    </w:p>
+    <w:p>
+      <w:pPr>
+        <w:numPr>
+          <w:ilvl w:val="0"/>
+          <w:numId w:val="3"/>
+        </w:numPr>
+        <w:shd w:val="clear" w:color="auto" w:fill="FFFFFF"/>
+        <w:spacing w:before="100" w:beforeAutospacing="1" w:after="100" w:afterAutospacing="1" w:line="240" w:lineRule="auto"/>
+        <w:rPr>
+          <w:rFonts w:ascii="Times New Roman" w:eastAsia="Times New Roman" w:hAnsi="Times New Roman" w:cs="Times New Roman"/>
+          <w:color w:val="24292E"/>
+          <w:sz w:val="24"/>
+          <w:szCs w:val="24"/>
+        </w:rPr>
+      </w:pPr>
+      <w:r>
+        <w:rPr>
+          <w:rFonts w:ascii="Times New Roman" w:eastAsia="Times New Roman" w:hAnsi="Times New Roman" w:cs="Times New Roman"/>
+          <w:color w:val="24292E"/>
+          <w:sz w:val="24"/>
+          <w:szCs w:val="24"/>
+        </w:rPr>
+        <w:t>Download the code for this repository, or clone the repository</w:t>
+      </w:r>
+      <w:r>
+        <w:rPr>
+          <w:rFonts w:ascii="Times New Roman" w:eastAsia="Times New Roman" w:hAnsi="Times New Roman" w:cs="Times New Roman"/>
+          <w:color w:val="24292E"/>
+          <w:sz w:val="24"/>
+          <w:szCs w:val="24"/>
+        </w:rPr>
+        <w:t>(</w:t>
+      </w:r>
+      <w:r>
+        <w:rPr>
+          <w:rFonts w:ascii="Times New Roman" w:eastAsia="Times New Roman" w:hAnsi="Times New Roman" w:cs="Times New Roman"/>
+          <w:color w:val="24292E"/>
+          <w:sz w:val="24"/>
+          <w:szCs w:val="24"/>
+        </w:rPr>
+        <w:t>https://github.com/cwrc/CWRC-GitWriter.git</w:t>
+      </w:r>
+      <w:r>
+        <w:rPr>
+          <w:rFonts w:ascii="Times New Roman" w:eastAsia="Times New Roman" w:hAnsi="Times New Roman" w:cs="Times New Roman"/>
+          <w:color w:val="24292E"/>
+          <w:sz w:val="24"/>
+          <w:szCs w:val="24"/>
+        </w:rPr>
+        <w:t>)</w:t>
+      </w:r>
+    </w:p>
+    <w:p>
+      <w:pPr>
+        <w:numPr>
+          <w:ilvl w:val="0"/>
+          <w:numId w:val="3"/>
+        </w:numPr>
+        <w:shd w:val="clear" w:color="auto" w:fill="FFFFFF"/>
+        <w:spacing w:after="0" w:afterAutospacing="1" w:line="240" w:lineRule="auto"/>
+        <w:rPr>
+          <w:rFonts w:ascii="Times New Roman" w:eastAsia="Times New Roman" w:hAnsi="Times New Roman" w:cs="Times New Roman"/>
+          <w:color w:val="24292E"/>
+          <w:sz w:val="24"/>
+          <w:szCs w:val="24"/>
+        </w:rPr>
+      </w:pPr>
+      <w:r>
+        <w:rPr>
+          <w:rFonts w:ascii="Times New Roman" w:eastAsia="Times New Roman" w:hAnsi="Times New Roman" w:cs="Times New Roman"/>
+          <w:color w:val="24292E"/>
+          <w:sz w:val="24"/>
+          <w:szCs w:val="24"/>
+        </w:rPr>
+        <w:t xml:space="preserve">Install all the </w:t>
+      </w:r>
+      <w:proofErr w:type="spellStart"/>
+      <w:r>
+        <w:rPr>
+          <w:rFonts w:ascii="Times New Roman" w:eastAsia="Times New Roman" w:hAnsi="Times New Roman" w:cs="Times New Roman"/>
+          <w:color w:val="24292E"/>
+          <w:sz w:val="24"/>
+          <w:szCs w:val="24"/>
+        </w:rPr>
+        <w:t>npm</w:t>
+      </w:r>
+      <w:proofErr w:type="spellEnd"/>
+      <w:r>
+        <w:rPr>
+          <w:rFonts w:ascii="Times New Roman" w:eastAsia="Times New Roman" w:hAnsi="Times New Roman" w:cs="Times New Roman"/>
+          <w:color w:val="24292E"/>
+          <w:sz w:val="24"/>
+          <w:szCs w:val="24"/>
+        </w:rPr>
+        <w:t xml:space="preserve"> package dependencies: </w:t>
+      </w:r>
+      <w:proofErr w:type="spellStart"/>
+      <w:r>
+        <w:rPr>
+          <w:rFonts w:ascii="Times New Roman" w:eastAsia="Times New Roman" w:hAnsi="Times New Roman" w:cs="Times New Roman"/>
+          <w:color w:val="24292E"/>
+          <w:sz w:val="24"/>
+          <w:szCs w:val="24"/>
+        </w:rPr>
+        <w:t>npm</w:t>
+      </w:r>
+      <w:proofErr w:type="spellEnd"/>
+      <w:r>
+        <w:rPr>
+          <w:rFonts w:ascii="Times New Roman" w:eastAsia="Times New Roman" w:hAnsi="Times New Roman" w:cs="Times New Roman"/>
+          <w:color w:val="24292E"/>
+          <w:sz w:val="24"/>
+          <w:szCs w:val="24"/>
+        </w:rPr>
+        <w:t xml:space="preserve"> install</w:t>
+      </w:r>
+    </w:p>
+    <w:p>
+      <w:pPr>
+        <w:numPr>
+          <w:ilvl w:val="0"/>
+          <w:numId w:val="3"/>
+        </w:numPr>
+        <w:shd w:val="clear" w:color="auto" w:fill="FFFFFF"/>
+        <w:spacing w:after="0" w:afterAutospacing="1" w:line="240" w:lineRule="auto"/>
+        <w:rPr>
+          <w:rFonts w:ascii="Times New Roman" w:eastAsia="Times New Roman" w:hAnsi="Times New Roman" w:cs="Times New Roman"/>
+          <w:color w:val="24292E"/>
+          <w:sz w:val="24"/>
+          <w:szCs w:val="24"/>
+        </w:rPr>
+      </w:pPr>
+      <w:proofErr w:type="spellStart"/>
+      <w:r>
+        <w:rPr>
+          <w:rFonts w:ascii="Times New Roman" w:eastAsia="Times New Roman" w:hAnsi="Times New Roman" w:cs="Times New Roman"/>
+          <w:color w:val="24292E"/>
+          <w:sz w:val="24"/>
+          <w:szCs w:val="24"/>
+        </w:rPr>
+        <w:t>Browserify</w:t>
+      </w:r>
+      <w:proofErr w:type="spellEnd"/>
+      <w:r>
+        <w:rPr>
+          <w:rFonts w:ascii="Times New Roman" w:eastAsia="Times New Roman" w:hAnsi="Times New Roman" w:cs="Times New Roman"/>
+          <w:color w:val="24292E"/>
+          <w:sz w:val="24"/>
+          <w:szCs w:val="24"/>
+        </w:rPr>
+        <w:t xml:space="preserve"> the code to package it up for deployment: </w:t>
+      </w:r>
+      <w:proofErr w:type="spellStart"/>
+      <w:r>
+        <w:rPr>
+          <w:rFonts w:ascii="Times New Roman" w:eastAsia="Times New Roman" w:hAnsi="Times New Roman" w:cs="Times New Roman"/>
+          <w:color w:val="24292E"/>
+          <w:sz w:val="24"/>
+          <w:szCs w:val="24"/>
+        </w:rPr>
+        <w:t>npm</w:t>
+      </w:r>
+      <w:proofErr w:type="spellEnd"/>
+      <w:r>
+        <w:rPr>
+          <w:rFonts w:ascii="Times New Roman" w:eastAsia="Times New Roman" w:hAnsi="Times New Roman" w:cs="Times New Roman"/>
+          <w:color w:val="24292E"/>
+          <w:sz w:val="24"/>
+          <w:szCs w:val="24"/>
+        </w:rPr>
+        <w:t xml:space="preserve"> run build</w:t>
+      </w:r>
+    </w:p>
+    <w:p>
+      <w:pPr>
+        <w:pStyle w:val="ListParagraph"/>
+        <w:rPr>
+          <w:rFonts w:ascii="Times New Roman" w:hAnsi="Times New Roman" w:cs="Times New Roman"/>
+          <w:sz w:val="24"/>
+          <w:szCs w:val="24"/>
+        </w:rPr>
+      </w:pPr>
+    </w:p>
+    <w:p>
+      <w:pPr>
+        <w:pStyle w:val="ListParagraph"/>
+        <w:rPr>
+          <w:rFonts w:ascii="Times New Roman" w:hAnsi="Times New Roman" w:cs="Times New Roman"/>
+          <w:sz w:val="24"/>
+          <w:szCs w:val="24"/>
+        </w:rPr>
+      </w:pPr>
+    </w:p>
+    <w:p>
+      <w:pPr>
+        <w:pStyle w:val="ListParagraph"/>
+        <w:rPr>
+          <w:rFonts w:ascii="Times New Roman" w:hAnsi="Times New Roman" w:cs="Times New Roman"/>
+          <w:sz w:val="24"/>
+          <w:szCs w:val="24"/>
+        </w:rPr>
+      </w:pPr>
+      <w:bookmarkStart w:id="1" w:name="_GoBack"/>
+      <w:bookmarkEnd w:id="1"/>
     </w:p>
     <w:sectPr>
       <w:pgSz w:w="12240" w:h="15840"/>
@@ -497,6 +2107,155 @@
 <file path=word/numbering.xml><?xml version="1.0" encoding="utf-8"?>
 <w:numbering xmlns:wpc="http://schemas.microsoft.com/office/word/2010/wordprocessingCanvas" xmlns:cx="http://schemas.microsoft.com/office/drawing/2014/chartex" xmlns:cx1="http://schemas.microsoft.com/office/drawing/2015/9/8/chartex" xmlns:cx2="http://schemas.microsoft.com/office/drawing/2015/10/21/chartex" xmlns:cx3="http://schemas.microsoft.com/office/drawing/2016/5/9/chartex" xmlns:cx4="http://schemas.microsoft.com/office/drawing/2016/5/10/chartex" xmlns:cx5="http://schemas.microsoft.com/office/drawing/2016/5/11/chartex" xmlns:cx6="http://schemas.microsoft.com/office/drawing/2016/5/12/chartex" xmlns:cx7="http://schemas.microsoft.com/office/drawing/2016/5/13/chartex" xmlns:cx8="http://schemas.microsoft.com/office/drawing/2016/5/14/chartex" xmlns:mc="http://schemas.openxmlformats.org/markup-compatibility/2006" xmlns:aink="http://schemas.microsoft.com/office/drawing/2016/ink" xmlns:am3d="http://schemas.microsoft.com/office/drawing/2017/model3d" xmlns:o="urn:schemas-microsoft-com:office:office" xmlns:r="http://schemas.openxmlformats.org/officeDocument/2006/relationships" xmlns:m="http://schemas.openxmlformats.org/officeDocument/2006/math" xmlns:v="urn:schemas-microsoft-com:vml" xmlns:wp14="http://schemas.microsoft.com/office/word/2010/wordprocessingDrawing" xmlns:wp="http://schemas.openxmlformats.org/drawingml/2006/wordprocessingDrawing" xmlns:w10="urn:schemas-microsoft-com:office:word" xmlns:w="http://schemas.openxmlformats.org/wordprocessingml/2006/main" xmlns:w14="http://schemas.microsoft.com/office/word/2010/wordml" xmlns:w15="http://schemas.microsoft.com/office/word/2012/wordml" xmlns:w16cid="http://schemas.microsoft.com/office/word/2016/wordml/cid" xmlns:w16se="http://schemas.microsoft.com/office/word/2015/wordml/symex" xmlns:wpg="http://schemas.microsoft.com/office/word/2010/wordprocessingGroup" xmlns:wpi="http://schemas.microsoft.com/office/word/2010/wordprocessingInk" xmlns:wne="http://schemas.microsoft.com/office/word/2006/wordml" xmlns:wps="http://schemas.microsoft.com/office/word/2010/wordprocessingShape" mc:Ignorable="w14 w15 w16se w16cid wp14">
   <w:abstractNum w:abstractNumId="0" w15:restartNumberingAfterBreak="0">
+    <w:nsid w:val="17DE4C6E"/>
+    <w:multiLevelType w:val="multilevel"/>
+    <w:tmpl w:val="C13A657A"/>
+    <w:lvl w:ilvl="0">
+      <w:start w:val="1"/>
+      <w:numFmt w:val="bullet"/>
+      <w:lvlText w:val=""/>
+      <w:lvlJc w:val="left"/>
+      <w:pPr>
+        <w:tabs>
+          <w:tab w:val="num" w:pos="720"/>
+        </w:tabs>
+        <w:ind w:left="720" w:hanging="360"/>
+      </w:pPr>
+      <w:rPr>
+        <w:rFonts w:ascii="Symbol" w:hAnsi="Symbol" w:hint="default"/>
+        <w:sz w:val="20"/>
+      </w:rPr>
+    </w:lvl>
+    <w:lvl w:ilvl="1" w:tentative="1">
+      <w:start w:val="1"/>
+      <w:numFmt w:val="bullet"/>
+      <w:lvlText w:val="o"/>
+      <w:lvlJc w:val="left"/>
+      <w:pPr>
+        <w:tabs>
+          <w:tab w:val="num" w:pos="1440"/>
+        </w:tabs>
+        <w:ind w:left="1440" w:hanging="360"/>
+      </w:pPr>
+      <w:rPr>
+        <w:rFonts w:ascii="Courier New" w:hAnsi="Courier New" w:hint="default"/>
+        <w:sz w:val="20"/>
+      </w:rPr>
+    </w:lvl>
+    <w:lvl w:ilvl="2" w:tentative="1">
+      <w:start w:val="1"/>
+      <w:numFmt w:val="bullet"/>
+      <w:lvlText w:val=""/>
+      <w:lvlJc w:val="left"/>
+      <w:pPr>
+        <w:tabs>
+          <w:tab w:val="num" w:pos="2160"/>
+        </w:tabs>
+        <w:ind w:left="2160" w:hanging="360"/>
+      </w:pPr>
+      <w:rPr>
+        <w:rFonts w:ascii="Wingdings" w:hAnsi="Wingdings" w:hint="default"/>
+        <w:sz w:val="20"/>
+      </w:rPr>
+    </w:lvl>
+    <w:lvl w:ilvl="3" w:tentative="1">
+      <w:start w:val="1"/>
+      <w:numFmt w:val="bullet"/>
+      <w:lvlText w:val=""/>
+      <w:lvlJc w:val="left"/>
+      <w:pPr>
+        <w:tabs>
+          <w:tab w:val="num" w:pos="2880"/>
+        </w:tabs>
+        <w:ind w:left="2880" w:hanging="360"/>
+      </w:pPr>
+      <w:rPr>
+        <w:rFonts w:ascii="Wingdings" w:hAnsi="Wingdings" w:hint="default"/>
+        <w:sz w:val="20"/>
+      </w:rPr>
+    </w:lvl>
+    <w:lvl w:ilvl="4" w:tentative="1">
+      <w:start w:val="1"/>
+      <w:numFmt w:val="bullet"/>
+      <w:lvlText w:val=""/>
+      <w:lvlJc w:val="left"/>
+      <w:pPr>
+        <w:tabs>
+          <w:tab w:val="num" w:pos="3600"/>
+        </w:tabs>
+        <w:ind w:left="3600" w:hanging="360"/>
+      </w:pPr>
+      <w:rPr>
+        <w:rFonts w:ascii="Wingdings" w:hAnsi="Wingdings" w:hint="default"/>
+        <w:sz w:val="20"/>
+      </w:rPr>
+    </w:lvl>
+    <w:lvl w:ilvl="5" w:tentative="1">
+      <w:start w:val="1"/>
+      <w:numFmt w:val="bullet"/>
+      <w:lvlText w:val=""/>
+      <w:lvlJc w:val="left"/>
+      <w:pPr>
+        <w:tabs>
+          <w:tab w:val="num" w:pos="4320"/>
+        </w:tabs>
+        <w:ind w:left="4320" w:hanging="360"/>
+      </w:pPr>
+      <w:rPr>
+        <w:rFonts w:ascii="Wingdings" w:hAnsi="Wingdings" w:hint="default"/>
+        <w:sz w:val="20"/>
+      </w:rPr>
+    </w:lvl>
+    <w:lvl w:ilvl="6" w:tentative="1">
+      <w:start w:val="1"/>
+      <w:numFmt w:val="bullet"/>
+      <w:lvlText w:val=""/>
+      <w:lvlJc w:val="left"/>
+      <w:pPr>
+        <w:tabs>
+          <w:tab w:val="num" w:pos="5040"/>
+        </w:tabs>
+        <w:ind w:left="5040" w:hanging="360"/>
+      </w:pPr>
+      <w:rPr>
+        <w:rFonts w:ascii="Wingdings" w:hAnsi="Wingdings" w:hint="default"/>
+        <w:sz w:val="20"/>
+      </w:rPr>
+    </w:lvl>
+    <w:lvl w:ilvl="7" w:tentative="1">
+      <w:start w:val="1"/>
+      <w:numFmt w:val="bullet"/>
+      <w:lvlText w:val=""/>
+      <w:lvlJc w:val="left"/>
+      <w:pPr>
+        <w:tabs>
+          <w:tab w:val="num" w:pos="5760"/>
+        </w:tabs>
+        <w:ind w:left="5760" w:hanging="360"/>
+      </w:pPr>
+      <w:rPr>
+        <w:rFonts w:ascii="Wingdings" w:hAnsi="Wingdings" w:hint="default"/>
+        <w:sz w:val="20"/>
+      </w:rPr>
+    </w:lvl>
+    <w:lvl w:ilvl="8" w:tentative="1">
+      <w:start w:val="1"/>
+      <w:numFmt w:val="bullet"/>
+      <w:lvlText w:val=""/>
+      <w:lvlJc w:val="left"/>
+      <w:pPr>
+        <w:tabs>
+          <w:tab w:val="num" w:pos="6480"/>
+        </w:tabs>
+        <w:ind w:left="6480" w:hanging="360"/>
+      </w:pPr>
+      <w:rPr>
+        <w:rFonts w:ascii="Wingdings" w:hAnsi="Wingdings" w:hint="default"/>
+        <w:sz w:val="20"/>
+      </w:rPr>
+    </w:lvl>
+  </w:abstractNum>
+  <w:abstractNum w:abstractNumId="1" w15:restartNumberingAfterBreak="0">
     <w:nsid w:val="295C62EC"/>
     <w:multiLevelType w:val="hybridMultilevel"/>
     <w:tmpl w:val="A2181C54"/>
@@ -585,7 +2344,7 @@
       </w:pPr>
     </w:lvl>
   </w:abstractNum>
-  <w:abstractNum w:abstractNumId="1" w15:restartNumberingAfterBreak="0">
+  <w:abstractNum w:abstractNumId="2" w15:restartNumberingAfterBreak="0">
     <w:nsid w:val="628F5423"/>
     <w:multiLevelType w:val="multilevel"/>
     <w:tmpl w:val="732CE696"/>
@@ -741,10 +2500,10 @@
     </w:lvl>
   </w:abstractNum>
   <w:num w:numId="1">
-    <w:abstractNumId w:val="0"/>
+    <w:abstractNumId w:val="1"/>
   </w:num>
   <w:num w:numId="2">
-    <w:abstractNumId w:val="1"/>
+    <w:abstractNumId w:val="2"/>
     <w:lvlOverride w:ilvl="0">
       <w:startOverride w:val="1"/>
     </w:lvlOverride>
@@ -772,6 +2531,9 @@
     <w:lvlOverride w:ilvl="8">
       <w:startOverride w:val="1"/>
     </w:lvlOverride>
+  </w:num>
+  <w:num w:numId="3">
+    <w:abstractNumId w:val="0"/>
   </w:num>
 </w:numbering>
 </file>
@@ -1209,7 +2971,6 @@
     <w:next w:val="Normal"/>
     <w:link w:val="Heading2Char"/>
     <w:autoRedefine/>
-    <w:semiHidden/>
     <w:unhideWhenUsed/>
     <w:qFormat/>
     <w:rsid w:val="00F631A6"/>
@@ -1465,7 +3226,6 @@
     <w:name w:val="Heading 2 Char"/>
     <w:basedOn w:val="DefaultParagraphFont"/>
     <w:link w:val="Heading2"/>
-    <w:semiHidden/>
     <w:rsid w:val="00F631A6"/>
     <w:rPr>
       <w:rFonts w:ascii="Arial Narrow" w:eastAsiaTheme="majorEastAsia" w:hAnsi="Arial Narrow" w:cstheme="majorBidi"/>
@@ -1702,6 +3462,31 @@
     <w:rsid w:val="00F631A6"/>
     <w:rPr>
       <w:color w:val="0000FF"/>
+      <w:u w:val="single"/>
+    </w:rPr>
+  </w:style>
+  <w:style w:type="character" w:styleId="HTMLCode">
+    <w:name w:val="HTML Code"/>
+    <w:basedOn w:val="DefaultParagraphFont"/>
+    <w:uiPriority w:val="99"/>
+    <w:semiHidden/>
+    <w:unhideWhenUsed/>
+    <w:rsid w:val="00175803"/>
+    <w:rPr>
+      <w:rFonts w:ascii="Courier New" w:eastAsia="Times New Roman" w:hAnsi="Courier New" w:cs="Courier New"/>
+      <w:sz w:val="20"/>
+      <w:szCs w:val="20"/>
+    </w:rPr>
+  </w:style>
+  <w:style w:type="character" w:styleId="FollowedHyperlink">
+    <w:name w:val="FollowedHyperlink"/>
+    <w:basedOn w:val="DefaultParagraphFont"/>
+    <w:uiPriority w:val="99"/>
+    <w:semiHidden/>
+    <w:unhideWhenUsed/>
+    <w:rsid w:val="002610CE"/>
+    <w:rPr>
+      <w:color w:val="954F72" w:themeColor="followedHyperlink"/>
       <w:u w:val="single"/>
     </w:rPr>
   </w:style>

</xml_diff>

<commit_message>
Updated with Node.js steps
</commit_message>
<xml_diff>
--- a/Editor steps Draft.docx
+++ b/Editor steps Draft.docx
@@ -2,119 +2,238 @@
 <file path=word/document.xml><?xml version="1.0" encoding="utf-8"?>
 <w:document xmlns:wpc="http://schemas.microsoft.com/office/word/2010/wordprocessingCanvas" xmlns:cx="http://schemas.microsoft.com/office/drawing/2014/chartex" xmlns:cx1="http://schemas.microsoft.com/office/drawing/2015/9/8/chartex" xmlns:cx2="http://schemas.microsoft.com/office/drawing/2015/10/21/chartex" xmlns:cx3="http://schemas.microsoft.com/office/drawing/2016/5/9/chartex" xmlns:cx4="http://schemas.microsoft.com/office/drawing/2016/5/10/chartex" xmlns:cx5="http://schemas.microsoft.com/office/drawing/2016/5/11/chartex" xmlns:cx6="http://schemas.microsoft.com/office/drawing/2016/5/12/chartex" xmlns:cx7="http://schemas.microsoft.com/office/drawing/2016/5/13/chartex" xmlns:cx8="http://schemas.microsoft.com/office/drawing/2016/5/14/chartex" xmlns:mc="http://schemas.openxmlformats.org/markup-compatibility/2006" xmlns:aink="http://schemas.microsoft.com/office/drawing/2016/ink" xmlns:am3d="http://schemas.microsoft.com/office/drawing/2017/model3d" xmlns:o="urn:schemas-microsoft-com:office:office" xmlns:r="http://schemas.openxmlformats.org/officeDocument/2006/relationships" xmlns:m="http://schemas.openxmlformats.org/officeDocument/2006/math" xmlns:v="urn:schemas-microsoft-com:vml" xmlns:wp14="http://schemas.microsoft.com/office/word/2010/wordprocessingDrawing" xmlns:wp="http://schemas.openxmlformats.org/drawingml/2006/wordprocessingDrawing" xmlns:w10="urn:schemas-microsoft-com:office:word" xmlns:w="http://schemas.openxmlformats.org/wordprocessingml/2006/main" xmlns:w14="http://schemas.microsoft.com/office/word/2010/wordml" xmlns:w15="http://schemas.microsoft.com/office/word/2012/wordml" xmlns:w16cid="http://schemas.microsoft.com/office/word/2016/wordml/cid" xmlns:w16se="http://schemas.microsoft.com/office/word/2015/wordml/symex" xmlns:wpg="http://schemas.microsoft.com/office/word/2010/wordprocessingGroup" xmlns:wpi="http://schemas.microsoft.com/office/word/2010/wordprocessingInk" xmlns:wne="http://schemas.microsoft.com/office/word/2006/wordml" xmlns:wps="http://schemas.microsoft.com/office/word/2010/wordprocessingShape" mc:Ignorable="w14 w15 w16se w16cid wp14">
   <w:body>
-    <w:p/>
+    <w:p>
+      <w:pPr>
+        <w:rPr>
+          <w:rFonts w:ascii="Times New Roman" w:hAnsi="Times New Roman" w:cs="Times New Roman"/>
+          <w:sz w:val="24"/>
+          <w:szCs w:val="24"/>
+        </w:rPr>
+      </w:pPr>
+    </w:p>
     <w:p>
       <w:pPr>
         <w:pStyle w:val="CoverProjectName"/>
-      </w:pPr>
-      <w:r>
+        <w:rPr>
+          <w:rFonts w:ascii="Times New Roman" w:hAnsi="Times New Roman"/>
+          <w:sz w:val="36"/>
+          <w:szCs w:val="36"/>
+        </w:rPr>
+      </w:pPr>
+      <w:r>
+        <w:rPr>
+          <w:rFonts w:ascii="Times New Roman" w:hAnsi="Times New Roman"/>
+          <w:sz w:val="36"/>
+          <w:szCs w:val="36"/>
+        </w:rPr>
         <w:t>Moore Digital Archive</w:t>
       </w:r>
     </w:p>
     <w:p>
       <w:pPr>
         <w:pStyle w:val="Heading1"/>
+        <w:rPr>
+          <w:rFonts w:ascii="Times New Roman" w:hAnsi="Times New Roman" w:cs="Times New Roman"/>
+          <w:sz w:val="24"/>
+          <w:szCs w:val="24"/>
+        </w:rPr>
       </w:pPr>
       <w:bookmarkStart w:id="0" w:name="_Toc483895409"/>
       <w:r>
-        <w:t>Editing Description</w:t>
-      </w:r>
-      <w:r>
-        <w:t xml:space="preserve"> Document</w:t>
+        <w:rPr>
+          <w:rFonts w:ascii="Times New Roman" w:hAnsi="Times New Roman" w:cs="Times New Roman"/>
+          <w:sz w:val="24"/>
+          <w:szCs w:val="24"/>
+        </w:rPr>
+        <w:t>Editing Description Document</w:t>
       </w:r>
       <w:bookmarkEnd w:id="0"/>
     </w:p>
     <w:p>
       <w:pPr>
         <w:pStyle w:val="CoverText"/>
-      </w:pPr>
-      <w:r>
-        <w:t xml:space="preserve">Version </w:t>
-      </w:r>
-      <w:r>
-        <w:t>1.0</w:t>
+        <w:rPr>
+          <w:rFonts w:ascii="Times New Roman" w:hAnsi="Times New Roman" w:cs="Times New Roman"/>
+          <w:sz w:val="24"/>
+          <w:szCs w:val="24"/>
+        </w:rPr>
+      </w:pPr>
+      <w:r>
+        <w:rPr>
+          <w:rFonts w:ascii="Times New Roman" w:hAnsi="Times New Roman" w:cs="Times New Roman"/>
+          <w:sz w:val="24"/>
+          <w:szCs w:val="24"/>
+        </w:rPr>
+        <w:t>Version 1.0</w:t>
       </w:r>
     </w:p>
     <w:p>
       <w:pPr>
         <w:pStyle w:val="CoverTextDate"/>
-      </w:pPr>
-      <w:r>
-        <w:t>01</w:t>
-      </w:r>
-      <w:r>
-        <w:t>/</w:t>
-      </w:r>
-      <w:r>
-        <w:t>16</w:t>
-      </w:r>
-      <w:r>
-        <w:t>/</w:t>
-      </w:r>
-      <w:r>
-        <w:t>2020</w:t>
+        <w:rPr>
+          <w:rFonts w:ascii="Times New Roman" w:hAnsi="Times New Roman" w:cs="Times New Roman"/>
+          <w:sz w:val="24"/>
+          <w:szCs w:val="24"/>
+        </w:rPr>
+      </w:pPr>
+      <w:r>
+        <w:rPr>
+          <w:rFonts w:ascii="Times New Roman" w:hAnsi="Times New Roman" w:cs="Times New Roman"/>
+          <w:sz w:val="24"/>
+          <w:szCs w:val="24"/>
+        </w:rPr>
+        <w:t>01/16/2020</w:t>
       </w:r>
     </w:p>
     <w:p>
       <w:pPr>
         <w:pStyle w:val="BodyText"/>
+        <w:rPr>
+          <w:rFonts w:ascii="Times New Roman" w:hAnsi="Times New Roman"/>
+          <w:sz w:val="24"/>
+          <w:szCs w:val="24"/>
+        </w:rPr>
       </w:pPr>
       <w:r>
         <w:rPr>
           <w:rStyle w:val="BodyTextBoldChar"/>
-          <w:rFonts w:cs="Times New Roman"/>
+          <w:rFonts w:ascii="Times New Roman" w:hAnsi="Times New Roman" w:cs="Times New Roman"/>
+          <w:sz w:val="24"/>
+          <w:szCs w:val="24"/>
         </w:rPr>
         <w:t>Document Number</w:t>
       </w:r>
       <w:r>
-        <w:t xml:space="preserve">: </w:t>
-      </w:r>
-      <w:r>
-        <w:t>1A</w:t>
+        <w:rPr>
+          <w:rFonts w:ascii="Times New Roman" w:hAnsi="Times New Roman"/>
+          <w:sz w:val="24"/>
+          <w:szCs w:val="24"/>
+        </w:rPr>
+        <w:t>: 1A</w:t>
       </w:r>
     </w:p>
     <w:p>
       <w:pPr>
         <w:pStyle w:val="BodyText"/>
+        <w:rPr>
+          <w:rFonts w:ascii="Times New Roman" w:hAnsi="Times New Roman"/>
+          <w:sz w:val="24"/>
+          <w:szCs w:val="24"/>
+        </w:rPr>
       </w:pPr>
       <w:r>
         <w:rPr>
           <w:rStyle w:val="BodyTextBoldChar"/>
-          <w:rFonts w:cs="Times New Roman"/>
-        </w:rPr>
-        <w:t xml:space="preserve">Contract </w:t>
-      </w:r>
-      <w:r>
-        <w:rPr>
-          <w:rStyle w:val="BodyTextBoldChar"/>
-          <w:rFonts w:cs="Times New Roman"/>
-        </w:rPr>
-        <w:t xml:space="preserve">Name and </w:t>
-      </w:r>
-      <w:r>
-        <w:rPr>
-          <w:rStyle w:val="BodyTextBoldChar"/>
-          <w:rFonts w:cs="Times New Roman"/>
-        </w:rPr>
-        <w:t>Number</w:t>
-      </w:r>
-      <w:r>
-        <w:t xml:space="preserve">: </w:t>
-      </w:r>
-      <w:r>
-        <w:t>Tejas Magar (716-4792695)</w:t>
-      </w:r>
-    </w:p>
-    <w:p/>
-    <w:p/>
-    <w:p/>
-    <w:p/>
-    <w:p/>
-    <w:p/>
-    <w:p/>
-    <w:p/>
-    <w:p>
-      <w:r>
+          <w:rFonts w:ascii="Times New Roman" w:hAnsi="Times New Roman" w:cs="Times New Roman"/>
+          <w:sz w:val="24"/>
+          <w:szCs w:val="24"/>
+        </w:rPr>
+        <w:t>Contract Name and Number</w:t>
+      </w:r>
+      <w:r>
+        <w:rPr>
+          <w:rFonts w:ascii="Times New Roman" w:hAnsi="Times New Roman"/>
+          <w:sz w:val="24"/>
+          <w:szCs w:val="24"/>
+        </w:rPr>
+        <w:t>: Tejas Magar (716-4792695)</w:t>
+      </w:r>
+    </w:p>
+    <w:p>
+      <w:pPr>
+        <w:rPr>
+          <w:rFonts w:ascii="Times New Roman" w:hAnsi="Times New Roman" w:cs="Times New Roman"/>
+          <w:sz w:val="24"/>
+          <w:szCs w:val="24"/>
+        </w:rPr>
+      </w:pPr>
+    </w:p>
+    <w:p>
+      <w:pPr>
+        <w:rPr>
+          <w:rFonts w:ascii="Times New Roman" w:hAnsi="Times New Roman" w:cs="Times New Roman"/>
+          <w:sz w:val="24"/>
+          <w:szCs w:val="24"/>
+        </w:rPr>
+      </w:pPr>
+    </w:p>
+    <w:p>
+      <w:pPr>
+        <w:rPr>
+          <w:rFonts w:ascii="Times New Roman" w:hAnsi="Times New Roman" w:cs="Times New Roman"/>
+          <w:sz w:val="24"/>
+          <w:szCs w:val="24"/>
+        </w:rPr>
+      </w:pPr>
+    </w:p>
+    <w:p>
+      <w:pPr>
+        <w:rPr>
+          <w:rFonts w:ascii="Times New Roman" w:hAnsi="Times New Roman" w:cs="Times New Roman"/>
+          <w:sz w:val="24"/>
+          <w:szCs w:val="24"/>
+        </w:rPr>
+      </w:pPr>
+    </w:p>
+    <w:p>
+      <w:pPr>
+        <w:rPr>
+          <w:rFonts w:ascii="Times New Roman" w:hAnsi="Times New Roman" w:cs="Times New Roman"/>
+          <w:sz w:val="24"/>
+          <w:szCs w:val="24"/>
+        </w:rPr>
+      </w:pPr>
+    </w:p>
+    <w:p>
+      <w:pPr>
+        <w:rPr>
+          <w:rFonts w:ascii="Times New Roman" w:hAnsi="Times New Roman" w:cs="Times New Roman"/>
+          <w:sz w:val="24"/>
+          <w:szCs w:val="24"/>
+        </w:rPr>
+      </w:pPr>
+    </w:p>
+    <w:p>
+      <w:pPr>
+        <w:rPr>
+          <w:rFonts w:ascii="Times New Roman" w:hAnsi="Times New Roman" w:cs="Times New Roman"/>
+          <w:sz w:val="24"/>
+          <w:szCs w:val="24"/>
+        </w:rPr>
+      </w:pPr>
+    </w:p>
+    <w:p>
+      <w:pPr>
+        <w:rPr>
+          <w:rFonts w:ascii="Times New Roman" w:hAnsi="Times New Roman" w:cs="Times New Roman"/>
+          <w:sz w:val="24"/>
+          <w:szCs w:val="24"/>
+        </w:rPr>
+      </w:pPr>
+    </w:p>
+    <w:p>
+      <w:pPr>
+        <w:rPr>
+          <w:rFonts w:ascii="Times New Roman" w:hAnsi="Times New Roman" w:cs="Times New Roman"/>
+          <w:sz w:val="24"/>
+          <w:szCs w:val="24"/>
+        </w:rPr>
+      </w:pPr>
+    </w:p>
+    <w:p>
+      <w:pPr>
+        <w:rPr>
+          <w:rFonts w:ascii="Times New Roman" w:hAnsi="Times New Roman" w:cs="Times New Roman"/>
+          <w:sz w:val="24"/>
+          <w:szCs w:val="24"/>
+        </w:rPr>
+      </w:pPr>
+      <w:r>
+        <w:rPr>
+          <w:rFonts w:ascii="Times New Roman" w:hAnsi="Times New Roman" w:cs="Times New Roman"/>
+          <w:sz w:val="24"/>
+          <w:szCs w:val="24"/>
+        </w:rPr>
         <w:lastRenderedPageBreak/>
         <w:t>Please follow the steps below for editing the documents: -</w:t>
       </w:r>
@@ -126,14 +245,27 @@
           <w:ilvl w:val="0"/>
           <w:numId w:val="1"/>
         </w:numPr>
-      </w:pPr>
-      <w:r>
+        <w:rPr>
+          <w:rFonts w:ascii="Times New Roman" w:hAnsi="Times New Roman" w:cs="Times New Roman"/>
+          <w:sz w:val="24"/>
+          <w:szCs w:val="24"/>
+        </w:rPr>
+      </w:pPr>
+      <w:r>
+        <w:rPr>
+          <w:rFonts w:ascii="Times New Roman" w:hAnsi="Times New Roman" w:cs="Times New Roman"/>
+          <w:sz w:val="24"/>
+          <w:szCs w:val="24"/>
+        </w:rPr>
         <w:t xml:space="preserve">Go to the CWRC site: - </w:t>
       </w:r>
       <w:hyperlink r:id="rId5" w:history="1">
         <w:r>
           <w:rPr>
             <w:rStyle w:val="Hyperlink"/>
+            <w:rFonts w:ascii="Times New Roman" w:hAnsi="Times New Roman" w:cs="Times New Roman"/>
+            <w:sz w:val="24"/>
+            <w:szCs w:val="24"/>
           </w:rPr>
           <w:t>https://cwrc-writer.cwrc.ca/</w:t>
         </w:r>
@@ -146,12 +278,27 @@
           <w:ilvl w:val="0"/>
           <w:numId w:val="1"/>
         </w:numPr>
-      </w:pPr>
-      <w:r>
+        <w:rPr>
+          <w:rFonts w:ascii="Times New Roman" w:hAnsi="Times New Roman" w:cs="Times New Roman"/>
+          <w:sz w:val="24"/>
+          <w:szCs w:val="24"/>
+        </w:rPr>
+      </w:pPr>
+      <w:r>
+        <w:rPr>
+          <w:rFonts w:ascii="Times New Roman" w:hAnsi="Times New Roman" w:cs="Times New Roman"/>
+          <w:sz w:val="24"/>
+          <w:szCs w:val="24"/>
+        </w:rPr>
         <w:t>After that a screen will appear showing the various repositories (like below screenshot</w:t>
       </w:r>
       <w:proofErr w:type="gramStart"/>
       <w:r>
+        <w:rPr>
+          <w:rFonts w:ascii="Times New Roman" w:hAnsi="Times New Roman" w:cs="Times New Roman"/>
+          <w:sz w:val="24"/>
+          <w:szCs w:val="24"/>
+        </w:rPr>
         <w:t>):-</w:t>
       </w:r>
       <w:proofErr w:type="gramEnd"/>
@@ -159,15 +306,23 @@
     <w:p>
       <w:pPr>
         <w:pStyle w:val="ListParagraph"/>
-      </w:pPr>
-      <w:r>
-        <w:rPr>
+        <w:rPr>
+          <w:rFonts w:ascii="Times New Roman" w:hAnsi="Times New Roman" w:cs="Times New Roman"/>
+          <w:sz w:val="24"/>
+          <w:szCs w:val="24"/>
+        </w:rPr>
+      </w:pPr>
+      <w:r>
+        <w:rPr>
+          <w:rFonts w:ascii="Times New Roman" w:hAnsi="Times New Roman" w:cs="Times New Roman"/>
           <w:noProof/>
+          <w:sz w:val="24"/>
+          <w:szCs w:val="24"/>
         </w:rPr>
         <w:drawing>
-          <wp:inline distT="0" distB="0" distL="0" distR="0" wp14:anchorId="53C715BC" wp14:editId="3150C0A8">
-            <wp:extent cx="5943600" cy="2783205"/>
-            <wp:effectExtent l="76200" t="76200" r="133350" b="131445"/>
+          <wp:inline distT="0" distB="0" distL="0" distR="0" wp14:anchorId="53C715BC" wp14:editId="46582D9C">
+            <wp:extent cx="5943600" cy="2641600"/>
+            <wp:effectExtent l="76200" t="76200" r="133350" b="139700"/>
             <wp:docPr id="1" name="Picture 1"/>
             <wp:cNvGraphicFramePr>
               <a:graphicFrameLocks xmlns:a="http://schemas.openxmlformats.org/drawingml/2006/main" noChangeAspect="1"/>
@@ -188,7 +343,7 @@
                   <pic:spPr>
                     <a:xfrm>
                       <a:off x="0" y="0"/>
-                      <a:ext cx="5943600" cy="2783205"/>
+                      <a:ext cx="5943600" cy="2641600"/>
                     </a:xfrm>
                     <a:prstGeom prst="rect">
                       <a:avLst/>
@@ -218,20 +373,55 @@
     <w:p>
       <w:pPr>
         <w:pStyle w:val="ListParagraph"/>
-      </w:pPr>
-      <w:r>
+        <w:rPr>
+          <w:rFonts w:ascii="Times New Roman" w:hAnsi="Times New Roman" w:cs="Times New Roman"/>
+          <w:sz w:val="24"/>
+          <w:szCs w:val="24"/>
+        </w:rPr>
+      </w:pPr>
+      <w:r>
+        <w:rPr>
+          <w:rFonts w:ascii="Times New Roman" w:hAnsi="Times New Roman" w:cs="Times New Roman"/>
+          <w:sz w:val="24"/>
+          <w:szCs w:val="24"/>
+        </w:rPr>
         <w:tab/>
       </w:r>
       <w:r>
+        <w:rPr>
+          <w:rFonts w:ascii="Times New Roman" w:hAnsi="Times New Roman" w:cs="Times New Roman"/>
+          <w:sz w:val="24"/>
+          <w:szCs w:val="24"/>
+        </w:rPr>
         <w:tab/>
       </w:r>
       <w:r>
+        <w:rPr>
+          <w:rFonts w:ascii="Times New Roman" w:hAnsi="Times New Roman" w:cs="Times New Roman"/>
+          <w:sz w:val="24"/>
+          <w:szCs w:val="24"/>
+        </w:rPr>
         <w:tab/>
       </w:r>
       <w:r>
+        <w:rPr>
+          <w:rFonts w:ascii="Times New Roman" w:hAnsi="Times New Roman" w:cs="Times New Roman"/>
+          <w:sz w:val="24"/>
+          <w:szCs w:val="24"/>
+        </w:rPr>
         <w:tab/>
         <w:t>Fig 1. Loading a document in editor</w:t>
       </w:r>
+    </w:p>
+    <w:p>
+      <w:pPr>
+        <w:pStyle w:val="ListParagraph"/>
+        <w:rPr>
+          <w:rFonts w:ascii="Times New Roman" w:hAnsi="Times New Roman" w:cs="Times New Roman"/>
+          <w:sz w:val="24"/>
+          <w:szCs w:val="24"/>
+        </w:rPr>
+      </w:pPr>
     </w:p>
     <w:p>
       <w:pPr>
@@ -240,23 +430,97 @@
           <w:ilvl w:val="0"/>
           <w:numId w:val="1"/>
         </w:numPr>
+        <w:rPr>
+          <w:rFonts w:ascii="Times New Roman" w:hAnsi="Times New Roman" w:cs="Times New Roman"/>
+          <w:sz w:val="24"/>
+          <w:szCs w:val="24"/>
+        </w:rPr>
       </w:pPr>
       <w:proofErr w:type="gramStart"/>
       <w:r>
+        <w:rPr>
+          <w:rFonts w:ascii="Times New Roman" w:hAnsi="Times New Roman" w:cs="Times New Roman"/>
+          <w:sz w:val="24"/>
+          <w:szCs w:val="24"/>
+        </w:rPr>
         <w:t>Next ,</w:t>
       </w:r>
       <w:proofErr w:type="gramEnd"/>
       <w:r>
-        <w:t xml:space="preserve"> click on GitHub Repositories &gt; </w:t>
+        <w:rPr>
+          <w:rFonts w:ascii="Times New Roman" w:hAnsi="Times New Roman" w:cs="Times New Roman"/>
+          <w:sz w:val="24"/>
+          <w:szCs w:val="24"/>
+        </w:rPr>
+        <w:t xml:space="preserve"> click on GitHub Repositories &gt;</w:t>
+      </w:r>
+      <w:r>
+        <w:rPr>
+          <w:rFonts w:ascii="Times New Roman" w:hAnsi="Times New Roman" w:cs="Times New Roman"/>
+          <w:sz w:val="24"/>
+          <w:szCs w:val="24"/>
+        </w:rPr>
+        <w:t xml:space="preserve">Under My Repositories&gt; </w:t>
+      </w:r>
+      <w:r>
+        <w:rPr>
+          <w:rFonts w:ascii="Arial" w:hAnsi="Arial" w:cs="Arial"/>
+          <w:color w:val="222222"/>
+          <w:shd w:val="clear" w:color="auto" w:fill="FFFFFF"/>
+        </w:rPr>
+        <w:t>"Show repositories for which I am:"</w:t>
+      </w:r>
+      <w:r>
+        <w:rPr>
+          <w:rFonts w:ascii="Arial" w:hAnsi="Arial" w:cs="Arial"/>
+          <w:color w:val="222222"/>
+          <w:shd w:val="clear" w:color="auto" w:fill="FFFFFF"/>
+        </w:rPr>
+        <w:t xml:space="preserve"> </w:t>
+      </w:r>
+      <w:r>
+        <w:rPr>
+          <w:rFonts w:ascii="Times New Roman" w:hAnsi="Times New Roman" w:cs="Times New Roman"/>
+          <w:sz w:val="24"/>
+          <w:szCs w:val="24"/>
+        </w:rPr>
+        <w:t xml:space="preserve">Click on </w:t>
+      </w:r>
+      <w:r>
+        <w:rPr>
+          <w:rFonts w:ascii="Times New Roman" w:hAnsi="Times New Roman" w:cs="Times New Roman"/>
+          <w:b/>
+          <w:sz w:val="24"/>
+          <w:szCs w:val="24"/>
+        </w:rPr>
+        <w:t>Collaborator</w:t>
+      </w:r>
+      <w:r>
+        <w:rPr>
+          <w:rFonts w:ascii="Times New Roman" w:hAnsi="Times New Roman" w:cs="Times New Roman"/>
+          <w:sz w:val="24"/>
+          <w:szCs w:val="24"/>
+        </w:rPr>
+        <w:t>&gt;</w:t>
+      </w:r>
+      <w:r>
+        <w:rPr>
+          <w:rFonts w:ascii="Times New Roman" w:hAnsi="Times New Roman" w:cs="Times New Roman"/>
+          <w:sz w:val="24"/>
+          <w:szCs w:val="24"/>
+        </w:rPr>
+        <w:t xml:space="preserve"> </w:t>
       </w:r>
       <w:hyperlink r:id="rId7" w:history="1">
         <w:proofErr w:type="spellStart"/>
         <w:r>
           <w:rPr>
             <w:rStyle w:val="Hyperlink"/>
-            <w:rFonts w:ascii="Arial" w:hAnsi="Arial" w:cs="Arial"/>
+            <w:rFonts w:ascii="Times New Roman" w:hAnsi="Times New Roman" w:cs="Times New Roman"/>
             <w:b/>
             <w:bCs/>
+            <w:sz w:val="24"/>
+            <w:szCs w:val="24"/>
             <w:shd w:val="clear" w:color="auto" w:fill="F5F5F5"/>
           </w:rPr>
           <w:t>tejasmagar</w:t>
@@ -265,9 +529,11 @@
         <w:r>
           <w:rPr>
             <w:rStyle w:val="Hyperlink"/>
-            <w:rFonts w:ascii="Arial" w:hAnsi="Arial" w:cs="Arial"/>
+            <w:rFonts w:ascii="Times New Roman" w:hAnsi="Times New Roman" w:cs="Times New Roman"/>
             <w:b/>
             <w:bCs/>
+            <w:sz w:val="24"/>
+            <w:szCs w:val="24"/>
             <w:shd w:val="clear" w:color="auto" w:fill="F5F5F5"/>
           </w:rPr>
           <w:t>/CWRC-</w:t>
@@ -276,9 +542,11 @@
         <w:r>
           <w:rPr>
             <w:rStyle w:val="Hyperlink"/>
-            <w:rFonts w:ascii="Arial" w:hAnsi="Arial" w:cs="Arial"/>
+            <w:rFonts w:ascii="Times New Roman" w:hAnsi="Times New Roman" w:cs="Times New Roman"/>
             <w:b/>
             <w:bCs/>
+            <w:sz w:val="24"/>
+            <w:szCs w:val="24"/>
             <w:shd w:val="clear" w:color="auto" w:fill="F5F5F5"/>
           </w:rPr>
           <w:t>GitServer</w:t>
@@ -286,22 +554,69 @@
         <w:proofErr w:type="spellEnd"/>
       </w:hyperlink>
       <w:r>
-        <w:t xml:space="preserve"> &gt;mmda_tei_samplenew.xml</w:t>
+        <w:rPr>
+          <w:rFonts w:ascii="Times New Roman" w:hAnsi="Times New Roman" w:cs="Times New Roman"/>
+          <w:sz w:val="24"/>
+          <w:szCs w:val="24"/>
+        </w:rPr>
+        <w:t xml:space="preserve"> </w:t>
+      </w:r>
+      <w:r>
+        <w:rPr>
+          <w:rFonts w:ascii="Times New Roman" w:hAnsi="Times New Roman" w:cs="Times New Roman"/>
+          <w:sz w:val="24"/>
+          <w:szCs w:val="24"/>
+        </w:rPr>
+        <w:t xml:space="preserve"> and then </w:t>
+      </w:r>
+      <w:r>
+        <w:rPr>
+          <w:rFonts w:ascii="Arial" w:hAnsi="Arial" w:cs="Arial"/>
+          <w:color w:val="222222"/>
+          <w:shd w:val="clear" w:color="auto" w:fill="FFFFFF"/>
+        </w:rPr>
+        <w:t>Next, follow this file path to load the sample document:</w:t>
+      </w:r>
+      <w:r>
+        <w:rPr>
+          <w:rFonts w:ascii="Arial" w:hAnsi="Arial" w:cs="Arial"/>
+          <w:color w:val="222222"/>
+          <w:shd w:val="clear" w:color="auto" w:fill="FFFFFF"/>
+        </w:rPr>
+        <w:t xml:space="preserve"> </w:t>
+      </w:r>
+      <w:r>
+        <w:rPr>
+          <w:rFonts w:ascii="Times New Roman" w:hAnsi="Times New Roman" w:cs="Times New Roman"/>
+          <w:b/>
+          <w:color w:val="1F3864" w:themeColor="accent1" w:themeShade="80"/>
+          <w:sz w:val="24"/>
+          <w:szCs w:val="24"/>
+        </w:rPr>
+        <w:t>mmda_tei_samplenew.xml</w:t>
       </w:r>
     </w:p>
     <w:p>
       <w:pPr>
         <w:pStyle w:val="ListParagraph"/>
         <w:jc w:val="center"/>
-      </w:pPr>
-      <w:r>
-        <w:rPr>
+        <w:rPr>
+          <w:rFonts w:ascii="Times New Roman" w:hAnsi="Times New Roman" w:cs="Times New Roman"/>
+          <w:sz w:val="24"/>
+          <w:szCs w:val="24"/>
+        </w:rPr>
+      </w:pPr>
+      <w:r>
+        <w:rPr>
+          <w:rFonts w:ascii="Times New Roman" w:hAnsi="Times New Roman" w:cs="Times New Roman"/>
           <w:noProof/>
+          <w:sz w:val="24"/>
+          <w:szCs w:val="24"/>
         </w:rPr>
         <w:drawing>
-          <wp:inline distT="0" distB="0" distL="0" distR="0" wp14:anchorId="7DA9913E" wp14:editId="0C6D64C9">
-            <wp:extent cx="5943600" cy="3414395"/>
-            <wp:effectExtent l="76200" t="76200" r="133350" b="128905"/>
+          <wp:inline distT="0" distB="0" distL="0" distR="0" wp14:anchorId="7DA9913E" wp14:editId="6C9E805D">
+            <wp:extent cx="5943600" cy="3232150"/>
+            <wp:effectExtent l="76200" t="76200" r="133350" b="139700"/>
             <wp:docPr id="2" name="Picture 2"/>
             <wp:cNvGraphicFramePr>
               <a:graphicFrameLocks xmlns:a="http://schemas.openxmlformats.org/drawingml/2006/main" noChangeAspect="1"/>
@@ -322,7 +637,7 @@
                   <pic:spPr>
                     <a:xfrm>
                       <a:off x="0" y="0"/>
-                      <a:ext cx="5943600" cy="3414395"/>
+                      <a:ext cx="5943600" cy="3232150"/>
                     </a:xfrm>
                     <a:prstGeom prst="rect">
                       <a:avLst/>
@@ -352,42 +667,68 @@
     <w:p>
       <w:pPr>
         <w:pStyle w:val="ListParagraph"/>
-      </w:pPr>
-      <w:r>
-        <w:t xml:space="preserve">   </w:t>
-      </w:r>
-      <w:r>
-        <w:tab/>
-      </w:r>
-      <w:r>
-        <w:tab/>
-      </w:r>
-      <w:r>
-        <w:tab/>
+        <w:jc w:val="center"/>
+        <w:rPr>
+          <w:rFonts w:ascii="Times New Roman" w:hAnsi="Times New Roman" w:cs="Times New Roman"/>
+          <w:sz w:val="24"/>
+          <w:szCs w:val="24"/>
+        </w:rPr>
+      </w:pPr>
+      <w:r>
+        <w:rPr>
+          <w:rFonts w:ascii="Times New Roman" w:hAnsi="Times New Roman" w:cs="Times New Roman"/>
+          <w:sz w:val="24"/>
+          <w:szCs w:val="24"/>
+        </w:rPr>
         <w:t>Fig 2.</w:t>
       </w:r>
       <w:r>
+        <w:rPr>
+          <w:rFonts w:ascii="Times New Roman" w:hAnsi="Times New Roman" w:cs="Times New Roman"/>
+          <w:sz w:val="24"/>
+          <w:szCs w:val="24"/>
+        </w:rPr>
         <w:t xml:space="preserve"> Path to xml file</w:t>
       </w:r>
     </w:p>
     <w:p>
       <w:pPr>
         <w:pStyle w:val="ListParagraph"/>
-      </w:pPr>
-    </w:p>
-    <w:p>
-      <w:pPr>
-        <w:pStyle w:val="ListParagraph"/>
-      </w:pPr>
-    </w:p>
-    <w:p>
-      <w:pPr>
-        <w:pStyle w:val="ListParagraph"/>
-      </w:pPr>
-    </w:p>
-    <w:p>
-      <w:pPr>
-        <w:pStyle w:val="ListParagraph"/>
+        <w:rPr>
+          <w:rFonts w:ascii="Times New Roman" w:hAnsi="Times New Roman" w:cs="Times New Roman"/>
+          <w:sz w:val="24"/>
+          <w:szCs w:val="24"/>
+        </w:rPr>
+      </w:pPr>
+    </w:p>
+    <w:p>
+      <w:pPr>
+        <w:pStyle w:val="ListParagraph"/>
+        <w:rPr>
+          <w:rFonts w:ascii="Times New Roman" w:hAnsi="Times New Roman" w:cs="Times New Roman"/>
+          <w:sz w:val="24"/>
+          <w:szCs w:val="24"/>
+        </w:rPr>
+      </w:pPr>
+    </w:p>
+    <w:p>
+      <w:pPr>
+        <w:pStyle w:val="ListParagraph"/>
+        <w:rPr>
+          <w:rFonts w:ascii="Times New Roman" w:hAnsi="Times New Roman" w:cs="Times New Roman"/>
+          <w:sz w:val="24"/>
+          <w:szCs w:val="24"/>
+        </w:rPr>
+      </w:pPr>
+    </w:p>
+    <w:p>
+      <w:pPr>
+        <w:pStyle w:val="ListParagraph"/>
+        <w:rPr>
+          <w:rFonts w:ascii="Times New Roman" w:hAnsi="Times New Roman" w:cs="Times New Roman"/>
+          <w:sz w:val="24"/>
+          <w:szCs w:val="24"/>
+        </w:rPr>
       </w:pPr>
     </w:p>
     <w:p>
@@ -397,27 +738,54 @@
           <w:ilvl w:val="0"/>
           <w:numId w:val="1"/>
         </w:numPr>
-      </w:pPr>
-      <w:r>
+        <w:rPr>
+          <w:rFonts w:ascii="Times New Roman" w:hAnsi="Times New Roman" w:cs="Times New Roman"/>
+          <w:sz w:val="24"/>
+          <w:szCs w:val="24"/>
+        </w:rPr>
+      </w:pPr>
+      <w:r>
+        <w:rPr>
+          <w:rFonts w:ascii="Times New Roman" w:hAnsi="Times New Roman" w:cs="Times New Roman"/>
+          <w:sz w:val="24"/>
+          <w:szCs w:val="24"/>
+        </w:rPr>
         <w:t xml:space="preserve">The editor will open with the tags and the </w:t>
       </w:r>
       <w:proofErr w:type="gramStart"/>
       <w:r>
+        <w:rPr>
+          <w:rFonts w:ascii="Times New Roman" w:hAnsi="Times New Roman" w:cs="Times New Roman"/>
+          <w:sz w:val="24"/>
+          <w:szCs w:val="24"/>
+        </w:rPr>
         <w:t>images ,</w:t>
       </w:r>
       <w:proofErr w:type="gramEnd"/>
       <w:r>
+        <w:rPr>
+          <w:rFonts w:ascii="Times New Roman" w:hAnsi="Times New Roman" w:cs="Times New Roman"/>
+          <w:sz w:val="24"/>
+          <w:szCs w:val="24"/>
+        </w:rPr>
         <w:t xml:space="preserve"> after which the editing actions could be performed. </w:t>
       </w:r>
     </w:p>
     <w:p>
       <w:pPr>
         <w:pStyle w:val="ListParagraph"/>
-      </w:pPr>
-      <w:bookmarkStart w:id="1" w:name="_GoBack"/>
-      <w:r>
-        <w:rPr>
+        <w:rPr>
+          <w:rFonts w:ascii="Times New Roman" w:hAnsi="Times New Roman" w:cs="Times New Roman"/>
+          <w:sz w:val="24"/>
+          <w:szCs w:val="24"/>
+        </w:rPr>
+      </w:pPr>
+      <w:r>
+        <w:rPr>
+          <w:rFonts w:ascii="Times New Roman" w:hAnsi="Times New Roman" w:cs="Times New Roman"/>
           <w:noProof/>
+          <w:sz w:val="24"/>
+          <w:szCs w:val="24"/>
         </w:rPr>
         <w:drawing>
           <wp:inline distT="0" distB="0" distL="0" distR="0" wp14:anchorId="22522FAF" wp14:editId="33960459">
@@ -470,19 +838,1261 @@
         </w:drawing>
       </w:r>
     </w:p>
-    <w:bookmarkEnd w:id="1"/>
-    <w:p>
-      <w:pPr>
-        <w:pStyle w:val="ListParagraph"/>
-      </w:pPr>
-      <w:r>
-        <w:t xml:space="preserve">                                           Fig 3.  Editor in CWRC</w:t>
-      </w:r>
-    </w:p>
-    <w:p>
-      <w:pPr>
-        <w:pStyle w:val="ListParagraph"/>
-      </w:pPr>
+    <w:p>
+      <w:pPr>
+        <w:pStyle w:val="ListParagraph"/>
+        <w:jc w:val="center"/>
+        <w:rPr>
+          <w:rFonts w:ascii="Times New Roman" w:hAnsi="Times New Roman" w:cs="Times New Roman"/>
+          <w:sz w:val="24"/>
+          <w:szCs w:val="24"/>
+        </w:rPr>
+      </w:pPr>
+      <w:r>
+        <w:rPr>
+          <w:rFonts w:ascii="Times New Roman" w:hAnsi="Times New Roman" w:cs="Times New Roman"/>
+          <w:sz w:val="24"/>
+          <w:szCs w:val="24"/>
+        </w:rPr>
+        <w:t>Fig 3.  Editor in CWRC</w:t>
+      </w:r>
+    </w:p>
+    <w:p>
+      <w:pPr>
+        <w:pStyle w:val="ListParagraph"/>
+        <w:rPr>
+          <w:rFonts w:ascii="Times New Roman" w:hAnsi="Times New Roman" w:cs="Times New Roman"/>
+          <w:sz w:val="24"/>
+          <w:szCs w:val="24"/>
+        </w:rPr>
+      </w:pPr>
+    </w:p>
+    <w:p>
+      <w:pPr>
+        <w:pStyle w:val="ListParagraph"/>
+        <w:rPr>
+          <w:rFonts w:ascii="Times New Roman" w:hAnsi="Times New Roman" w:cs="Times New Roman"/>
+          <w:sz w:val="24"/>
+          <w:szCs w:val="24"/>
+        </w:rPr>
+      </w:pPr>
+    </w:p>
+    <w:p>
+      <w:pPr>
+        <w:pStyle w:val="ListParagraph"/>
+        <w:rPr>
+          <w:rFonts w:ascii="Times New Roman" w:hAnsi="Times New Roman" w:cs="Times New Roman"/>
+          <w:sz w:val="24"/>
+          <w:szCs w:val="24"/>
+        </w:rPr>
+      </w:pPr>
+    </w:p>
+    <w:p>
+      <w:pPr>
+        <w:pStyle w:val="ListParagraph"/>
+        <w:rPr>
+          <w:rFonts w:ascii="Times New Roman" w:hAnsi="Times New Roman" w:cs="Times New Roman"/>
+          <w:sz w:val="24"/>
+          <w:szCs w:val="24"/>
+        </w:rPr>
+      </w:pPr>
+    </w:p>
+    <w:p>
+      <w:pPr>
+        <w:pStyle w:val="ListParagraph"/>
+        <w:rPr>
+          <w:rFonts w:ascii="Times New Roman" w:hAnsi="Times New Roman" w:cs="Times New Roman"/>
+          <w:sz w:val="24"/>
+          <w:szCs w:val="24"/>
+        </w:rPr>
+      </w:pPr>
+    </w:p>
+    <w:p>
+      <w:pPr>
+        <w:pStyle w:val="ListParagraph"/>
+        <w:rPr>
+          <w:rFonts w:ascii="Times New Roman" w:hAnsi="Times New Roman" w:cs="Times New Roman"/>
+          <w:sz w:val="24"/>
+          <w:szCs w:val="24"/>
+        </w:rPr>
+      </w:pPr>
+    </w:p>
+    <w:p>
+      <w:pPr>
+        <w:pStyle w:val="ListParagraph"/>
+        <w:rPr>
+          <w:rFonts w:ascii="Times New Roman" w:hAnsi="Times New Roman" w:cs="Times New Roman"/>
+          <w:sz w:val="24"/>
+          <w:szCs w:val="24"/>
+        </w:rPr>
+      </w:pPr>
+    </w:p>
+    <w:p>
+      <w:pPr>
+        <w:pStyle w:val="ListParagraph"/>
+        <w:rPr>
+          <w:rFonts w:ascii="Times New Roman" w:hAnsi="Times New Roman" w:cs="Times New Roman"/>
+          <w:sz w:val="24"/>
+          <w:szCs w:val="24"/>
+        </w:rPr>
+      </w:pPr>
+    </w:p>
+    <w:p>
+      <w:pPr>
+        <w:pStyle w:val="ListParagraph"/>
+        <w:rPr>
+          <w:rFonts w:ascii="Times New Roman" w:hAnsi="Times New Roman" w:cs="Times New Roman"/>
+          <w:sz w:val="24"/>
+          <w:szCs w:val="24"/>
+        </w:rPr>
+      </w:pPr>
+    </w:p>
+    <w:p>
+      <w:pPr>
+        <w:pStyle w:val="ListParagraph"/>
+        <w:rPr>
+          <w:rFonts w:ascii="Times New Roman" w:hAnsi="Times New Roman" w:cs="Times New Roman"/>
+          <w:sz w:val="24"/>
+          <w:szCs w:val="24"/>
+        </w:rPr>
+      </w:pPr>
+    </w:p>
+    <w:p>
+      <w:pPr>
+        <w:pStyle w:val="ListParagraph"/>
+        <w:rPr>
+          <w:rFonts w:ascii="Times New Roman" w:hAnsi="Times New Roman" w:cs="Times New Roman"/>
+          <w:sz w:val="24"/>
+          <w:szCs w:val="24"/>
+        </w:rPr>
+      </w:pPr>
+    </w:p>
+    <w:p>
+      <w:pPr>
+        <w:pStyle w:val="ListParagraph"/>
+        <w:rPr>
+          <w:rFonts w:ascii="Times New Roman" w:hAnsi="Times New Roman" w:cs="Times New Roman"/>
+          <w:sz w:val="24"/>
+          <w:szCs w:val="24"/>
+        </w:rPr>
+      </w:pPr>
+    </w:p>
+    <w:p>
+      <w:pPr>
+        <w:pStyle w:val="ListParagraph"/>
+        <w:rPr>
+          <w:rFonts w:ascii="Times New Roman" w:hAnsi="Times New Roman" w:cs="Times New Roman"/>
+          <w:sz w:val="24"/>
+          <w:szCs w:val="24"/>
+        </w:rPr>
+      </w:pPr>
+    </w:p>
+    <w:p>
+      <w:pPr>
+        <w:pStyle w:val="ListParagraph"/>
+        <w:rPr>
+          <w:rFonts w:ascii="Times New Roman" w:hAnsi="Times New Roman" w:cs="Times New Roman"/>
+          <w:sz w:val="24"/>
+          <w:szCs w:val="24"/>
+        </w:rPr>
+      </w:pPr>
+    </w:p>
+    <w:p>
+      <w:pPr>
+        <w:pStyle w:val="ListParagraph"/>
+        <w:rPr>
+          <w:rFonts w:ascii="Times New Roman" w:hAnsi="Times New Roman" w:cs="Times New Roman"/>
+          <w:sz w:val="24"/>
+          <w:szCs w:val="24"/>
+        </w:rPr>
+      </w:pPr>
+    </w:p>
+    <w:p>
+      <w:pPr>
+        <w:pStyle w:val="ListParagraph"/>
+        <w:rPr>
+          <w:rFonts w:ascii="Times New Roman" w:hAnsi="Times New Roman" w:cs="Times New Roman"/>
+          <w:sz w:val="24"/>
+          <w:szCs w:val="24"/>
+        </w:rPr>
+      </w:pPr>
+    </w:p>
+    <w:p>
+      <w:pPr>
+        <w:pStyle w:val="ListParagraph"/>
+        <w:rPr>
+          <w:rFonts w:ascii="Times New Roman" w:hAnsi="Times New Roman" w:cs="Times New Roman"/>
+          <w:sz w:val="24"/>
+          <w:szCs w:val="24"/>
+        </w:rPr>
+      </w:pPr>
+    </w:p>
+    <w:p>
+      <w:pPr>
+        <w:pStyle w:val="ListParagraph"/>
+        <w:rPr>
+          <w:rFonts w:ascii="Times New Roman" w:hAnsi="Times New Roman" w:cs="Times New Roman"/>
+          <w:sz w:val="24"/>
+          <w:szCs w:val="24"/>
+        </w:rPr>
+      </w:pPr>
+    </w:p>
+    <w:p>
+      <w:pPr>
+        <w:pStyle w:val="ListParagraph"/>
+        <w:rPr>
+          <w:rFonts w:ascii="Times New Roman" w:hAnsi="Times New Roman" w:cs="Times New Roman"/>
+          <w:sz w:val="24"/>
+          <w:szCs w:val="24"/>
+        </w:rPr>
+      </w:pPr>
+    </w:p>
+    <w:p>
+      <w:pPr>
+        <w:rPr>
+          <w:rFonts w:ascii="Times New Roman" w:hAnsi="Times New Roman" w:cs="Times New Roman"/>
+          <w:b/>
+          <w:sz w:val="24"/>
+          <w:szCs w:val="24"/>
+        </w:rPr>
+      </w:pPr>
+      <w:r>
+        <w:rPr>
+          <w:rFonts w:ascii="Times New Roman" w:hAnsi="Times New Roman" w:cs="Times New Roman"/>
+          <w:b/>
+          <w:sz w:val="24"/>
+          <w:szCs w:val="24"/>
+        </w:rPr>
+        <w:lastRenderedPageBreak/>
+        <w:t xml:space="preserve">Installation of Node </w:t>
+      </w:r>
+      <w:proofErr w:type="spellStart"/>
+      <w:r>
+        <w:rPr>
+          <w:rFonts w:ascii="Times New Roman" w:hAnsi="Times New Roman" w:cs="Times New Roman"/>
+          <w:b/>
+          <w:sz w:val="24"/>
+          <w:szCs w:val="24"/>
+        </w:rPr>
+        <w:t>Npm</w:t>
+      </w:r>
+      <w:proofErr w:type="spellEnd"/>
+      <w:r>
+        <w:rPr>
+          <w:rFonts w:ascii="Times New Roman" w:hAnsi="Times New Roman" w:cs="Times New Roman"/>
+          <w:b/>
+          <w:sz w:val="24"/>
+          <w:szCs w:val="24"/>
+        </w:rPr>
+        <w:t xml:space="preserve"> on Remote Server (Through </w:t>
+      </w:r>
+      <w:proofErr w:type="spellStart"/>
+      <w:r>
+        <w:rPr>
+          <w:rFonts w:ascii="Times New Roman" w:hAnsi="Times New Roman" w:cs="Times New Roman"/>
+          <w:b/>
+          <w:sz w:val="24"/>
+          <w:szCs w:val="24"/>
+        </w:rPr>
+        <w:t>PuttyGen</w:t>
+      </w:r>
+      <w:proofErr w:type="spellEnd"/>
+      <w:r>
+        <w:rPr>
+          <w:rFonts w:ascii="Times New Roman" w:hAnsi="Times New Roman" w:cs="Times New Roman"/>
+          <w:b/>
+          <w:sz w:val="24"/>
+          <w:szCs w:val="24"/>
+        </w:rPr>
+        <w:t>)</w:t>
+      </w:r>
+    </w:p>
+    <w:p>
+      <w:pPr>
+        <w:rPr>
+          <w:rFonts w:ascii="Times New Roman" w:hAnsi="Times New Roman" w:cs="Times New Roman"/>
+          <w:sz w:val="24"/>
+          <w:szCs w:val="24"/>
+        </w:rPr>
+      </w:pPr>
+      <w:r>
+        <w:rPr>
+          <w:rFonts w:ascii="Times New Roman" w:hAnsi="Times New Roman" w:cs="Times New Roman"/>
+          <w:sz w:val="24"/>
+          <w:szCs w:val="24"/>
+        </w:rPr>
+        <w:t xml:space="preserve">1.  To install </w:t>
+      </w:r>
+      <w:proofErr w:type="gramStart"/>
+      <w:r>
+        <w:rPr>
+          <w:rFonts w:ascii="Times New Roman" w:hAnsi="Times New Roman" w:cs="Times New Roman"/>
+          <w:sz w:val="24"/>
+          <w:szCs w:val="24"/>
+        </w:rPr>
+        <w:t>node ,</w:t>
+      </w:r>
+      <w:proofErr w:type="gramEnd"/>
+      <w:r>
+        <w:rPr>
+          <w:rFonts w:ascii="Times New Roman" w:hAnsi="Times New Roman" w:cs="Times New Roman"/>
+          <w:sz w:val="24"/>
+          <w:szCs w:val="24"/>
+        </w:rPr>
+        <w:t xml:space="preserve"> connect to the server using Putty software . Enter the host name of the server</w:t>
+      </w:r>
+      <w:r>
+        <w:rPr>
+          <w:rFonts w:ascii="Times New Roman" w:hAnsi="Times New Roman" w:cs="Times New Roman"/>
+          <w:sz w:val="24"/>
+          <w:szCs w:val="24"/>
+        </w:rPr>
+        <w:t>-</w:t>
+      </w:r>
+      <w:r>
+        <w:rPr>
+          <w:rFonts w:ascii="Times New Roman" w:hAnsi="Times New Roman" w:cs="Times New Roman"/>
+          <w:sz w:val="24"/>
+          <w:szCs w:val="24"/>
+        </w:rPr>
+        <w:t xml:space="preserve"> moore.cedar.buffalo.edu and Port 22 and click on open.</w:t>
+      </w:r>
+    </w:p>
+    <w:p>
+      <w:pPr>
+        <w:pStyle w:val="ListParagraph"/>
+        <w:rPr>
+          <w:rFonts w:ascii="Times New Roman" w:hAnsi="Times New Roman" w:cs="Times New Roman"/>
+          <w:sz w:val="24"/>
+          <w:szCs w:val="24"/>
+        </w:rPr>
+      </w:pPr>
+      <w:r>
+        <w:rPr>
+          <w:rFonts w:ascii="Times New Roman" w:hAnsi="Times New Roman" w:cs="Times New Roman"/>
+          <w:noProof/>
+          <w:sz w:val="24"/>
+          <w:szCs w:val="24"/>
+        </w:rPr>
+        <w:drawing>
+          <wp:inline distT="0" distB="0" distL="0" distR="0" wp14:anchorId="65977701" wp14:editId="2E2E6DCE">
+            <wp:extent cx="5943600" cy="4635500"/>
+            <wp:effectExtent l="0" t="0" r="0" b="0"/>
+            <wp:docPr id="4" name="Picture 4"/>
+            <wp:cNvGraphicFramePr>
+              <a:graphicFrameLocks xmlns:a="http://schemas.openxmlformats.org/drawingml/2006/main" noChangeAspect="1"/>
+            </wp:cNvGraphicFramePr>
+            <a:graphic xmlns:a="http://schemas.openxmlformats.org/drawingml/2006/main">
+              <a:graphicData uri="http://schemas.openxmlformats.org/drawingml/2006/picture">
+                <pic:pic xmlns:pic="http://schemas.openxmlformats.org/drawingml/2006/picture">
+                  <pic:nvPicPr>
+                    <pic:cNvPr id="1" name=""/>
+                    <pic:cNvPicPr/>
+                  </pic:nvPicPr>
+                  <pic:blipFill>
+                    <a:blip r:embed="rId10"/>
+                    <a:stretch>
+                      <a:fillRect/>
+                    </a:stretch>
+                  </pic:blipFill>
+                  <pic:spPr>
+                    <a:xfrm>
+                      <a:off x="0" y="0"/>
+                      <a:ext cx="5943600" cy="4635500"/>
+                    </a:xfrm>
+                    <a:prstGeom prst="rect">
+                      <a:avLst/>
+                    </a:prstGeom>
+                  </pic:spPr>
+                </pic:pic>
+              </a:graphicData>
+            </a:graphic>
+          </wp:inline>
+        </w:drawing>
+      </w:r>
+    </w:p>
+    <w:p>
+      <w:pPr>
+        <w:pStyle w:val="ListParagraph"/>
+        <w:rPr>
+          <w:rFonts w:ascii="Times New Roman" w:hAnsi="Times New Roman" w:cs="Times New Roman"/>
+          <w:sz w:val="24"/>
+          <w:szCs w:val="24"/>
+        </w:rPr>
+      </w:pPr>
+    </w:p>
+    <w:p>
+      <w:pPr>
+        <w:pStyle w:val="ListParagraph"/>
+        <w:rPr>
+          <w:rFonts w:ascii="Times New Roman" w:hAnsi="Times New Roman" w:cs="Times New Roman"/>
+          <w:sz w:val="24"/>
+          <w:szCs w:val="24"/>
+        </w:rPr>
+      </w:pPr>
+      <w:r>
+        <w:rPr>
+          <w:rFonts w:ascii="Times New Roman" w:hAnsi="Times New Roman" w:cs="Times New Roman"/>
+          <w:sz w:val="24"/>
+          <w:szCs w:val="24"/>
+        </w:rPr>
+        <w:t>2. Then enter your username and password in order to connect to the server.</w:t>
+      </w:r>
+    </w:p>
+    <w:p>
+      <w:pPr>
+        <w:pStyle w:val="ListParagraph"/>
+        <w:rPr>
+          <w:rFonts w:ascii="Times New Roman" w:hAnsi="Times New Roman" w:cs="Times New Roman"/>
+          <w:sz w:val="24"/>
+          <w:szCs w:val="24"/>
+        </w:rPr>
+      </w:pPr>
+      <w:r>
+        <w:rPr>
+          <w:rFonts w:ascii="Times New Roman" w:hAnsi="Times New Roman" w:cs="Times New Roman"/>
+          <w:noProof/>
+          <w:sz w:val="24"/>
+          <w:szCs w:val="24"/>
+        </w:rPr>
+        <w:drawing>
+          <wp:inline distT="0" distB="0" distL="0" distR="0" wp14:anchorId="2DBFEA4B" wp14:editId="519B2D16">
+            <wp:extent cx="5943600" cy="2207260"/>
+            <wp:effectExtent l="0" t="0" r="0" b="2540"/>
+            <wp:docPr id="6" name="Picture 6"/>
+            <wp:cNvGraphicFramePr>
+              <a:graphicFrameLocks xmlns:a="http://schemas.openxmlformats.org/drawingml/2006/main" noChangeAspect="1"/>
+            </wp:cNvGraphicFramePr>
+            <a:graphic xmlns:a="http://schemas.openxmlformats.org/drawingml/2006/main">
+              <a:graphicData uri="http://schemas.openxmlformats.org/drawingml/2006/picture">
+                <pic:pic xmlns:pic="http://schemas.openxmlformats.org/drawingml/2006/picture">
+                  <pic:nvPicPr>
+                    <pic:cNvPr id="1" name=""/>
+                    <pic:cNvPicPr/>
+                  </pic:nvPicPr>
+                  <pic:blipFill>
+                    <a:blip r:embed="rId11"/>
+                    <a:stretch>
+                      <a:fillRect/>
+                    </a:stretch>
+                  </pic:blipFill>
+                  <pic:spPr>
+                    <a:xfrm>
+                      <a:off x="0" y="0"/>
+                      <a:ext cx="5943600" cy="2207260"/>
+                    </a:xfrm>
+                    <a:prstGeom prst="rect">
+                      <a:avLst/>
+                    </a:prstGeom>
+                  </pic:spPr>
+                </pic:pic>
+              </a:graphicData>
+            </a:graphic>
+          </wp:inline>
+        </w:drawing>
+      </w:r>
+    </w:p>
+    <w:p>
+      <w:pPr>
+        <w:pStyle w:val="ListParagraph"/>
+        <w:rPr>
+          <w:rFonts w:ascii="Times New Roman" w:hAnsi="Times New Roman" w:cs="Times New Roman"/>
+          <w:sz w:val="24"/>
+          <w:szCs w:val="24"/>
+        </w:rPr>
+      </w:pPr>
+    </w:p>
+    <w:p>
+      <w:pPr>
+        <w:rPr>
+          <w:rFonts w:ascii="Times New Roman" w:hAnsi="Times New Roman" w:cs="Times New Roman"/>
+          <w:sz w:val="24"/>
+          <w:szCs w:val="24"/>
+        </w:rPr>
+      </w:pPr>
+      <w:r>
+        <w:rPr>
+          <w:rFonts w:ascii="Times New Roman" w:hAnsi="Times New Roman" w:cs="Times New Roman"/>
+          <w:sz w:val="24"/>
+          <w:szCs w:val="24"/>
+        </w:rPr>
+        <w:lastRenderedPageBreak/>
+        <w:t xml:space="preserve">3. To install node, we will have to be </w:t>
+      </w:r>
+      <w:r>
+        <w:rPr>
+          <w:rFonts w:ascii="Times New Roman" w:hAnsi="Times New Roman" w:cs="Times New Roman"/>
+          <w:sz w:val="24"/>
+          <w:szCs w:val="24"/>
+        </w:rPr>
+        <w:t>root</w:t>
+      </w:r>
+      <w:r>
+        <w:rPr>
+          <w:rFonts w:ascii="Times New Roman" w:hAnsi="Times New Roman" w:cs="Times New Roman"/>
+          <w:sz w:val="24"/>
+          <w:szCs w:val="24"/>
+        </w:rPr>
+        <w:t xml:space="preserve"> user on the server, type the following </w:t>
+      </w:r>
+      <w:r>
+        <w:rPr>
+          <w:rFonts w:ascii="Times New Roman" w:hAnsi="Times New Roman" w:cs="Times New Roman"/>
+          <w:sz w:val="24"/>
+          <w:szCs w:val="24"/>
+        </w:rPr>
+        <w:t>commands: -</w:t>
+      </w:r>
+    </w:p>
+    <w:p>
+      <w:pPr>
+        <w:pStyle w:val="ListParagraph"/>
+        <w:rPr>
+          <w:rFonts w:ascii="Times New Roman" w:hAnsi="Times New Roman" w:cs="Times New Roman"/>
+          <w:b/>
+          <w:sz w:val="24"/>
+          <w:szCs w:val="24"/>
+        </w:rPr>
+      </w:pPr>
+      <w:r>
+        <w:rPr>
+          <w:rFonts w:ascii="Times New Roman" w:hAnsi="Times New Roman" w:cs="Times New Roman"/>
+          <w:b/>
+          <w:sz w:val="24"/>
+          <w:szCs w:val="24"/>
+        </w:rPr>
+        <w:t xml:space="preserve">  </w:t>
+      </w:r>
+      <w:proofErr w:type="spellStart"/>
+      <w:r>
+        <w:rPr>
+          <w:rFonts w:ascii="Times New Roman" w:hAnsi="Times New Roman" w:cs="Times New Roman"/>
+          <w:b/>
+          <w:sz w:val="24"/>
+          <w:szCs w:val="24"/>
+        </w:rPr>
+        <w:t>sudo</w:t>
+      </w:r>
+      <w:proofErr w:type="spellEnd"/>
+      <w:r>
+        <w:rPr>
+          <w:rFonts w:ascii="Times New Roman" w:hAnsi="Times New Roman" w:cs="Times New Roman"/>
+          <w:b/>
+          <w:sz w:val="24"/>
+          <w:szCs w:val="24"/>
+        </w:rPr>
+        <w:t xml:space="preserve"> </w:t>
+      </w:r>
+      <w:proofErr w:type="spellStart"/>
+      <w:r>
+        <w:rPr>
+          <w:rFonts w:ascii="Times New Roman" w:hAnsi="Times New Roman" w:cs="Times New Roman"/>
+          <w:b/>
+          <w:sz w:val="24"/>
+          <w:szCs w:val="24"/>
+        </w:rPr>
+        <w:t>su</w:t>
+      </w:r>
+      <w:proofErr w:type="spellEnd"/>
+    </w:p>
+    <w:p>
+      <w:pPr>
+        <w:pStyle w:val="ListParagraph"/>
+        <w:rPr>
+          <w:rFonts w:ascii="Times New Roman" w:hAnsi="Times New Roman" w:cs="Times New Roman"/>
+          <w:sz w:val="24"/>
+          <w:szCs w:val="24"/>
+        </w:rPr>
+      </w:pPr>
+      <w:r>
+        <w:rPr>
+          <w:rFonts w:ascii="Times New Roman" w:hAnsi="Times New Roman" w:cs="Times New Roman"/>
+          <w:sz w:val="24"/>
+          <w:szCs w:val="24"/>
+        </w:rPr>
+        <w:t xml:space="preserve">  and password of the root user.</w:t>
+      </w:r>
+    </w:p>
+    <w:p>
+      <w:pPr>
+        <w:pStyle w:val="ListParagraph"/>
+        <w:rPr>
+          <w:rFonts w:ascii="Times New Roman" w:hAnsi="Times New Roman" w:cs="Times New Roman"/>
+          <w:sz w:val="24"/>
+          <w:szCs w:val="24"/>
+        </w:rPr>
+      </w:pPr>
+      <w:r>
+        <w:rPr>
+          <w:rFonts w:ascii="Times New Roman" w:hAnsi="Times New Roman" w:cs="Times New Roman"/>
+          <w:sz w:val="24"/>
+          <w:szCs w:val="24"/>
+        </w:rPr>
+        <w:t>(Note if you not added in the list of root user you will not to able to install node.js and will get the below message).</w:t>
+      </w:r>
+    </w:p>
+    <w:p>
+      <w:pPr>
+        <w:pStyle w:val="ListParagraph"/>
+        <w:rPr>
+          <w:rFonts w:ascii="Times New Roman" w:hAnsi="Times New Roman" w:cs="Times New Roman"/>
+          <w:sz w:val="24"/>
+          <w:szCs w:val="24"/>
+        </w:rPr>
+      </w:pPr>
+      <w:r>
+        <w:rPr>
+          <w:rFonts w:ascii="Times New Roman" w:hAnsi="Times New Roman" w:cs="Times New Roman"/>
+          <w:noProof/>
+          <w:sz w:val="24"/>
+          <w:szCs w:val="24"/>
+        </w:rPr>
+        <w:drawing>
+          <wp:inline distT="0" distB="0" distL="0" distR="0" wp14:anchorId="73A1AE7E" wp14:editId="6484BE54">
+            <wp:extent cx="5943600" cy="3309620"/>
+            <wp:effectExtent l="0" t="0" r="0" b="5080"/>
+            <wp:docPr id="7" name="Picture 7"/>
+            <wp:cNvGraphicFramePr>
+              <a:graphicFrameLocks xmlns:a="http://schemas.openxmlformats.org/drawingml/2006/main" noChangeAspect="1"/>
+            </wp:cNvGraphicFramePr>
+            <a:graphic xmlns:a="http://schemas.openxmlformats.org/drawingml/2006/main">
+              <a:graphicData uri="http://schemas.openxmlformats.org/drawingml/2006/picture">
+                <pic:pic xmlns:pic="http://schemas.openxmlformats.org/drawingml/2006/picture">
+                  <pic:nvPicPr>
+                    <pic:cNvPr id="1" name=""/>
+                    <pic:cNvPicPr/>
+                  </pic:nvPicPr>
+                  <pic:blipFill>
+                    <a:blip r:embed="rId12"/>
+                    <a:stretch>
+                      <a:fillRect/>
+                    </a:stretch>
+                  </pic:blipFill>
+                  <pic:spPr>
+                    <a:xfrm>
+                      <a:off x="0" y="0"/>
+                      <a:ext cx="5943600" cy="3309620"/>
+                    </a:xfrm>
+                    <a:prstGeom prst="rect">
+                      <a:avLst/>
+                    </a:prstGeom>
+                  </pic:spPr>
+                </pic:pic>
+              </a:graphicData>
+            </a:graphic>
+          </wp:inline>
+        </w:drawing>
+      </w:r>
+    </w:p>
+    <w:p>
+      <w:pPr>
+        <w:pStyle w:val="ListParagraph"/>
+        <w:rPr>
+          <w:rFonts w:ascii="Times New Roman" w:hAnsi="Times New Roman" w:cs="Times New Roman"/>
+          <w:sz w:val="24"/>
+          <w:szCs w:val="24"/>
+        </w:rPr>
+      </w:pPr>
+    </w:p>
+    <w:p>
+      <w:pPr>
+        <w:pStyle w:val="ListParagraph"/>
+        <w:rPr>
+          <w:rFonts w:ascii="Times New Roman" w:hAnsi="Times New Roman" w:cs="Times New Roman"/>
+          <w:sz w:val="24"/>
+          <w:szCs w:val="24"/>
+        </w:rPr>
+      </w:pPr>
+      <w:r>
+        <w:rPr>
+          <w:rFonts w:ascii="Times New Roman" w:hAnsi="Times New Roman" w:cs="Times New Roman"/>
+          <w:sz w:val="24"/>
+          <w:szCs w:val="24"/>
+        </w:rPr>
+        <w:t>4. Once you are logged in as root, perform the following commands: -</w:t>
+      </w:r>
+    </w:p>
+    <w:p>
+      <w:pPr>
+        <w:pStyle w:val="ListParagraph"/>
+        <w:rPr>
+          <w:rFonts w:ascii="Times New Roman" w:hAnsi="Times New Roman" w:cs="Times New Roman"/>
+          <w:color w:val="0D0D0D"/>
+          <w:sz w:val="24"/>
+          <w:szCs w:val="24"/>
+          <w:shd w:val="clear" w:color="auto" w:fill="F9F9F9"/>
+        </w:rPr>
+      </w:pPr>
+      <w:proofErr w:type="gramStart"/>
+      <w:r>
+        <w:rPr>
+          <w:rFonts w:ascii="Times New Roman" w:hAnsi="Times New Roman" w:cs="Times New Roman"/>
+          <w:color w:val="0D0D0D"/>
+          <w:sz w:val="24"/>
+          <w:szCs w:val="24"/>
+          <w:shd w:val="clear" w:color="auto" w:fill="F9F9F9"/>
+        </w:rPr>
+        <w:t>commands:</w:t>
+      </w:r>
+      <w:r>
+        <w:rPr>
+          <w:rFonts w:ascii="Times New Roman" w:hAnsi="Times New Roman" w:cs="Times New Roman"/>
+          <w:color w:val="0D0D0D"/>
+          <w:sz w:val="24"/>
+          <w:szCs w:val="24"/>
+          <w:shd w:val="clear" w:color="auto" w:fill="F9F9F9"/>
+        </w:rPr>
+        <w:t>-</w:t>
+      </w:r>
+      <w:proofErr w:type="gramEnd"/>
+      <w:r>
+        <w:rPr>
+          <w:rFonts w:ascii="Times New Roman" w:hAnsi="Times New Roman" w:cs="Times New Roman"/>
+          <w:color w:val="0D0D0D"/>
+          <w:sz w:val="24"/>
+          <w:szCs w:val="24"/>
+          <w:shd w:val="clear" w:color="auto" w:fill="F9F9F9"/>
+        </w:rPr>
+        <w:t xml:space="preserve"> </w:t>
+      </w:r>
+    </w:p>
+    <w:p>
+      <w:pPr>
+        <w:pStyle w:val="ListParagraph"/>
+        <w:rPr>
+          <w:rFonts w:ascii="Times New Roman" w:hAnsi="Times New Roman" w:cs="Times New Roman"/>
+          <w:sz w:val="24"/>
+          <w:szCs w:val="24"/>
+        </w:rPr>
+      </w:pPr>
+      <w:r>
+        <w:rPr>
+          <w:rFonts w:ascii="Times New Roman" w:hAnsi="Times New Roman" w:cs="Times New Roman"/>
+          <w:sz w:val="24"/>
+          <w:szCs w:val="24"/>
+        </w:rPr>
+        <w:t>[</w:t>
+      </w:r>
+      <w:proofErr w:type="spellStart"/>
+      <w:r>
+        <w:rPr>
+          <w:rFonts w:ascii="Times New Roman" w:hAnsi="Times New Roman" w:cs="Times New Roman"/>
+          <w:sz w:val="24"/>
+          <w:szCs w:val="24"/>
+        </w:rPr>
+        <w:t>sudo</w:t>
+      </w:r>
+      <w:proofErr w:type="spellEnd"/>
+      <w:r>
+        <w:rPr>
+          <w:rFonts w:ascii="Times New Roman" w:hAnsi="Times New Roman" w:cs="Times New Roman"/>
+          <w:sz w:val="24"/>
+          <w:szCs w:val="24"/>
+        </w:rPr>
+        <w:t xml:space="preserve">] apt-get install python-software-properties </w:t>
+      </w:r>
+    </w:p>
+    <w:p>
+      <w:pPr>
+        <w:pStyle w:val="ListParagraph"/>
+        <w:rPr>
+          <w:rFonts w:ascii="Times New Roman" w:hAnsi="Times New Roman" w:cs="Times New Roman"/>
+          <w:sz w:val="24"/>
+          <w:szCs w:val="24"/>
+        </w:rPr>
+      </w:pPr>
+      <w:r>
+        <w:rPr>
+          <w:rFonts w:ascii="Times New Roman" w:hAnsi="Times New Roman" w:cs="Times New Roman"/>
+          <w:sz w:val="24"/>
+          <w:szCs w:val="24"/>
+        </w:rPr>
+        <w:t>[</w:t>
+      </w:r>
+      <w:proofErr w:type="spellStart"/>
+      <w:r>
+        <w:rPr>
+          <w:rFonts w:ascii="Times New Roman" w:hAnsi="Times New Roman" w:cs="Times New Roman"/>
+          <w:sz w:val="24"/>
+          <w:szCs w:val="24"/>
+        </w:rPr>
+        <w:t>sudo</w:t>
+      </w:r>
+      <w:proofErr w:type="spellEnd"/>
+      <w:r>
+        <w:rPr>
+          <w:rFonts w:ascii="Times New Roman" w:hAnsi="Times New Roman" w:cs="Times New Roman"/>
+          <w:sz w:val="24"/>
+          <w:szCs w:val="24"/>
+        </w:rPr>
+        <w:t xml:space="preserve">] apt-add-repository </w:t>
+      </w:r>
+      <w:proofErr w:type="spellStart"/>
+      <w:proofErr w:type="gramStart"/>
+      <w:r>
+        <w:rPr>
+          <w:rFonts w:ascii="Times New Roman" w:hAnsi="Times New Roman" w:cs="Times New Roman"/>
+          <w:sz w:val="24"/>
+          <w:szCs w:val="24"/>
+        </w:rPr>
+        <w:t>ppa:chris-lea</w:t>
+      </w:r>
+      <w:proofErr w:type="spellEnd"/>
+      <w:r>
+        <w:rPr>
+          <w:rFonts w:ascii="Times New Roman" w:hAnsi="Times New Roman" w:cs="Times New Roman"/>
+          <w:sz w:val="24"/>
+          <w:szCs w:val="24"/>
+        </w:rPr>
+        <w:t>/node.js</w:t>
+      </w:r>
+      <w:proofErr w:type="gramEnd"/>
+      <w:r>
+        <w:rPr>
+          <w:rFonts w:ascii="Times New Roman" w:hAnsi="Times New Roman" w:cs="Times New Roman"/>
+          <w:sz w:val="24"/>
+          <w:szCs w:val="24"/>
+        </w:rPr>
+        <w:t xml:space="preserve"> </w:t>
+      </w:r>
+    </w:p>
+    <w:p>
+      <w:pPr>
+        <w:pStyle w:val="ListParagraph"/>
+        <w:rPr>
+          <w:rFonts w:ascii="Times New Roman" w:hAnsi="Times New Roman" w:cs="Times New Roman"/>
+          <w:sz w:val="24"/>
+          <w:szCs w:val="24"/>
+        </w:rPr>
+      </w:pPr>
+      <w:r>
+        <w:rPr>
+          <w:rFonts w:ascii="Times New Roman" w:hAnsi="Times New Roman" w:cs="Times New Roman"/>
+          <w:sz w:val="24"/>
+          <w:szCs w:val="24"/>
+        </w:rPr>
+        <w:t>[</w:t>
+      </w:r>
+      <w:proofErr w:type="spellStart"/>
+      <w:r>
+        <w:rPr>
+          <w:rFonts w:ascii="Times New Roman" w:hAnsi="Times New Roman" w:cs="Times New Roman"/>
+          <w:sz w:val="24"/>
+          <w:szCs w:val="24"/>
+        </w:rPr>
+        <w:t>sudo</w:t>
+      </w:r>
+      <w:proofErr w:type="spellEnd"/>
+      <w:r>
+        <w:rPr>
+          <w:rFonts w:ascii="Times New Roman" w:hAnsi="Times New Roman" w:cs="Times New Roman"/>
+          <w:sz w:val="24"/>
+          <w:szCs w:val="24"/>
+        </w:rPr>
+        <w:t>] apt-get update node.js installation</w:t>
+      </w:r>
+    </w:p>
+    <w:p>
+      <w:pPr>
+        <w:pStyle w:val="ListParagraph"/>
+        <w:rPr>
+          <w:rFonts w:ascii="Times New Roman" w:hAnsi="Times New Roman" w:cs="Times New Roman"/>
+          <w:sz w:val="24"/>
+          <w:szCs w:val="24"/>
+        </w:rPr>
+      </w:pPr>
+      <w:r>
+        <w:rPr>
+          <w:rFonts w:ascii="Times New Roman" w:hAnsi="Times New Roman" w:cs="Times New Roman"/>
+          <w:sz w:val="24"/>
+          <w:szCs w:val="24"/>
+        </w:rPr>
+        <w:t>[</w:t>
+      </w:r>
+      <w:proofErr w:type="spellStart"/>
+      <w:r>
+        <w:rPr>
+          <w:rFonts w:ascii="Times New Roman" w:hAnsi="Times New Roman" w:cs="Times New Roman"/>
+          <w:sz w:val="24"/>
+          <w:szCs w:val="24"/>
+        </w:rPr>
+        <w:t>sudo</w:t>
+      </w:r>
+      <w:proofErr w:type="spellEnd"/>
+      <w:r>
+        <w:rPr>
+          <w:rFonts w:ascii="Times New Roman" w:hAnsi="Times New Roman" w:cs="Times New Roman"/>
+          <w:sz w:val="24"/>
+          <w:szCs w:val="24"/>
+        </w:rPr>
+        <w:t xml:space="preserve">] apt-get install </w:t>
+      </w:r>
+      <w:proofErr w:type="spellStart"/>
+      <w:r>
+        <w:rPr>
+          <w:rFonts w:ascii="Times New Roman" w:hAnsi="Times New Roman" w:cs="Times New Roman"/>
+          <w:sz w:val="24"/>
+          <w:szCs w:val="24"/>
+        </w:rPr>
+        <w:t>nodejs</w:t>
+      </w:r>
+      <w:proofErr w:type="spellEnd"/>
+      <w:r>
+        <w:rPr>
+          <w:rFonts w:ascii="Times New Roman" w:hAnsi="Times New Roman" w:cs="Times New Roman"/>
+          <w:sz w:val="24"/>
+          <w:szCs w:val="24"/>
+        </w:rPr>
+        <w:t xml:space="preserve"> </w:t>
+      </w:r>
+    </w:p>
+    <w:p>
+      <w:pPr>
+        <w:pStyle w:val="ListParagraph"/>
+        <w:rPr>
+          <w:rFonts w:ascii="Times New Roman" w:hAnsi="Times New Roman" w:cs="Times New Roman"/>
+          <w:sz w:val="24"/>
+          <w:szCs w:val="24"/>
+        </w:rPr>
+      </w:pPr>
+    </w:p>
+    <w:p>
+      <w:pPr>
+        <w:pStyle w:val="ListParagraph"/>
+        <w:rPr>
+          <w:rFonts w:ascii="Times New Roman" w:hAnsi="Times New Roman" w:cs="Times New Roman"/>
+          <w:sz w:val="24"/>
+          <w:szCs w:val="24"/>
+        </w:rPr>
+      </w:pPr>
+      <w:r>
+        <w:rPr>
+          <w:rFonts w:ascii="Times New Roman" w:hAnsi="Times New Roman" w:cs="Times New Roman"/>
+          <w:sz w:val="24"/>
+          <w:szCs w:val="24"/>
+        </w:rPr>
+        <w:t xml:space="preserve">Now checking node.js version </w:t>
+      </w:r>
+    </w:p>
+    <w:p>
+      <w:pPr>
+        <w:pStyle w:val="ListParagraph"/>
+        <w:rPr>
+          <w:rFonts w:ascii="Times New Roman" w:hAnsi="Times New Roman" w:cs="Times New Roman"/>
+          <w:sz w:val="24"/>
+          <w:szCs w:val="24"/>
+        </w:rPr>
+      </w:pPr>
+      <w:r>
+        <w:rPr>
+          <w:rFonts w:ascii="Times New Roman" w:hAnsi="Times New Roman" w:cs="Times New Roman"/>
+          <w:sz w:val="24"/>
+          <w:szCs w:val="24"/>
+        </w:rPr>
+        <w:t>node -v</w:t>
+      </w:r>
+    </w:p>
+    <w:p>
+      <w:pPr>
+        <w:pStyle w:val="ListParagraph"/>
+        <w:rPr>
+          <w:rFonts w:ascii="Times New Roman" w:hAnsi="Times New Roman" w:cs="Times New Roman"/>
+          <w:sz w:val="24"/>
+          <w:szCs w:val="24"/>
+        </w:rPr>
+      </w:pPr>
+    </w:p>
+    <w:p>
+      <w:pPr>
+        <w:pStyle w:val="ListParagraph"/>
+        <w:rPr>
+          <w:rFonts w:ascii="Times New Roman" w:hAnsi="Times New Roman" w:cs="Times New Roman"/>
+          <w:sz w:val="24"/>
+          <w:szCs w:val="24"/>
+        </w:rPr>
+      </w:pPr>
+    </w:p>
+    <w:p>
+      <w:pPr>
+        <w:pStyle w:val="ListParagraph"/>
+        <w:rPr>
+          <w:rFonts w:ascii="Times New Roman" w:hAnsi="Times New Roman" w:cs="Times New Roman"/>
+          <w:sz w:val="24"/>
+          <w:szCs w:val="24"/>
+        </w:rPr>
+      </w:pPr>
+    </w:p>
+    <w:p>
+      <w:pPr>
+        <w:pStyle w:val="ListParagraph"/>
+        <w:rPr>
+          <w:rFonts w:ascii="Times New Roman" w:hAnsi="Times New Roman" w:cs="Times New Roman"/>
+          <w:sz w:val="24"/>
+          <w:szCs w:val="24"/>
+        </w:rPr>
+      </w:pPr>
+    </w:p>
+    <w:p>
+      <w:pPr>
+        <w:pStyle w:val="ListParagraph"/>
+        <w:rPr>
+          <w:rFonts w:ascii="Times New Roman" w:hAnsi="Times New Roman" w:cs="Times New Roman"/>
+          <w:sz w:val="24"/>
+          <w:szCs w:val="24"/>
+        </w:rPr>
+      </w:pPr>
+    </w:p>
+    <w:p>
+      <w:pPr>
+        <w:pStyle w:val="ListParagraph"/>
+        <w:rPr>
+          <w:rFonts w:ascii="Times New Roman" w:hAnsi="Times New Roman" w:cs="Times New Roman"/>
+          <w:sz w:val="24"/>
+          <w:szCs w:val="24"/>
+        </w:rPr>
+      </w:pPr>
+    </w:p>
+    <w:p>
+      <w:pPr>
+        <w:pStyle w:val="ListParagraph"/>
+        <w:rPr>
+          <w:rFonts w:ascii="Times New Roman" w:hAnsi="Times New Roman" w:cs="Times New Roman"/>
+          <w:sz w:val="24"/>
+          <w:szCs w:val="24"/>
+        </w:rPr>
+      </w:pPr>
+    </w:p>
+    <w:p>
+      <w:pPr>
+        <w:rPr>
+          <w:rFonts w:ascii="Times New Roman" w:hAnsi="Times New Roman" w:cs="Times New Roman"/>
+          <w:sz w:val="24"/>
+          <w:szCs w:val="24"/>
+        </w:rPr>
+      </w:pPr>
+    </w:p>
+    <w:p>
+      <w:pPr>
+        <w:rPr>
+          <w:rFonts w:ascii="Times New Roman" w:hAnsi="Times New Roman" w:cs="Times New Roman"/>
+          <w:sz w:val="24"/>
+          <w:szCs w:val="24"/>
+        </w:rPr>
+      </w:pPr>
+      <w:r>
+        <w:rPr>
+          <w:rFonts w:ascii="Times New Roman" w:hAnsi="Times New Roman" w:cs="Times New Roman"/>
+          <w:sz w:val="24"/>
+          <w:szCs w:val="24"/>
+        </w:rPr>
+        <w:lastRenderedPageBreak/>
+        <w:t>5. Once node.js is installed we can create an instance of CWRC git on the remote server by performing the following steps: -</w:t>
+      </w:r>
+    </w:p>
+    <w:p>
+      <w:pPr>
+        <w:numPr>
+          <w:ilvl w:val="0"/>
+          <w:numId w:val="3"/>
+        </w:numPr>
+        <w:shd w:val="clear" w:color="auto" w:fill="FFFFFF"/>
+        <w:spacing w:before="100" w:beforeAutospacing="1" w:after="100" w:afterAutospacing="1" w:line="240" w:lineRule="auto"/>
+        <w:rPr>
+          <w:rFonts w:ascii="Times New Roman" w:eastAsia="Times New Roman" w:hAnsi="Times New Roman" w:cs="Times New Roman"/>
+          <w:color w:val="24292E"/>
+          <w:sz w:val="24"/>
+          <w:szCs w:val="24"/>
+        </w:rPr>
+      </w:pPr>
+      <w:r>
+        <w:rPr>
+          <w:rFonts w:ascii="Times New Roman" w:eastAsia="Times New Roman" w:hAnsi="Times New Roman" w:cs="Times New Roman"/>
+          <w:color w:val="24292E"/>
+          <w:sz w:val="24"/>
+          <w:szCs w:val="24"/>
+        </w:rPr>
+        <w:t>Download the code for this repository, or clone the repository</w:t>
+      </w:r>
+      <w:r>
+        <w:rPr>
+          <w:rFonts w:ascii="Times New Roman" w:eastAsia="Times New Roman" w:hAnsi="Times New Roman" w:cs="Times New Roman"/>
+          <w:color w:val="24292E"/>
+          <w:sz w:val="24"/>
+          <w:szCs w:val="24"/>
+        </w:rPr>
+        <w:t>(</w:t>
+      </w:r>
+      <w:r>
+        <w:rPr>
+          <w:rFonts w:ascii="Times New Roman" w:eastAsia="Times New Roman" w:hAnsi="Times New Roman" w:cs="Times New Roman"/>
+          <w:color w:val="24292E"/>
+          <w:sz w:val="24"/>
+          <w:szCs w:val="24"/>
+        </w:rPr>
+        <w:t>https://github.com/cwrc/CWRC-GitWriter.git</w:t>
+      </w:r>
+      <w:r>
+        <w:rPr>
+          <w:rFonts w:ascii="Times New Roman" w:eastAsia="Times New Roman" w:hAnsi="Times New Roman" w:cs="Times New Roman"/>
+          <w:color w:val="24292E"/>
+          <w:sz w:val="24"/>
+          <w:szCs w:val="24"/>
+        </w:rPr>
+        <w:t>)</w:t>
+      </w:r>
+    </w:p>
+    <w:p>
+      <w:pPr>
+        <w:numPr>
+          <w:ilvl w:val="0"/>
+          <w:numId w:val="3"/>
+        </w:numPr>
+        <w:shd w:val="clear" w:color="auto" w:fill="FFFFFF"/>
+        <w:spacing w:after="0" w:afterAutospacing="1" w:line="240" w:lineRule="auto"/>
+        <w:rPr>
+          <w:rFonts w:ascii="Times New Roman" w:eastAsia="Times New Roman" w:hAnsi="Times New Roman" w:cs="Times New Roman"/>
+          <w:color w:val="24292E"/>
+          <w:sz w:val="24"/>
+          <w:szCs w:val="24"/>
+        </w:rPr>
+      </w:pPr>
+      <w:r>
+        <w:rPr>
+          <w:rFonts w:ascii="Times New Roman" w:eastAsia="Times New Roman" w:hAnsi="Times New Roman" w:cs="Times New Roman"/>
+          <w:color w:val="24292E"/>
+          <w:sz w:val="24"/>
+          <w:szCs w:val="24"/>
+        </w:rPr>
+        <w:t xml:space="preserve">Install all the </w:t>
+      </w:r>
+      <w:proofErr w:type="spellStart"/>
+      <w:r>
+        <w:rPr>
+          <w:rFonts w:ascii="Times New Roman" w:eastAsia="Times New Roman" w:hAnsi="Times New Roman" w:cs="Times New Roman"/>
+          <w:color w:val="24292E"/>
+          <w:sz w:val="24"/>
+          <w:szCs w:val="24"/>
+        </w:rPr>
+        <w:t>npm</w:t>
+      </w:r>
+      <w:proofErr w:type="spellEnd"/>
+      <w:r>
+        <w:rPr>
+          <w:rFonts w:ascii="Times New Roman" w:eastAsia="Times New Roman" w:hAnsi="Times New Roman" w:cs="Times New Roman"/>
+          <w:color w:val="24292E"/>
+          <w:sz w:val="24"/>
+          <w:szCs w:val="24"/>
+        </w:rPr>
+        <w:t xml:space="preserve"> package dependencies: </w:t>
+      </w:r>
+      <w:proofErr w:type="spellStart"/>
+      <w:r>
+        <w:rPr>
+          <w:rFonts w:ascii="Times New Roman" w:eastAsia="Times New Roman" w:hAnsi="Times New Roman" w:cs="Times New Roman"/>
+          <w:color w:val="24292E"/>
+          <w:sz w:val="24"/>
+          <w:szCs w:val="24"/>
+        </w:rPr>
+        <w:t>npm</w:t>
+      </w:r>
+      <w:proofErr w:type="spellEnd"/>
+      <w:r>
+        <w:rPr>
+          <w:rFonts w:ascii="Times New Roman" w:eastAsia="Times New Roman" w:hAnsi="Times New Roman" w:cs="Times New Roman"/>
+          <w:color w:val="24292E"/>
+          <w:sz w:val="24"/>
+          <w:szCs w:val="24"/>
+        </w:rPr>
+        <w:t xml:space="preserve"> install</w:t>
+      </w:r>
+    </w:p>
+    <w:p>
+      <w:pPr>
+        <w:numPr>
+          <w:ilvl w:val="0"/>
+          <w:numId w:val="3"/>
+        </w:numPr>
+        <w:shd w:val="clear" w:color="auto" w:fill="FFFFFF"/>
+        <w:spacing w:after="0" w:afterAutospacing="1" w:line="240" w:lineRule="auto"/>
+        <w:rPr>
+          <w:rFonts w:ascii="Times New Roman" w:eastAsia="Times New Roman" w:hAnsi="Times New Roman" w:cs="Times New Roman"/>
+          <w:color w:val="24292E"/>
+          <w:sz w:val="24"/>
+          <w:szCs w:val="24"/>
+        </w:rPr>
+      </w:pPr>
+      <w:proofErr w:type="spellStart"/>
+      <w:r>
+        <w:rPr>
+          <w:rFonts w:ascii="Times New Roman" w:eastAsia="Times New Roman" w:hAnsi="Times New Roman" w:cs="Times New Roman"/>
+          <w:color w:val="24292E"/>
+          <w:sz w:val="24"/>
+          <w:szCs w:val="24"/>
+        </w:rPr>
+        <w:t>Browserify</w:t>
+      </w:r>
+      <w:proofErr w:type="spellEnd"/>
+      <w:r>
+        <w:rPr>
+          <w:rFonts w:ascii="Times New Roman" w:eastAsia="Times New Roman" w:hAnsi="Times New Roman" w:cs="Times New Roman"/>
+          <w:color w:val="24292E"/>
+          <w:sz w:val="24"/>
+          <w:szCs w:val="24"/>
+        </w:rPr>
+        <w:t xml:space="preserve"> the code to package it up for deployment: </w:t>
+      </w:r>
+      <w:proofErr w:type="spellStart"/>
+      <w:r>
+        <w:rPr>
+          <w:rFonts w:ascii="Times New Roman" w:eastAsia="Times New Roman" w:hAnsi="Times New Roman" w:cs="Times New Roman"/>
+          <w:color w:val="24292E"/>
+          <w:sz w:val="24"/>
+          <w:szCs w:val="24"/>
+        </w:rPr>
+        <w:t>npm</w:t>
+      </w:r>
+      <w:proofErr w:type="spellEnd"/>
+      <w:r>
+        <w:rPr>
+          <w:rFonts w:ascii="Times New Roman" w:eastAsia="Times New Roman" w:hAnsi="Times New Roman" w:cs="Times New Roman"/>
+          <w:color w:val="24292E"/>
+          <w:sz w:val="24"/>
+          <w:szCs w:val="24"/>
+        </w:rPr>
+        <w:t xml:space="preserve"> run build</w:t>
+      </w:r>
+    </w:p>
+    <w:p>
+      <w:pPr>
+        <w:pStyle w:val="ListParagraph"/>
+        <w:rPr>
+          <w:rFonts w:ascii="Times New Roman" w:hAnsi="Times New Roman" w:cs="Times New Roman"/>
+          <w:sz w:val="24"/>
+          <w:szCs w:val="24"/>
+        </w:rPr>
+      </w:pPr>
+    </w:p>
+    <w:p>
+      <w:pPr>
+        <w:pStyle w:val="ListParagraph"/>
+        <w:rPr>
+          <w:rFonts w:ascii="Times New Roman" w:hAnsi="Times New Roman" w:cs="Times New Roman"/>
+          <w:sz w:val="24"/>
+          <w:szCs w:val="24"/>
+        </w:rPr>
+      </w:pPr>
+    </w:p>
+    <w:p>
+      <w:pPr>
+        <w:pStyle w:val="ListParagraph"/>
+        <w:rPr>
+          <w:rFonts w:ascii="Times New Roman" w:hAnsi="Times New Roman" w:cs="Times New Roman"/>
+          <w:sz w:val="24"/>
+          <w:szCs w:val="24"/>
+        </w:rPr>
+      </w:pPr>
+      <w:bookmarkStart w:id="1" w:name="_GoBack"/>
+      <w:bookmarkEnd w:id="1"/>
     </w:p>
     <w:sectPr>
       <w:pgSz w:w="12240" w:h="15840"/>
@@ -497,6 +2107,155 @@
 <file path=word/numbering.xml><?xml version="1.0" encoding="utf-8"?>
 <w:numbering xmlns:wpc="http://schemas.microsoft.com/office/word/2010/wordprocessingCanvas" xmlns:cx="http://schemas.microsoft.com/office/drawing/2014/chartex" xmlns:cx1="http://schemas.microsoft.com/office/drawing/2015/9/8/chartex" xmlns:cx2="http://schemas.microsoft.com/office/drawing/2015/10/21/chartex" xmlns:cx3="http://schemas.microsoft.com/office/drawing/2016/5/9/chartex" xmlns:cx4="http://schemas.microsoft.com/office/drawing/2016/5/10/chartex" xmlns:cx5="http://schemas.microsoft.com/office/drawing/2016/5/11/chartex" xmlns:cx6="http://schemas.microsoft.com/office/drawing/2016/5/12/chartex" xmlns:cx7="http://schemas.microsoft.com/office/drawing/2016/5/13/chartex" xmlns:cx8="http://schemas.microsoft.com/office/drawing/2016/5/14/chartex" xmlns:mc="http://schemas.openxmlformats.org/markup-compatibility/2006" xmlns:aink="http://schemas.microsoft.com/office/drawing/2016/ink" xmlns:am3d="http://schemas.microsoft.com/office/drawing/2017/model3d" xmlns:o="urn:schemas-microsoft-com:office:office" xmlns:r="http://schemas.openxmlformats.org/officeDocument/2006/relationships" xmlns:m="http://schemas.openxmlformats.org/officeDocument/2006/math" xmlns:v="urn:schemas-microsoft-com:vml" xmlns:wp14="http://schemas.microsoft.com/office/word/2010/wordprocessingDrawing" xmlns:wp="http://schemas.openxmlformats.org/drawingml/2006/wordprocessingDrawing" xmlns:w10="urn:schemas-microsoft-com:office:word" xmlns:w="http://schemas.openxmlformats.org/wordprocessingml/2006/main" xmlns:w14="http://schemas.microsoft.com/office/word/2010/wordml" xmlns:w15="http://schemas.microsoft.com/office/word/2012/wordml" xmlns:w16cid="http://schemas.microsoft.com/office/word/2016/wordml/cid" xmlns:w16se="http://schemas.microsoft.com/office/word/2015/wordml/symex" xmlns:wpg="http://schemas.microsoft.com/office/word/2010/wordprocessingGroup" xmlns:wpi="http://schemas.microsoft.com/office/word/2010/wordprocessingInk" xmlns:wne="http://schemas.microsoft.com/office/word/2006/wordml" xmlns:wps="http://schemas.microsoft.com/office/word/2010/wordprocessingShape" mc:Ignorable="w14 w15 w16se w16cid wp14">
   <w:abstractNum w:abstractNumId="0" w15:restartNumberingAfterBreak="0">
+    <w:nsid w:val="17DE4C6E"/>
+    <w:multiLevelType w:val="multilevel"/>
+    <w:tmpl w:val="C13A657A"/>
+    <w:lvl w:ilvl="0">
+      <w:start w:val="1"/>
+      <w:numFmt w:val="bullet"/>
+      <w:lvlText w:val=""/>
+      <w:lvlJc w:val="left"/>
+      <w:pPr>
+        <w:tabs>
+          <w:tab w:val="num" w:pos="720"/>
+        </w:tabs>
+        <w:ind w:left="720" w:hanging="360"/>
+      </w:pPr>
+      <w:rPr>
+        <w:rFonts w:ascii="Symbol" w:hAnsi="Symbol" w:hint="default"/>
+        <w:sz w:val="20"/>
+      </w:rPr>
+    </w:lvl>
+    <w:lvl w:ilvl="1" w:tentative="1">
+      <w:start w:val="1"/>
+      <w:numFmt w:val="bullet"/>
+      <w:lvlText w:val="o"/>
+      <w:lvlJc w:val="left"/>
+      <w:pPr>
+        <w:tabs>
+          <w:tab w:val="num" w:pos="1440"/>
+        </w:tabs>
+        <w:ind w:left="1440" w:hanging="360"/>
+      </w:pPr>
+      <w:rPr>
+        <w:rFonts w:ascii="Courier New" w:hAnsi="Courier New" w:hint="default"/>
+        <w:sz w:val="20"/>
+      </w:rPr>
+    </w:lvl>
+    <w:lvl w:ilvl="2" w:tentative="1">
+      <w:start w:val="1"/>
+      <w:numFmt w:val="bullet"/>
+      <w:lvlText w:val=""/>
+      <w:lvlJc w:val="left"/>
+      <w:pPr>
+        <w:tabs>
+          <w:tab w:val="num" w:pos="2160"/>
+        </w:tabs>
+        <w:ind w:left="2160" w:hanging="360"/>
+      </w:pPr>
+      <w:rPr>
+        <w:rFonts w:ascii="Wingdings" w:hAnsi="Wingdings" w:hint="default"/>
+        <w:sz w:val="20"/>
+      </w:rPr>
+    </w:lvl>
+    <w:lvl w:ilvl="3" w:tentative="1">
+      <w:start w:val="1"/>
+      <w:numFmt w:val="bullet"/>
+      <w:lvlText w:val=""/>
+      <w:lvlJc w:val="left"/>
+      <w:pPr>
+        <w:tabs>
+          <w:tab w:val="num" w:pos="2880"/>
+        </w:tabs>
+        <w:ind w:left="2880" w:hanging="360"/>
+      </w:pPr>
+      <w:rPr>
+        <w:rFonts w:ascii="Wingdings" w:hAnsi="Wingdings" w:hint="default"/>
+        <w:sz w:val="20"/>
+      </w:rPr>
+    </w:lvl>
+    <w:lvl w:ilvl="4" w:tentative="1">
+      <w:start w:val="1"/>
+      <w:numFmt w:val="bullet"/>
+      <w:lvlText w:val=""/>
+      <w:lvlJc w:val="left"/>
+      <w:pPr>
+        <w:tabs>
+          <w:tab w:val="num" w:pos="3600"/>
+        </w:tabs>
+        <w:ind w:left="3600" w:hanging="360"/>
+      </w:pPr>
+      <w:rPr>
+        <w:rFonts w:ascii="Wingdings" w:hAnsi="Wingdings" w:hint="default"/>
+        <w:sz w:val="20"/>
+      </w:rPr>
+    </w:lvl>
+    <w:lvl w:ilvl="5" w:tentative="1">
+      <w:start w:val="1"/>
+      <w:numFmt w:val="bullet"/>
+      <w:lvlText w:val=""/>
+      <w:lvlJc w:val="left"/>
+      <w:pPr>
+        <w:tabs>
+          <w:tab w:val="num" w:pos="4320"/>
+        </w:tabs>
+        <w:ind w:left="4320" w:hanging="360"/>
+      </w:pPr>
+      <w:rPr>
+        <w:rFonts w:ascii="Wingdings" w:hAnsi="Wingdings" w:hint="default"/>
+        <w:sz w:val="20"/>
+      </w:rPr>
+    </w:lvl>
+    <w:lvl w:ilvl="6" w:tentative="1">
+      <w:start w:val="1"/>
+      <w:numFmt w:val="bullet"/>
+      <w:lvlText w:val=""/>
+      <w:lvlJc w:val="left"/>
+      <w:pPr>
+        <w:tabs>
+          <w:tab w:val="num" w:pos="5040"/>
+        </w:tabs>
+        <w:ind w:left="5040" w:hanging="360"/>
+      </w:pPr>
+      <w:rPr>
+        <w:rFonts w:ascii="Wingdings" w:hAnsi="Wingdings" w:hint="default"/>
+        <w:sz w:val="20"/>
+      </w:rPr>
+    </w:lvl>
+    <w:lvl w:ilvl="7" w:tentative="1">
+      <w:start w:val="1"/>
+      <w:numFmt w:val="bullet"/>
+      <w:lvlText w:val=""/>
+      <w:lvlJc w:val="left"/>
+      <w:pPr>
+        <w:tabs>
+          <w:tab w:val="num" w:pos="5760"/>
+        </w:tabs>
+        <w:ind w:left="5760" w:hanging="360"/>
+      </w:pPr>
+      <w:rPr>
+        <w:rFonts w:ascii="Wingdings" w:hAnsi="Wingdings" w:hint="default"/>
+        <w:sz w:val="20"/>
+      </w:rPr>
+    </w:lvl>
+    <w:lvl w:ilvl="8" w:tentative="1">
+      <w:start w:val="1"/>
+      <w:numFmt w:val="bullet"/>
+      <w:lvlText w:val=""/>
+      <w:lvlJc w:val="left"/>
+      <w:pPr>
+        <w:tabs>
+          <w:tab w:val="num" w:pos="6480"/>
+        </w:tabs>
+        <w:ind w:left="6480" w:hanging="360"/>
+      </w:pPr>
+      <w:rPr>
+        <w:rFonts w:ascii="Wingdings" w:hAnsi="Wingdings" w:hint="default"/>
+        <w:sz w:val="20"/>
+      </w:rPr>
+    </w:lvl>
+  </w:abstractNum>
+  <w:abstractNum w:abstractNumId="1" w15:restartNumberingAfterBreak="0">
     <w:nsid w:val="295C62EC"/>
     <w:multiLevelType w:val="hybridMultilevel"/>
     <w:tmpl w:val="A2181C54"/>
@@ -585,7 +2344,7 @@
       </w:pPr>
     </w:lvl>
   </w:abstractNum>
-  <w:abstractNum w:abstractNumId="1" w15:restartNumberingAfterBreak="0">
+  <w:abstractNum w:abstractNumId="2" w15:restartNumberingAfterBreak="0">
     <w:nsid w:val="628F5423"/>
     <w:multiLevelType w:val="multilevel"/>
     <w:tmpl w:val="732CE696"/>
@@ -741,10 +2500,10 @@
     </w:lvl>
   </w:abstractNum>
   <w:num w:numId="1">
-    <w:abstractNumId w:val="0"/>
+    <w:abstractNumId w:val="1"/>
   </w:num>
   <w:num w:numId="2">
-    <w:abstractNumId w:val="1"/>
+    <w:abstractNumId w:val="2"/>
     <w:lvlOverride w:ilvl="0">
       <w:startOverride w:val="1"/>
     </w:lvlOverride>
@@ -772,6 +2531,9 @@
     <w:lvlOverride w:ilvl="8">
       <w:startOverride w:val="1"/>
     </w:lvlOverride>
+  </w:num>
+  <w:num w:numId="3">
+    <w:abstractNumId w:val="0"/>
   </w:num>
 </w:numbering>
 </file>
@@ -1209,7 +2971,6 @@
     <w:next w:val="Normal"/>
     <w:link w:val="Heading2Char"/>
     <w:autoRedefine/>
-    <w:semiHidden/>
     <w:unhideWhenUsed/>
     <w:qFormat/>
     <w:rsid w:val="00F631A6"/>
@@ -1465,7 +3226,6 @@
     <w:name w:val="Heading 2 Char"/>
     <w:basedOn w:val="DefaultParagraphFont"/>
     <w:link w:val="Heading2"/>
-    <w:semiHidden/>
     <w:rsid w:val="00F631A6"/>
     <w:rPr>
       <w:rFonts w:ascii="Arial Narrow" w:eastAsiaTheme="majorEastAsia" w:hAnsi="Arial Narrow" w:cstheme="majorBidi"/>
@@ -1702,6 +3462,31 @@
     <w:rsid w:val="00F631A6"/>
     <w:rPr>
       <w:color w:val="0000FF"/>
+      <w:u w:val="single"/>
+    </w:rPr>
+  </w:style>
+  <w:style w:type="character" w:styleId="HTMLCode">
+    <w:name w:val="HTML Code"/>
+    <w:basedOn w:val="DefaultParagraphFont"/>
+    <w:uiPriority w:val="99"/>
+    <w:semiHidden/>
+    <w:unhideWhenUsed/>
+    <w:rsid w:val="00175803"/>
+    <w:rPr>
+      <w:rFonts w:ascii="Courier New" w:eastAsia="Times New Roman" w:hAnsi="Courier New" w:cs="Courier New"/>
+      <w:sz w:val="20"/>
+      <w:szCs w:val="20"/>
+    </w:rPr>
+  </w:style>
+  <w:style w:type="character" w:styleId="FollowedHyperlink">
+    <w:name w:val="FollowedHyperlink"/>
+    <w:basedOn w:val="DefaultParagraphFont"/>
+    <w:uiPriority w:val="99"/>
+    <w:semiHidden/>
+    <w:unhideWhenUsed/>
+    <w:rsid w:val="002610CE"/>
+    <w:rPr>
+      <w:color w:val="954F72" w:themeColor="followedHyperlink"/>
       <w:u w:val="single"/>
     </w:rPr>
   </w:style>

</xml_diff>